<commit_message>
Atualizando relatório do projeto
</commit_message>
<xml_diff>
--- a/documentos/Trabalho final.docx
+++ b/documentos/Trabalho final.docx
@@ -1226,6 +1226,8 @@
           <w:szCs w:val="24"/>
         </w:rPr>
       </w:pPr>
+      <w:bookmarkStart w:id="0" w:name="_GoBack"/>
+      <w:bookmarkEnd w:id="0"/>
     </w:p>
     <w:p>
       <w:pPr>
@@ -1358,8 +1360,6 @@
               <w:lang w:eastAsia="pt-BR"/>
             </w:rPr>
           </w:pPr>
-          <w:bookmarkStart w:id="0" w:name="_GoBack"/>
-          <w:bookmarkEnd w:id="0"/>
         </w:p>
         <w:p>
           <w:pPr>
@@ -1396,7 +1396,7 @@
             </w:rPr>
             <w:fldChar w:fldCharType="separate"/>
           </w:r>
-          <w:hyperlink w:anchor="_Toc498894551" w:history="1">
+          <w:hyperlink w:anchor="_Toc498955579" w:history="1">
             <w:r>
               <w:rPr>
                 <w:rStyle w:val="Hyperlink"/>
@@ -1443,7 +1443,7 @@
                 <w:noProof/>
                 <w:webHidden/>
               </w:rPr>
-              <w:instrText xml:space="preserve"> PAGEREF _Toc498894551 \h </w:instrText>
+              <w:instrText xml:space="preserve"> PAGEREF _Toc498955579 \h </w:instrText>
             </w:r>
             <w:r>
               <w:rPr>
@@ -1488,7 +1488,7 @@
               <w:lang w:eastAsia="pt-BR"/>
             </w:rPr>
           </w:pPr>
-          <w:hyperlink w:anchor="_Toc498894552" w:history="1">
+          <w:hyperlink w:anchor="_Toc498955580" w:history="1">
             <w:r>
               <w:rPr>
                 <w:rStyle w:val="Hyperlink"/>
@@ -1535,7 +1535,7 @@
                 <w:noProof/>
                 <w:webHidden/>
               </w:rPr>
-              <w:instrText xml:space="preserve"> PAGEREF _Toc498894552 \h </w:instrText>
+              <w:instrText xml:space="preserve"> PAGEREF _Toc498955580 \h </w:instrText>
             </w:r>
             <w:r>
               <w:rPr>
@@ -1580,7 +1580,7 @@
               <w:lang w:eastAsia="pt-BR"/>
             </w:rPr>
           </w:pPr>
-          <w:hyperlink w:anchor="_Toc498894553" w:history="1">
+          <w:hyperlink w:anchor="_Toc498955581" w:history="1">
             <w:r>
               <w:rPr>
                 <w:rStyle w:val="Hyperlink"/>
@@ -1627,7 +1627,7 @@
                 <w:noProof/>
                 <w:webHidden/>
               </w:rPr>
-              <w:instrText xml:space="preserve"> PAGEREF _Toc498894553 \h </w:instrText>
+              <w:instrText xml:space="preserve"> PAGEREF _Toc498955581 \h </w:instrText>
             </w:r>
             <w:r>
               <w:rPr>
@@ -1672,7 +1672,7 @@
               <w:lang w:eastAsia="pt-BR"/>
             </w:rPr>
           </w:pPr>
-          <w:hyperlink w:anchor="_Toc498894554" w:history="1">
+          <w:hyperlink w:anchor="_Toc498955582" w:history="1">
             <w:r>
               <w:rPr>
                 <w:rStyle w:val="Hyperlink"/>
@@ -1719,7 +1719,7 @@
                 <w:noProof/>
                 <w:webHidden/>
               </w:rPr>
-              <w:instrText xml:space="preserve"> PAGEREF _Toc498894554 \h </w:instrText>
+              <w:instrText xml:space="preserve"> PAGEREF _Toc498955582 \h </w:instrText>
             </w:r>
             <w:r>
               <w:rPr>
@@ -1764,7 +1764,7 @@
               <w:lang w:eastAsia="pt-BR"/>
             </w:rPr>
           </w:pPr>
-          <w:hyperlink w:anchor="_Toc498894555" w:history="1">
+          <w:hyperlink w:anchor="_Toc498955583" w:history="1">
             <w:r>
               <w:rPr>
                 <w:rStyle w:val="Hyperlink"/>
@@ -1811,7 +1811,7 @@
                 <w:noProof/>
                 <w:webHidden/>
               </w:rPr>
-              <w:instrText xml:space="preserve"> PAGEREF _Toc498894555 \h </w:instrText>
+              <w:instrText xml:space="preserve"> PAGEREF _Toc498955583 \h </w:instrText>
             </w:r>
             <w:r>
               <w:rPr>
@@ -1831,7 +1831,7 @@
                 <w:noProof/>
                 <w:webHidden/>
               </w:rPr>
-              <w:t>6</w:t>
+              <w:t>8</w:t>
             </w:r>
             <w:r>
               <w:rPr>
@@ -1856,7 +1856,7 @@
               <w:lang w:eastAsia="pt-BR"/>
             </w:rPr>
           </w:pPr>
-          <w:hyperlink w:anchor="_Toc498894556" w:history="1">
+          <w:hyperlink w:anchor="_Toc498955584" w:history="1">
             <w:r>
               <w:rPr>
                 <w:rStyle w:val="Hyperlink"/>
@@ -1903,7 +1903,7 @@
                 <w:noProof/>
                 <w:webHidden/>
               </w:rPr>
-              <w:instrText xml:space="preserve"> PAGEREF _Toc498894556 \h </w:instrText>
+              <w:instrText xml:space="preserve"> PAGEREF _Toc498955584 \h </w:instrText>
             </w:r>
             <w:r>
               <w:rPr>
@@ -1923,7 +1923,7 @@
                 <w:noProof/>
                 <w:webHidden/>
               </w:rPr>
-              <w:t>6</w:t>
+              <w:t>9</w:t>
             </w:r>
             <w:r>
               <w:rPr>
@@ -1948,7 +1948,7 @@
               <w:lang w:eastAsia="pt-BR"/>
             </w:rPr>
           </w:pPr>
-          <w:hyperlink w:anchor="_Toc498894557" w:history="1">
+          <w:hyperlink w:anchor="_Toc498955585" w:history="1">
             <w:r>
               <w:rPr>
                 <w:rStyle w:val="Hyperlink"/>
@@ -1995,7 +1995,7 @@
                 <w:noProof/>
                 <w:webHidden/>
               </w:rPr>
-              <w:instrText xml:space="preserve"> PAGEREF _Toc498894557 \h </w:instrText>
+              <w:instrText xml:space="preserve"> PAGEREF _Toc498955585 \h </w:instrText>
             </w:r>
             <w:r>
               <w:rPr>
@@ -2015,7 +2015,7 @@
                 <w:noProof/>
                 <w:webHidden/>
               </w:rPr>
-              <w:t>6</w:t>
+              <w:t>9</w:t>
             </w:r>
             <w:r>
               <w:rPr>
@@ -2040,7 +2040,7 @@
               <w:lang w:eastAsia="pt-BR"/>
             </w:rPr>
           </w:pPr>
-          <w:hyperlink w:anchor="_Toc498894558" w:history="1">
+          <w:hyperlink w:anchor="_Toc498955586" w:history="1">
             <w:r>
               <w:rPr>
                 <w:rStyle w:val="Hyperlink"/>
@@ -2087,7 +2087,7 @@
                 <w:noProof/>
                 <w:webHidden/>
               </w:rPr>
-              <w:instrText xml:space="preserve"> PAGEREF _Toc498894558 \h </w:instrText>
+              <w:instrText xml:space="preserve"> PAGEREF _Toc498955586 \h </w:instrText>
             </w:r>
             <w:r>
               <w:rPr>
@@ -2107,7 +2107,7 @@
                 <w:noProof/>
                 <w:webHidden/>
               </w:rPr>
-              <w:t>6</w:t>
+              <w:t>9</w:t>
             </w:r>
             <w:r>
               <w:rPr>
@@ -2132,7 +2132,7 @@
               <w:lang w:eastAsia="pt-BR"/>
             </w:rPr>
           </w:pPr>
-          <w:hyperlink w:anchor="_Toc498894559" w:history="1">
+          <w:hyperlink w:anchor="_Toc498955587" w:history="1">
             <w:r>
               <w:rPr>
                 <w:rStyle w:val="Hyperlink"/>
@@ -2179,7 +2179,7 @@
                 <w:noProof/>
                 <w:webHidden/>
               </w:rPr>
-              <w:instrText xml:space="preserve"> PAGEREF _Toc498894559 \h </w:instrText>
+              <w:instrText xml:space="preserve"> PAGEREF _Toc498955587 \h </w:instrText>
             </w:r>
             <w:r>
               <w:rPr>
@@ -2199,7 +2199,7 @@
                 <w:noProof/>
                 <w:webHidden/>
               </w:rPr>
-              <w:t>7</w:t>
+              <w:t>9</w:t>
             </w:r>
             <w:r>
               <w:rPr>
@@ -2224,7 +2224,7 @@
               <w:lang w:eastAsia="pt-BR"/>
             </w:rPr>
           </w:pPr>
-          <w:hyperlink w:anchor="_Toc498894560" w:history="1">
+          <w:hyperlink w:anchor="_Toc498955588" w:history="1">
             <w:r>
               <w:rPr>
                 <w:rStyle w:val="Hyperlink"/>
@@ -2271,7 +2271,7 @@
                 <w:noProof/>
                 <w:webHidden/>
               </w:rPr>
-              <w:instrText xml:space="preserve"> PAGEREF _Toc498894560 \h </w:instrText>
+              <w:instrText xml:space="preserve"> PAGEREF _Toc498955588 \h </w:instrText>
             </w:r>
             <w:r>
               <w:rPr>
@@ -2291,7 +2291,7 @@
                 <w:noProof/>
                 <w:webHidden/>
               </w:rPr>
-              <w:t>7</w:t>
+              <w:t>9</w:t>
             </w:r>
             <w:r>
               <w:rPr>
@@ -2316,7 +2316,7 @@
               <w:lang w:eastAsia="pt-BR"/>
             </w:rPr>
           </w:pPr>
-          <w:hyperlink w:anchor="_Toc498894561" w:history="1">
+          <w:hyperlink w:anchor="_Toc498955589" w:history="1">
             <w:r>
               <w:rPr>
                 <w:rStyle w:val="Hyperlink"/>
@@ -2363,7 +2363,7 @@
                 <w:noProof/>
                 <w:webHidden/>
               </w:rPr>
-              <w:instrText xml:space="preserve"> PAGEREF _Toc498894561 \h </w:instrText>
+              <w:instrText xml:space="preserve"> PAGEREF _Toc498955589 \h </w:instrText>
             </w:r>
             <w:r>
               <w:rPr>
@@ -2383,7 +2383,7 @@
                 <w:noProof/>
                 <w:webHidden/>
               </w:rPr>
-              <w:t>7</w:t>
+              <w:t>10</w:t>
             </w:r>
             <w:r>
               <w:rPr>
@@ -2408,7 +2408,7 @@
               <w:lang w:eastAsia="pt-BR"/>
             </w:rPr>
           </w:pPr>
-          <w:hyperlink w:anchor="_Toc498894562" w:history="1">
+          <w:hyperlink w:anchor="_Toc498955590" w:history="1">
             <w:r>
               <w:rPr>
                 <w:rStyle w:val="Hyperlink"/>
@@ -2455,7 +2455,7 @@
                 <w:noProof/>
                 <w:webHidden/>
               </w:rPr>
-              <w:instrText xml:space="preserve"> PAGEREF _Toc498894562 \h </w:instrText>
+              <w:instrText xml:space="preserve"> PAGEREF _Toc498955590 \h </w:instrText>
             </w:r>
             <w:r>
               <w:rPr>
@@ -2475,7 +2475,7 @@
                 <w:noProof/>
                 <w:webHidden/>
               </w:rPr>
-              <w:t>8</w:t>
+              <w:t>11</w:t>
             </w:r>
             <w:r>
               <w:rPr>
@@ -2500,7 +2500,7 @@
               <w:lang w:eastAsia="pt-BR"/>
             </w:rPr>
           </w:pPr>
-          <w:hyperlink w:anchor="_Toc498894563" w:history="1">
+          <w:hyperlink w:anchor="_Toc498955591" w:history="1">
             <w:r>
               <w:rPr>
                 <w:rStyle w:val="Hyperlink"/>
@@ -2547,7 +2547,7 @@
                 <w:noProof/>
                 <w:webHidden/>
               </w:rPr>
-              <w:instrText xml:space="preserve"> PAGEREF _Toc498894563 \h </w:instrText>
+              <w:instrText xml:space="preserve"> PAGEREF _Toc498955591 \h </w:instrText>
             </w:r>
             <w:r>
               <w:rPr>
@@ -2567,7 +2567,7 @@
                 <w:noProof/>
                 <w:webHidden/>
               </w:rPr>
-              <w:t>9</w:t>
+              <w:t>13</w:t>
             </w:r>
             <w:r>
               <w:rPr>
@@ -2592,7 +2592,7 @@
               <w:lang w:eastAsia="pt-BR"/>
             </w:rPr>
           </w:pPr>
-          <w:hyperlink w:anchor="_Toc498894564" w:history="1">
+          <w:hyperlink w:anchor="_Toc498955592" w:history="1">
             <w:r>
               <w:rPr>
                 <w:rStyle w:val="Hyperlink"/>
@@ -2639,7 +2639,7 @@
                 <w:noProof/>
                 <w:webHidden/>
               </w:rPr>
-              <w:instrText xml:space="preserve"> PAGEREF _Toc498894564 \h </w:instrText>
+              <w:instrText xml:space="preserve"> PAGEREF _Toc498955592 \h </w:instrText>
             </w:r>
             <w:r>
               <w:rPr>
@@ -2659,7 +2659,7 @@
                 <w:noProof/>
                 <w:webHidden/>
               </w:rPr>
-              <w:t>9</w:t>
+              <w:t>13</w:t>
             </w:r>
             <w:r>
               <w:rPr>
@@ -2684,7 +2684,7 @@
               <w:lang w:eastAsia="pt-BR"/>
             </w:rPr>
           </w:pPr>
-          <w:hyperlink w:anchor="_Toc498894565" w:history="1">
+          <w:hyperlink w:anchor="_Toc498955593" w:history="1">
             <w:r>
               <w:rPr>
                 <w:rStyle w:val="Hyperlink"/>
@@ -2731,7 +2731,7 @@
                 <w:noProof/>
                 <w:webHidden/>
               </w:rPr>
-              <w:instrText xml:space="preserve"> PAGEREF _Toc498894565 \h </w:instrText>
+              <w:instrText xml:space="preserve"> PAGEREF _Toc498955593 \h </w:instrText>
             </w:r>
             <w:r>
               <w:rPr>
@@ -2751,7 +2751,7 @@
                 <w:noProof/>
                 <w:webHidden/>
               </w:rPr>
-              <w:t>10</w:t>
+              <w:t>13</w:t>
             </w:r>
             <w:r>
               <w:rPr>
@@ -2776,7 +2776,7 @@
               <w:lang w:eastAsia="pt-BR"/>
             </w:rPr>
           </w:pPr>
-          <w:hyperlink w:anchor="_Toc498894566" w:history="1">
+          <w:hyperlink w:anchor="_Toc498955594" w:history="1">
             <w:r>
               <w:rPr>
                 <w:rStyle w:val="Hyperlink"/>
@@ -2823,7 +2823,7 @@
                 <w:noProof/>
                 <w:webHidden/>
               </w:rPr>
-              <w:instrText xml:space="preserve"> PAGEREF _Toc498894566 \h </w:instrText>
+              <w:instrText xml:space="preserve"> PAGEREF _Toc498955594 \h </w:instrText>
             </w:r>
             <w:r>
               <w:rPr>
@@ -2843,7 +2843,7 @@
                 <w:noProof/>
                 <w:webHidden/>
               </w:rPr>
-              <w:t>10</w:t>
+              <w:t>13</w:t>
             </w:r>
             <w:r>
               <w:rPr>
@@ -2868,7 +2868,7 @@
               <w:lang w:eastAsia="pt-BR"/>
             </w:rPr>
           </w:pPr>
-          <w:hyperlink w:anchor="_Toc498894567" w:history="1">
+          <w:hyperlink w:anchor="_Toc498955595" w:history="1">
             <w:r>
               <w:rPr>
                 <w:rStyle w:val="Hyperlink"/>
@@ -2915,7 +2915,7 @@
                 <w:noProof/>
                 <w:webHidden/>
               </w:rPr>
-              <w:instrText xml:space="preserve"> PAGEREF _Toc498894567 \h </w:instrText>
+              <w:instrText xml:space="preserve"> PAGEREF _Toc498955595 \h </w:instrText>
             </w:r>
             <w:r>
               <w:rPr>
@@ -2935,7 +2935,7 @@
                 <w:noProof/>
                 <w:webHidden/>
               </w:rPr>
-              <w:t>10</w:t>
+              <w:t>13</w:t>
             </w:r>
             <w:r>
               <w:rPr>
@@ -2960,7 +2960,7 @@
               <w:lang w:eastAsia="pt-BR"/>
             </w:rPr>
           </w:pPr>
-          <w:hyperlink w:anchor="_Toc498894568" w:history="1">
+          <w:hyperlink w:anchor="_Toc498955596" w:history="1">
             <w:r>
               <w:rPr>
                 <w:rStyle w:val="Hyperlink"/>
@@ -3007,7 +3007,7 @@
                 <w:noProof/>
                 <w:webHidden/>
               </w:rPr>
-              <w:instrText xml:space="preserve"> PAGEREF _Toc498894568 \h </w:instrText>
+              <w:instrText xml:space="preserve"> PAGEREF _Toc498955596 \h </w:instrText>
             </w:r>
             <w:r>
               <w:rPr>
@@ -3027,7 +3027,7 @@
                 <w:noProof/>
                 <w:webHidden/>
               </w:rPr>
-              <w:t>10</w:t>
+              <w:t>13</w:t>
             </w:r>
             <w:r>
               <w:rPr>
@@ -3052,7 +3052,7 @@
               <w:lang w:eastAsia="pt-BR"/>
             </w:rPr>
           </w:pPr>
-          <w:hyperlink w:anchor="_Toc498894569" w:history="1">
+          <w:hyperlink w:anchor="_Toc498955597" w:history="1">
             <w:r>
               <w:rPr>
                 <w:rStyle w:val="Hyperlink"/>
@@ -3099,7 +3099,7 @@
                 <w:noProof/>
                 <w:webHidden/>
               </w:rPr>
-              <w:instrText xml:space="preserve"> PAGEREF _Toc498894569 \h </w:instrText>
+              <w:instrText xml:space="preserve"> PAGEREF _Toc498955597 \h </w:instrText>
             </w:r>
             <w:r>
               <w:rPr>
@@ -3119,7 +3119,7 @@
                 <w:noProof/>
                 <w:webHidden/>
               </w:rPr>
-              <w:t>10</w:t>
+              <w:t>13</w:t>
             </w:r>
             <w:r>
               <w:rPr>
@@ -3170,7 +3170,7 @@
           <w:szCs w:val="24"/>
         </w:rPr>
       </w:pPr>
-      <w:bookmarkStart w:id="1" w:name="_Toc498894551"/>
+      <w:bookmarkStart w:id="1" w:name="_Toc498955579"/>
       <w:r>
         <w:rPr>
           <w:rFonts w:ascii="Times New Roman" w:hAnsi="Times New Roman" w:cs="Times New Roman"/>
@@ -3215,7 +3215,7 @@
         </w:rPr>
         <w:t xml:space="preserve"> </w:t>
       </w:r>
-      <w:bookmarkStart w:id="2" w:name="_Toc498894552"/>
+      <w:bookmarkStart w:id="2" w:name="_Toc498955580"/>
       <w:r>
         <w:rPr>
           <w:rFonts w:ascii="Times New Roman" w:hAnsi="Times New Roman" w:cs="Times New Roman"/>
@@ -3271,7 +3271,7 @@
       <w:r>
         <w:t xml:space="preserve"> </w:t>
       </w:r>
-      <w:bookmarkStart w:id="3" w:name="_Toc498894553"/>
+      <w:bookmarkStart w:id="3" w:name="_Toc498955581"/>
       <w:r>
         <w:rPr>
           <w:rFonts w:ascii="Times New Roman" w:hAnsi="Times New Roman" w:cs="Times New Roman"/>
@@ -3310,7 +3310,7 @@
           <w:b/>
         </w:rPr>
       </w:pPr>
-      <w:bookmarkStart w:id="4" w:name="_Toc498894554"/>
+      <w:bookmarkStart w:id="4" w:name="_Toc498955582"/>
       <w:r>
         <w:rPr>
           <w:rFonts w:ascii="Times New Roman" w:hAnsi="Times New Roman" w:cs="Times New Roman"/>
@@ -3453,23 +3453,7 @@
           <w:rFonts w:ascii="Times New Roman" w:hAnsi="Times New Roman" w:cs="Times New Roman"/>
           <w:szCs w:val="24"/>
         </w:rPr>
-        <w:t xml:space="preserve">) de folhas, folíolos, frutos, ramos infectados, sem levar em consideração a quantidade de doença em cada planta ou órgão </w:t>
-      </w:r>
-      <w:proofErr w:type="gramStart"/>
-      <w:r>
-        <w:rPr>
-          <w:rFonts w:ascii="Times New Roman" w:hAnsi="Times New Roman" w:cs="Times New Roman"/>
-          <w:szCs w:val="24"/>
-        </w:rPr>
-        <w:t>individualmente</w:t>
-      </w:r>
-      <w:proofErr w:type="gramEnd"/>
-      <w:r>
-        <w:rPr>
-          <w:rFonts w:ascii="Times New Roman" w:hAnsi="Times New Roman" w:cs="Times New Roman"/>
-          <w:szCs w:val="24"/>
-        </w:rPr>
-        <w:t>. As avaliações de incidência podem ser feitas de diferentes formas, como nos exemplos a seguir:</w:t>
+        <w:t>) de folhas, folíolos, frutos, ramos infectados, sem levar em consideração a quantidade de doença em cada planta ou órgão individualmente. As avaliações de incidência podem ser feitas de diferentes formas, como nos exemplos a seguir:</w:t>
       </w:r>
     </w:p>
     <w:p>
@@ -4020,17 +4004,84 @@
     </w:p>
     <w:p>
       <w:pPr>
-        <w:jc w:val="both"/>
-        <w:rPr>
-          <w:rFonts w:ascii="Times New Roman" w:hAnsi="Times New Roman" w:cs="Times New Roman"/>
-          <w:szCs w:val="24"/>
-        </w:rPr>
-      </w:pPr>
-      <w:r>
-        <w:rPr>
-          <w:rFonts w:ascii="Times New Roman" w:hAnsi="Times New Roman" w:cs="Times New Roman"/>
-          <w:szCs w:val="24"/>
-        </w:rPr>
+        <w:jc w:val="center"/>
+        <w:rPr>
+          <w:rFonts w:ascii="Times New Roman" w:hAnsi="Times New Roman" w:cs="Times New Roman"/>
+          <w:szCs w:val="24"/>
+        </w:rPr>
+      </w:pPr>
+      <w:r>
+        <w:rPr>
+          <w:rFonts w:cs="Arial"/>
+          <w:noProof/>
+          <w:sz w:val="20"/>
+          <w:szCs w:val="20"/>
+          <w:lang w:eastAsia="pt-BR"/>
+        </w:rPr>
+        <w:drawing>
+          <wp:inline distT="0" distB="0" distL="0" distR="0">
+            <wp:extent cx="2933700" cy="1657350"/>
+            <wp:effectExtent l="0" t="0" r="0" b="0"/>
+            <wp:docPr id="4" name="Imagem 4" descr="Fig2"/>
+            <wp:cNvGraphicFramePr>
+              <a:graphicFrameLocks xmlns:a="http://schemas.openxmlformats.org/drawingml/2006/main" noChangeAspect="1"/>
+            </wp:cNvGraphicFramePr>
+            <a:graphic xmlns:a="http://schemas.openxmlformats.org/drawingml/2006/main">
+              <a:graphicData uri="http://schemas.openxmlformats.org/drawingml/2006/picture">
+                <pic:pic xmlns:pic="http://schemas.openxmlformats.org/drawingml/2006/picture">
+                  <pic:nvPicPr>
+                    <pic:cNvPr id="0" name="Picture 8" descr="Fig2"/>
+                    <pic:cNvPicPr>
+                      <a:picLocks noChangeAspect="1" noChangeArrowheads="1"/>
+                    </pic:cNvPicPr>
+                  </pic:nvPicPr>
+                  <pic:blipFill>
+                    <a:blip r:embed="rId9">
+                      <a:extLst>
+                        <a:ext uri="{28A0092B-C50C-407E-A947-70E740481C1C}">
+                          <a14:useLocalDpi xmlns:a14="http://schemas.microsoft.com/office/drawing/2010/main" val="0"/>
+                        </a:ext>
+                      </a:extLst>
+                    </a:blip>
+                    <a:srcRect b="15646"/>
+                    <a:stretch>
+                      <a:fillRect/>
+                    </a:stretch>
+                  </pic:blipFill>
+                  <pic:spPr bwMode="auto">
+                    <a:xfrm>
+                      <a:off x="0" y="0"/>
+                      <a:ext cx="2933700" cy="1657350"/>
+                    </a:xfrm>
+                    <a:prstGeom prst="rect">
+                      <a:avLst/>
+                    </a:prstGeom>
+                    <a:noFill/>
+                    <a:ln>
+                      <a:noFill/>
+                    </a:ln>
+                  </pic:spPr>
+                </pic:pic>
+              </a:graphicData>
+            </a:graphic>
+          </wp:inline>
+        </w:drawing>
+      </w:r>
+    </w:p>
+    <w:p>
+      <w:pPr>
+        <w:jc w:val="both"/>
+        <w:rPr>
+          <w:rFonts w:ascii="Times New Roman" w:hAnsi="Times New Roman" w:cs="Times New Roman"/>
+          <w:szCs w:val="24"/>
+        </w:rPr>
+      </w:pPr>
+      <w:r>
+        <w:rPr>
+          <w:rFonts w:ascii="Times New Roman" w:hAnsi="Times New Roman" w:cs="Times New Roman"/>
+          <w:szCs w:val="24"/>
+        </w:rPr>
+        <w:lastRenderedPageBreak/>
         <w:t xml:space="preserve">Escala de notas para a mancha preta do </w:t>
       </w:r>
       <w:proofErr w:type="spellStart"/>
@@ -4144,7 +4195,6 @@
           <w:rFonts w:ascii="Times New Roman" w:hAnsi="Times New Roman" w:cs="Times New Roman"/>
           <w:szCs w:val="24"/>
         </w:rPr>
-        <w:lastRenderedPageBreak/>
         <w:t>•</w:t>
       </w:r>
       <w:r>
@@ -4158,6 +4208,129 @@
     </w:p>
     <w:p>
       <w:pPr>
+        <w:jc w:val="center"/>
+        <w:rPr>
+          <w:rFonts w:ascii="Times New Roman" w:hAnsi="Times New Roman" w:cs="Times New Roman"/>
+          <w:szCs w:val="24"/>
+        </w:rPr>
+      </w:pPr>
+      <w:r>
+        <w:rPr>
+          <w:rFonts w:cs="Arial"/>
+          <w:noProof/>
+          <w:sz w:val="20"/>
+          <w:szCs w:val="20"/>
+          <w:lang w:eastAsia="pt-BR"/>
+        </w:rPr>
+        <w:drawing>
+          <wp:inline distT="0" distB="0" distL="0" distR="0">
+            <wp:extent cx="1657350" cy="2343150"/>
+            <wp:effectExtent l="0" t="0" r="0" b="0"/>
+            <wp:docPr id="5" name="Imagem 5" descr="image004"/>
+            <wp:cNvGraphicFramePr>
+              <a:graphicFrameLocks xmlns:a="http://schemas.openxmlformats.org/drawingml/2006/main" noChangeAspect="1"/>
+            </wp:cNvGraphicFramePr>
+            <a:graphic xmlns:a="http://schemas.openxmlformats.org/drawingml/2006/main">
+              <a:graphicData uri="http://schemas.openxmlformats.org/drawingml/2006/picture">
+                <pic:pic xmlns:pic="http://schemas.openxmlformats.org/drawingml/2006/picture">
+                  <pic:nvPicPr>
+                    <pic:cNvPr id="0" name="Picture 10" descr="image004"/>
+                    <pic:cNvPicPr>
+                      <a:picLocks noChangeAspect="1" noChangeArrowheads="1"/>
+                    </pic:cNvPicPr>
+                  </pic:nvPicPr>
+                  <pic:blipFill>
+                    <a:blip r:embed="rId10">
+                      <a:extLst>
+                        <a:ext uri="{28A0092B-C50C-407E-A947-70E740481C1C}">
+                          <a14:useLocalDpi xmlns:a14="http://schemas.microsoft.com/office/drawing/2010/main" val="0"/>
+                        </a:ext>
+                      </a:extLst>
+                    </a:blip>
+                    <a:srcRect/>
+                    <a:stretch>
+                      <a:fillRect/>
+                    </a:stretch>
+                  </pic:blipFill>
+                  <pic:spPr bwMode="auto">
+                    <a:xfrm>
+                      <a:off x="0" y="0"/>
+                      <a:ext cx="1657350" cy="2343150"/>
+                    </a:xfrm>
+                    <a:prstGeom prst="rect">
+                      <a:avLst/>
+                    </a:prstGeom>
+                    <a:noFill/>
+                    <a:ln>
+                      <a:noFill/>
+                    </a:ln>
+                  </pic:spPr>
+                </pic:pic>
+              </a:graphicData>
+            </a:graphic>
+          </wp:inline>
+        </w:drawing>
+      </w:r>
+      <w:r>
+        <w:rPr>
+          <w:rFonts w:cs="Arial"/>
+          <w:noProof/>
+          <w:sz w:val="20"/>
+          <w:szCs w:val="20"/>
+          <w:lang w:eastAsia="pt-BR"/>
+        </w:rPr>
+        <w:drawing>
+          <wp:inline distT="0" distB="0" distL="0" distR="0">
+            <wp:extent cx="2305050" cy="1524000"/>
+            <wp:effectExtent l="0" t="0" r="0" b="0"/>
+            <wp:docPr id="6" name="Imagem 6" descr="image006"/>
+            <wp:cNvGraphicFramePr>
+              <a:graphicFrameLocks xmlns:a="http://schemas.openxmlformats.org/drawingml/2006/main" noChangeAspect="1"/>
+            </wp:cNvGraphicFramePr>
+            <a:graphic xmlns:a="http://schemas.openxmlformats.org/drawingml/2006/main">
+              <a:graphicData uri="http://schemas.openxmlformats.org/drawingml/2006/picture">
+                <pic:pic xmlns:pic="http://schemas.openxmlformats.org/drawingml/2006/picture">
+                  <pic:nvPicPr>
+                    <pic:cNvPr id="0" name="Picture 12" descr="image006"/>
+                    <pic:cNvPicPr>
+                      <a:picLocks noChangeAspect="1" noChangeArrowheads="1"/>
+                    </pic:cNvPicPr>
+                  </pic:nvPicPr>
+                  <pic:blipFill>
+                    <a:blip r:embed="rId11">
+                      <a:extLst>
+                        <a:ext uri="{28A0092B-C50C-407E-A947-70E740481C1C}">
+                          <a14:useLocalDpi xmlns:a14="http://schemas.microsoft.com/office/drawing/2010/main" val="0"/>
+                        </a:ext>
+                      </a:extLst>
+                    </a:blip>
+                    <a:srcRect/>
+                    <a:stretch>
+                      <a:fillRect/>
+                    </a:stretch>
+                  </pic:blipFill>
+                  <pic:spPr bwMode="auto">
+                    <a:xfrm>
+                      <a:off x="0" y="0"/>
+                      <a:ext cx="2305050" cy="1524000"/>
+                    </a:xfrm>
+                    <a:prstGeom prst="rect">
+                      <a:avLst/>
+                    </a:prstGeom>
+                    <a:noFill/>
+                    <a:ln>
+                      <a:noFill/>
+                    </a:ln>
+                  </pic:spPr>
+                </pic:pic>
+              </a:graphicData>
+            </a:graphic>
+          </wp:inline>
+        </w:drawing>
+      </w:r>
+    </w:p>
+    <w:p>
+      <w:pPr>
         <w:jc w:val="both"/>
         <w:rPr>
           <w:rFonts w:ascii="Times New Roman" w:hAnsi="Times New Roman" w:cs="Times New Roman"/>
@@ -4423,7 +4596,74 @@
           <w:rFonts w:ascii="Times New Roman" w:hAnsi="Times New Roman" w:cs="Times New Roman"/>
           <w:szCs w:val="24"/>
         </w:rPr>
-        <w:t xml:space="preserve"> apresentando-se completamente retorcidos e cobertos pelas lesões.  </w:t>
+        <w:t xml:space="preserve"> apresentando-se completamente retorcidos e cobertos pelas lesões. </w:t>
+      </w:r>
+    </w:p>
+    <w:p>
+      <w:pPr>
+        <w:jc w:val="center"/>
+        <w:rPr>
+          <w:rFonts w:ascii="Times New Roman" w:hAnsi="Times New Roman" w:cs="Times New Roman"/>
+          <w:szCs w:val="24"/>
+        </w:rPr>
+      </w:pPr>
+      <w:r>
+        <w:rPr>
+          <w:rFonts w:cs="Arial"/>
+          <w:noProof/>
+          <w:sz w:val="20"/>
+          <w:szCs w:val="20"/>
+          <w:lang w:eastAsia="pt-BR"/>
+        </w:rPr>
+        <w:lastRenderedPageBreak/>
+        <w:drawing>
+          <wp:inline distT="0" distB="0" distL="0" distR="0">
+            <wp:extent cx="3352800" cy="2286000"/>
+            <wp:effectExtent l="0" t="0" r="0" b="0"/>
+            <wp:docPr id="7" name="Imagem 7" descr="image008"/>
+            <wp:cNvGraphicFramePr>
+              <a:graphicFrameLocks xmlns:a="http://schemas.openxmlformats.org/drawingml/2006/main" noChangeAspect="1"/>
+            </wp:cNvGraphicFramePr>
+            <a:graphic xmlns:a="http://schemas.openxmlformats.org/drawingml/2006/main">
+              <a:graphicData uri="http://schemas.openxmlformats.org/drawingml/2006/picture">
+                <pic:pic xmlns:pic="http://schemas.openxmlformats.org/drawingml/2006/picture">
+                  <pic:nvPicPr>
+                    <pic:cNvPr id="0" name="Picture 14" descr="image008"/>
+                    <pic:cNvPicPr>
+                      <a:picLocks noChangeAspect="1" noChangeArrowheads="1"/>
+                    </pic:cNvPicPr>
+                  </pic:nvPicPr>
+                  <pic:blipFill>
+                    <a:blip r:embed="rId12">
+                      <a:extLst>
+                        <a:ext uri="{28A0092B-C50C-407E-A947-70E740481C1C}">
+                          <a14:useLocalDpi xmlns:a14="http://schemas.microsoft.com/office/drawing/2010/main" val="0"/>
+                        </a:ext>
+                      </a:extLst>
+                    </a:blip>
+                    <a:srcRect/>
+                    <a:stretch>
+                      <a:fillRect/>
+                    </a:stretch>
+                  </pic:blipFill>
+                  <pic:spPr bwMode="auto">
+                    <a:xfrm>
+                      <a:off x="0" y="0"/>
+                      <a:ext cx="3352800" cy="2286000"/>
+                    </a:xfrm>
+                    <a:prstGeom prst="rect">
+                      <a:avLst/>
+                    </a:prstGeom>
+                    <a:noFill/>
+                    <a:ln>
+                      <a:noFill/>
+                    </a:ln>
+                  </pic:spPr>
+                </pic:pic>
+              </a:graphicData>
+            </a:graphic>
+          </wp:inline>
+        </w:drawing>
       </w:r>
     </w:p>
     <w:p>
@@ -4766,6 +5006,73 @@
     </w:p>
     <w:p>
       <w:pPr>
+        <w:jc w:val="center"/>
+        <w:rPr>
+          <w:rFonts w:ascii="Times New Roman" w:hAnsi="Times New Roman" w:cs="Times New Roman"/>
+          <w:szCs w:val="24"/>
+        </w:rPr>
+      </w:pPr>
+      <w:r>
+        <w:rPr>
+          <w:rFonts w:cs="Arial"/>
+          <w:noProof/>
+          <w:sz w:val="20"/>
+          <w:szCs w:val="20"/>
+          <w:lang w:eastAsia="pt-BR"/>
+        </w:rPr>
+        <w:lastRenderedPageBreak/>
+        <w:drawing>
+          <wp:inline distT="0" distB="0" distL="0" distR="0">
+            <wp:extent cx="2971800" cy="2514600"/>
+            <wp:effectExtent l="0" t="0" r="0" b="0"/>
+            <wp:docPr id="11" name="Imagem 11" descr="image010"/>
+            <wp:cNvGraphicFramePr>
+              <a:graphicFrameLocks xmlns:a="http://schemas.openxmlformats.org/drawingml/2006/main" noChangeAspect="1"/>
+            </wp:cNvGraphicFramePr>
+            <a:graphic xmlns:a="http://schemas.openxmlformats.org/drawingml/2006/main">
+              <a:graphicData uri="http://schemas.openxmlformats.org/drawingml/2006/picture">
+                <pic:pic xmlns:pic="http://schemas.openxmlformats.org/drawingml/2006/picture">
+                  <pic:nvPicPr>
+                    <pic:cNvPr id="0" name="Picture 16" descr="image010"/>
+                    <pic:cNvPicPr>
+                      <a:picLocks noChangeAspect="1" noChangeArrowheads="1"/>
+                    </pic:cNvPicPr>
+                  </pic:nvPicPr>
+                  <pic:blipFill>
+                    <a:blip r:embed="rId13">
+                      <a:extLst>
+                        <a:ext uri="{28A0092B-C50C-407E-A947-70E740481C1C}">
+                          <a14:useLocalDpi xmlns:a14="http://schemas.microsoft.com/office/drawing/2010/main" val="0"/>
+                        </a:ext>
+                      </a:extLst>
+                    </a:blip>
+                    <a:srcRect/>
+                    <a:stretch>
+                      <a:fillRect/>
+                    </a:stretch>
+                  </pic:blipFill>
+                  <pic:spPr bwMode="auto">
+                    <a:xfrm>
+                      <a:off x="0" y="0"/>
+                      <a:ext cx="2971800" cy="2514600"/>
+                    </a:xfrm>
+                    <a:prstGeom prst="rect">
+                      <a:avLst/>
+                    </a:prstGeom>
+                    <a:noFill/>
+                    <a:ln>
+                      <a:noFill/>
+                    </a:ln>
+                  </pic:spPr>
+                </pic:pic>
+              </a:graphicData>
+            </a:graphic>
+          </wp:inline>
+        </w:drawing>
+      </w:r>
+    </w:p>
+    <w:p>
+      <w:pPr>
         <w:jc w:val="both"/>
         <w:rPr>
           <w:rFonts w:ascii="Times New Roman" w:hAnsi="Times New Roman" w:cs="Times New Roman"/>
@@ -4798,35 +5105,167 @@
     </w:p>
     <w:p>
       <w:pPr>
-        <w:jc w:val="both"/>
-        <w:rPr>
-          <w:rFonts w:ascii="Times New Roman" w:hAnsi="Times New Roman" w:cs="Times New Roman"/>
-          <w:szCs w:val="24"/>
-        </w:rPr>
-      </w:pPr>
-      <w:r>
-        <w:rPr>
-          <w:rFonts w:ascii="Times New Roman" w:hAnsi="Times New Roman" w:cs="Times New Roman"/>
-          <w:szCs w:val="24"/>
+        <w:jc w:val="center"/>
+        <w:rPr>
+          <w:rFonts w:ascii="Times New Roman" w:hAnsi="Times New Roman" w:cs="Times New Roman"/>
+          <w:szCs w:val="24"/>
+        </w:rPr>
+      </w:pPr>
+      <w:r>
+        <w:rPr>
+          <w:rFonts w:cs="Arial"/>
+          <w:noProof/>
+          <w:sz w:val="20"/>
+          <w:szCs w:val="20"/>
+          <w:lang w:eastAsia="pt-BR"/>
+        </w:rPr>
+        <w:drawing>
+          <wp:inline distT="0" distB="0" distL="0" distR="0">
+            <wp:extent cx="2247900" cy="2190750"/>
+            <wp:effectExtent l="0" t="0" r="0" b="0"/>
+            <wp:docPr id="12" name="Imagem 12" descr="Fig21"/>
+            <wp:cNvGraphicFramePr>
+              <a:graphicFrameLocks xmlns:a="http://schemas.openxmlformats.org/drawingml/2006/main" noChangeAspect="1"/>
+            </wp:cNvGraphicFramePr>
+            <a:graphic xmlns:a="http://schemas.openxmlformats.org/drawingml/2006/main">
+              <a:graphicData uri="http://schemas.openxmlformats.org/drawingml/2006/picture">
+                <pic:pic xmlns:pic="http://schemas.openxmlformats.org/drawingml/2006/picture">
+                  <pic:nvPicPr>
+                    <pic:cNvPr id="0" name="Picture 18" descr="Fig21"/>
+                    <pic:cNvPicPr>
+                      <a:picLocks noChangeAspect="1" noChangeArrowheads="1"/>
+                    </pic:cNvPicPr>
+                  </pic:nvPicPr>
+                  <pic:blipFill>
+                    <a:blip r:embed="rId14">
+                      <a:extLst>
+                        <a:ext uri="{28A0092B-C50C-407E-A947-70E740481C1C}">
+                          <a14:useLocalDpi xmlns:a14="http://schemas.microsoft.com/office/drawing/2010/main" val="0"/>
+                        </a:ext>
+                      </a:extLst>
+                    </a:blip>
+                    <a:srcRect/>
+                    <a:stretch>
+                      <a:fillRect/>
+                    </a:stretch>
+                  </pic:blipFill>
+                  <pic:spPr bwMode="auto">
+                    <a:xfrm>
+                      <a:off x="0" y="0"/>
+                      <a:ext cx="2247900" cy="2190750"/>
+                    </a:xfrm>
+                    <a:prstGeom prst="rect">
+                      <a:avLst/>
+                    </a:prstGeom>
+                    <a:noFill/>
+                    <a:ln>
+                      <a:noFill/>
+                    </a:ln>
+                  </pic:spPr>
+                </pic:pic>
+              </a:graphicData>
+            </a:graphic>
+          </wp:inline>
+        </w:drawing>
+      </w:r>
+    </w:p>
+    <w:p>
+      <w:pPr>
+        <w:jc w:val="both"/>
+        <w:rPr>
+          <w:rFonts w:ascii="Times New Roman" w:hAnsi="Times New Roman" w:cs="Times New Roman"/>
+          <w:szCs w:val="24"/>
+        </w:rPr>
+      </w:pPr>
+      <w:r>
+        <w:rPr>
+          <w:rFonts w:ascii="Times New Roman" w:hAnsi="Times New Roman" w:cs="Times New Roman"/>
+          <w:szCs w:val="24"/>
+        </w:rPr>
+        <w:t>Figura 2. Escala diagramática para mancha castanha do amendoim</w:t>
+      </w:r>
+    </w:p>
+    <w:p>
+      <w:pPr>
+        <w:jc w:val="both"/>
+        <w:rPr>
+          <w:rFonts w:ascii="Times New Roman" w:hAnsi="Times New Roman" w:cs="Times New Roman"/>
+          <w:szCs w:val="24"/>
+        </w:rPr>
+      </w:pPr>
+      <w:r>
+        <w:rPr>
+          <w:rFonts w:ascii="Times New Roman" w:hAnsi="Times New Roman" w:cs="Times New Roman"/>
+          <w:szCs w:val="24"/>
+        </w:rPr>
+        <w:t xml:space="preserve"> (% de área infectada) </w:t>
+      </w:r>
+    </w:p>
+    <w:p>
+      <w:pPr>
+        <w:jc w:val="center"/>
+        <w:rPr>
+          <w:rFonts w:ascii="Times New Roman" w:hAnsi="Times New Roman" w:cs="Times New Roman"/>
+          <w:szCs w:val="24"/>
+        </w:rPr>
+      </w:pPr>
+      <w:r>
+        <w:rPr>
+          <w:rFonts w:cs="Arial"/>
+          <w:noProof/>
+          <w:sz w:val="20"/>
+          <w:szCs w:val="20"/>
+          <w:lang w:eastAsia="pt-BR"/>
         </w:rPr>
         <w:lastRenderedPageBreak/>
-        <w:t>Figura 2. Escala diagramática para mancha castanha do amendoim</w:t>
-      </w:r>
-    </w:p>
-    <w:p>
-      <w:pPr>
-        <w:jc w:val="both"/>
-        <w:rPr>
-          <w:rFonts w:ascii="Times New Roman" w:hAnsi="Times New Roman" w:cs="Times New Roman"/>
-          <w:szCs w:val="24"/>
-        </w:rPr>
-      </w:pPr>
-      <w:r>
-        <w:rPr>
-          <w:rFonts w:ascii="Times New Roman" w:hAnsi="Times New Roman" w:cs="Times New Roman"/>
-          <w:szCs w:val="24"/>
-        </w:rPr>
-        <w:t xml:space="preserve"> (% de área infectada) </w:t>
+        <w:drawing>
+          <wp:inline distT="0" distB="0" distL="0" distR="0">
+            <wp:extent cx="3352800" cy="5029200"/>
+            <wp:effectExtent l="0" t="0" r="0" b="0"/>
+            <wp:docPr id="13" name="Imagem 13" descr="image013"/>
+            <wp:cNvGraphicFramePr>
+              <a:graphicFrameLocks xmlns:a="http://schemas.openxmlformats.org/drawingml/2006/main" noChangeAspect="1"/>
+            </wp:cNvGraphicFramePr>
+            <a:graphic xmlns:a="http://schemas.openxmlformats.org/drawingml/2006/main">
+              <a:graphicData uri="http://schemas.openxmlformats.org/drawingml/2006/picture">
+                <pic:pic xmlns:pic="http://schemas.openxmlformats.org/drawingml/2006/picture">
+                  <pic:nvPicPr>
+                    <pic:cNvPr id="0" name="Picture 20" descr="image013"/>
+                    <pic:cNvPicPr>
+                      <a:picLocks noChangeAspect="1" noChangeArrowheads="1"/>
+                    </pic:cNvPicPr>
+                  </pic:nvPicPr>
+                  <pic:blipFill>
+                    <a:blip r:embed="rId15">
+                      <a:extLst>
+                        <a:ext uri="{28A0092B-C50C-407E-A947-70E740481C1C}">
+                          <a14:useLocalDpi xmlns:a14="http://schemas.microsoft.com/office/drawing/2010/main" val="0"/>
+                        </a:ext>
+                      </a:extLst>
+                    </a:blip>
+                    <a:srcRect/>
+                    <a:stretch>
+                      <a:fillRect/>
+                    </a:stretch>
+                  </pic:blipFill>
+                  <pic:spPr bwMode="auto">
+                    <a:xfrm>
+                      <a:off x="0" y="0"/>
+                      <a:ext cx="3352800" cy="5029200"/>
+                    </a:xfrm>
+                    <a:prstGeom prst="rect">
+                      <a:avLst/>
+                    </a:prstGeom>
+                    <a:noFill/>
+                    <a:ln>
+                      <a:noFill/>
+                    </a:ln>
+                  </pic:spPr>
+                </pic:pic>
+              </a:graphicData>
+            </a:graphic>
+          </wp:inline>
+        </w:drawing>
       </w:r>
     </w:p>
     <w:p>
@@ -4881,7 +5320,7 @@
         </w:rPr>
         <w:t xml:space="preserve"> </w:t>
       </w:r>
-      <w:bookmarkStart w:id="5" w:name="_Toc498894555"/>
+      <w:bookmarkStart w:id="5" w:name="_Toc498955583"/>
       <w:r>
         <w:rPr>
           <w:rFonts w:ascii="Times New Roman" w:hAnsi="Times New Roman" w:cs="Times New Roman"/>
@@ -4986,6 +5425,7 @@
           <w:rFonts w:ascii="Times New Roman" w:hAnsi="Times New Roman" w:cs="Times New Roman"/>
           <w:szCs w:val="24"/>
         </w:rPr>
+        <w:lastRenderedPageBreak/>
         <w:t>- local ou pontos de amostragem (coleta representativa da planta, área experimental ou da cultura, marcação de plantas ou ramos).</w:t>
       </w:r>
     </w:p>
@@ -5037,7 +5477,7 @@
           <w:szCs w:val="24"/>
         </w:rPr>
       </w:pPr>
-      <w:bookmarkStart w:id="6" w:name="_Toc498894556"/>
+      <w:bookmarkStart w:id="6" w:name="_Toc498955584"/>
       <w:r>
         <w:rPr>
           <w:rFonts w:ascii="Times New Roman" w:hAnsi="Times New Roman" w:cs="Times New Roman"/>
@@ -5082,7 +5522,7 @@
         </w:rPr>
         <w:t xml:space="preserve"> </w:t>
       </w:r>
-      <w:bookmarkStart w:id="7" w:name="_Toc498894557"/>
+      <w:bookmarkStart w:id="7" w:name="_Toc498955585"/>
       <w:r>
         <w:rPr>
           <w:rFonts w:ascii="Times New Roman" w:hAnsi="Times New Roman" w:cs="Times New Roman"/>
@@ -5146,7 +5586,7 @@
         </w:rPr>
         <w:t xml:space="preserve"> </w:t>
       </w:r>
-      <w:bookmarkStart w:id="8" w:name="_Toc498894558"/>
+      <w:bookmarkStart w:id="8" w:name="_Toc498955586"/>
       <w:r>
         <w:rPr>
           <w:rFonts w:ascii="Times New Roman" w:hAnsi="Times New Roman" w:cs="Times New Roman"/>
@@ -5247,14 +5687,13 @@
           <w:szCs w:val="24"/>
         </w:rPr>
       </w:pPr>
-      <w:bookmarkStart w:id="9" w:name="_Toc498894559"/>
+      <w:bookmarkStart w:id="9" w:name="_Toc498955587"/>
       <w:r>
         <w:rPr>
           <w:rFonts w:ascii="Times New Roman" w:hAnsi="Times New Roman" w:cs="Times New Roman"/>
           <w:b/>
           <w:szCs w:val="24"/>
         </w:rPr>
-        <w:lastRenderedPageBreak/>
         <w:t>FERRAMENTAS UTILIZADAS</w:t>
       </w:r>
       <w:bookmarkEnd w:id="9"/>
@@ -5331,7 +5770,7 @@
           <w:rFonts w:ascii="Times New Roman" w:hAnsi="Times New Roman" w:cs="Times New Roman"/>
           <w:szCs w:val="24"/>
         </w:rPr>
-        <w:t>PostgreSql</w:t>
+        <w:t>PostgreSQL</w:t>
       </w:r>
       <w:proofErr w:type="spellEnd"/>
       <w:proofErr w:type="gramEnd"/>
@@ -5422,15 +5861,13 @@
         </w:rPr>
         <w:t xml:space="preserve"> </w:t>
       </w:r>
-      <w:proofErr w:type="spellStart"/>
-      <w:r>
-        <w:rPr>
-          <w:rFonts w:ascii="Times New Roman" w:hAnsi="Times New Roman" w:cs="Times New Roman"/>
-          <w:szCs w:val="24"/>
-        </w:rPr>
-        <w:t>Community</w:t>
-      </w:r>
-      <w:proofErr w:type="spellEnd"/>
+      <w:r>
+        <w:rPr>
+          <w:rFonts w:ascii="Times New Roman" w:hAnsi="Times New Roman" w:cs="Times New Roman"/>
+          <w:szCs w:val="24"/>
+        </w:rPr>
+        <w:t>Professional</w:t>
+      </w:r>
       <w:r>
         <w:rPr>
           <w:rFonts w:ascii="Times New Roman" w:hAnsi="Times New Roman" w:cs="Times New Roman"/>
@@ -5489,7 +5926,7 @@
           <w:szCs w:val="24"/>
         </w:rPr>
       </w:pPr>
-      <w:bookmarkStart w:id="10" w:name="_Toc498894560"/>
+      <w:bookmarkStart w:id="10" w:name="_Toc498955588"/>
       <w:r>
         <w:rPr>
           <w:rFonts w:ascii="Times New Roman" w:hAnsi="Times New Roman" w:cs="Times New Roman"/>
@@ -5653,6 +6090,7 @@
           <w:b/>
           <w:szCs w:val="24"/>
         </w:rPr>
+        <w:lastRenderedPageBreak/>
         <w:t>Propriedade ou fazenda:</w:t>
       </w:r>
       <w:r>
@@ -5931,7 +6369,7 @@
           <w:szCs w:val="24"/>
         </w:rPr>
       </w:pPr>
-      <w:bookmarkStart w:id="11" w:name="_Toc498894561"/>
+      <w:bookmarkStart w:id="11" w:name="_Toc498955589"/>
       <w:r>
         <w:rPr>
           <w:rFonts w:ascii="Times New Roman" w:hAnsi="Times New Roman" w:cs="Times New Roman"/>
@@ -5980,33 +6418,722 @@
           <w:b/>
           <w:szCs w:val="24"/>
         </w:rPr>
+        <w:t xml:space="preserve">Justificativa da abordagem utilizada: </w:t>
+      </w:r>
+      <w:r>
+        <w:rPr>
+          <w:rFonts w:ascii="Times New Roman" w:hAnsi="Times New Roman" w:cs="Times New Roman"/>
+          <w:szCs w:val="24"/>
+        </w:rPr>
+        <w:t>Como os integrantes da equipe não possuem experiência prévia com desenvolvimento de sistemas utilizando padrões de projetos</w:t>
+      </w:r>
+      <w:proofErr w:type="gramStart"/>
+      <w:r>
+        <w:rPr>
+          <w:rFonts w:ascii="Times New Roman" w:hAnsi="Times New Roman" w:cs="Times New Roman"/>
+          <w:szCs w:val="24"/>
+        </w:rPr>
+        <w:t>,</w:t>
+      </w:r>
+      <w:r>
+        <w:rPr>
+          <w:rFonts w:ascii="Times New Roman" w:hAnsi="Times New Roman" w:cs="Times New Roman"/>
+          <w:szCs w:val="24"/>
+        </w:rPr>
+        <w:t xml:space="preserve"> avaliou-se</w:t>
+      </w:r>
+      <w:proofErr w:type="gramEnd"/>
+      <w:r>
+        <w:rPr>
+          <w:rFonts w:ascii="Times New Roman" w:hAnsi="Times New Roman" w:cs="Times New Roman"/>
+          <w:szCs w:val="24"/>
+        </w:rPr>
+        <w:t xml:space="preserve"> que o melhor seria a utilização da abordagem descrita acima, pois no que os alunos vão obtendo o embasamento teórico e o entendimento de cada padrão, estes vão implementando o padrão no contexto da aplicação.</w:t>
+      </w:r>
+    </w:p>
+    <w:p>
+      <w:pPr>
+        <w:jc w:val="both"/>
+        <w:rPr>
+          <w:rFonts w:ascii="Times New Roman" w:hAnsi="Times New Roman" w:cs="Times New Roman"/>
+          <w:szCs w:val="24"/>
+        </w:rPr>
+      </w:pPr>
+    </w:p>
+    <w:p>
+      <w:pPr>
+        <w:jc w:val="center"/>
+        <w:rPr>
+          <w:rFonts w:ascii="Times New Roman" w:hAnsi="Times New Roman" w:cs="Times New Roman"/>
+          <w:szCs w:val="24"/>
+        </w:rPr>
+      </w:pPr>
+      <w:r>
+        <w:rPr>
+          <w:rFonts w:ascii="Times New Roman" w:hAnsi="Times New Roman" w:cs="Times New Roman"/>
+          <w:noProof/>
+          <w:szCs w:val="24"/>
+          <w:lang w:eastAsia="pt-BR"/>
+        </w:rPr>
         <w:lastRenderedPageBreak/>
-        <w:t xml:space="preserve">Justificativa da abordagem utilizada: </w:t>
-      </w:r>
-      <w:r>
-        <w:rPr>
-          <w:rFonts w:ascii="Times New Roman" w:hAnsi="Times New Roman" w:cs="Times New Roman"/>
-          <w:szCs w:val="24"/>
-        </w:rPr>
-        <w:t>Como os integrantes da equipe não possuem experiência prévia com desenvolvimento de sistemas utilizando padrões de projetos</w:t>
-      </w:r>
-      <w:proofErr w:type="gramStart"/>
-      <w:r>
-        <w:rPr>
-          <w:rFonts w:ascii="Times New Roman" w:hAnsi="Times New Roman" w:cs="Times New Roman"/>
-          <w:szCs w:val="24"/>
-        </w:rPr>
-        <w:t>, avaliou-se</w:t>
-      </w:r>
-      <w:proofErr w:type="gramEnd"/>
-      <w:r>
-        <w:rPr>
-          <w:rFonts w:ascii="Times New Roman" w:hAnsi="Times New Roman" w:cs="Times New Roman"/>
-          <w:szCs w:val="24"/>
-        </w:rPr>
-        <w:t xml:space="preserve"> que o melhor seria a utilização da abordagem descrita acima, pois no que os alunos vão obtendo o embasamento teórico e o entendimento de cada padrão, estes vão implementando o padrão no contexto da aplicação.</w:t>
-      </w:r>
-    </w:p>
+        <w:drawing>
+          <wp:inline distT="0" distB="0" distL="0" distR="0" wp14:anchorId="3C464CED" wp14:editId="7001F9A2">
+            <wp:extent cx="2705100" cy="3578287"/>
+            <wp:effectExtent l="0" t="0" r="0" b="3175"/>
+            <wp:docPr id="1" name="Imagem 1"/>
+            <wp:cNvGraphicFramePr>
+              <a:graphicFrameLocks xmlns:a="http://schemas.openxmlformats.org/drawingml/2006/main" noChangeAspect="1"/>
+            </wp:cNvGraphicFramePr>
+            <a:graphic xmlns:a="http://schemas.openxmlformats.org/drawingml/2006/main">
+              <a:graphicData uri="http://schemas.openxmlformats.org/drawingml/2006/picture">
+                <pic:pic xmlns:pic="http://schemas.openxmlformats.org/drawingml/2006/picture">
+                  <pic:nvPicPr>
+                    <pic:cNvPr id="0" name="Picture 1"/>
+                    <pic:cNvPicPr>
+                      <a:picLocks noChangeAspect="1" noChangeArrowheads="1"/>
+                    </pic:cNvPicPr>
+                  </pic:nvPicPr>
+                  <pic:blipFill>
+                    <a:blip r:embed="rId16" cstate="print">
+                      <a:extLst>
+                        <a:ext uri="{28A0092B-C50C-407E-A947-70E740481C1C}">
+                          <a14:useLocalDpi xmlns:a14="http://schemas.microsoft.com/office/drawing/2010/main" val="0"/>
+                        </a:ext>
+                      </a:extLst>
+                    </a:blip>
+                    <a:srcRect/>
+                    <a:stretch>
+                      <a:fillRect/>
+                    </a:stretch>
+                  </pic:blipFill>
+                  <pic:spPr bwMode="auto">
+                    <a:xfrm>
+                      <a:off x="0" y="0"/>
+                      <a:ext cx="2709561" cy="3584188"/>
+                    </a:xfrm>
+                    <a:prstGeom prst="rect">
+                      <a:avLst/>
+                    </a:prstGeom>
+                    <a:noFill/>
+                    <a:ln>
+                      <a:noFill/>
+                    </a:ln>
+                  </pic:spPr>
+                </pic:pic>
+              </a:graphicData>
+            </a:graphic>
+          </wp:inline>
+        </w:drawing>
+      </w:r>
+    </w:p>
+    <w:p>
+      <w:pPr>
+        <w:jc w:val="both"/>
+        <w:rPr>
+          <w:rFonts w:ascii="Times New Roman" w:hAnsi="Times New Roman" w:cs="Times New Roman"/>
+          <w:szCs w:val="24"/>
+        </w:rPr>
+      </w:pPr>
+    </w:p>
+    <w:tbl>
+      <w:tblPr>
+        <w:tblStyle w:val="Tabelacomgrade"/>
+        <w:tblW w:w="0" w:type="auto"/>
+        <w:tblLook w:val="04A0" w:firstRow="1" w:lastRow="0" w:firstColumn="1" w:lastColumn="0" w:noHBand="0" w:noVBand="1"/>
+      </w:tblPr>
+      <w:tblGrid>
+        <w:gridCol w:w="4322"/>
+        <w:gridCol w:w="4322"/>
+      </w:tblGrid>
+      <w:tr>
+        <w:tc>
+          <w:tcPr>
+            <w:tcW w:w="4322" w:type="dxa"/>
+          </w:tcPr>
+          <w:p>
+            <w:pPr>
+              <w:jc w:val="both"/>
+              <w:rPr>
+                <w:rFonts w:ascii="Times New Roman" w:hAnsi="Times New Roman" w:cs="Times New Roman"/>
+                <w:b/>
+                <w:szCs w:val="24"/>
+              </w:rPr>
+            </w:pPr>
+            <w:r>
+              <w:rPr>
+                <w:rFonts w:ascii="Times New Roman" w:hAnsi="Times New Roman" w:cs="Times New Roman"/>
+                <w:b/>
+                <w:szCs w:val="24"/>
+              </w:rPr>
+              <w:t>Atividades</w:t>
+            </w:r>
+          </w:p>
+        </w:tc>
+        <w:tc>
+          <w:tcPr>
+            <w:tcW w:w="4322" w:type="dxa"/>
+          </w:tcPr>
+          <w:p>
+            <w:pPr>
+              <w:jc w:val="both"/>
+              <w:rPr>
+                <w:rFonts w:ascii="Times New Roman" w:hAnsi="Times New Roman" w:cs="Times New Roman"/>
+                <w:b/>
+                <w:szCs w:val="24"/>
+              </w:rPr>
+            </w:pPr>
+            <w:r>
+              <w:rPr>
+                <w:rFonts w:ascii="Times New Roman" w:hAnsi="Times New Roman" w:cs="Times New Roman"/>
+                <w:b/>
+                <w:szCs w:val="24"/>
+              </w:rPr>
+              <w:t>Descrição</w:t>
+            </w:r>
+          </w:p>
+        </w:tc>
+      </w:tr>
+      <w:tr>
+        <w:tc>
+          <w:tcPr>
+            <w:tcW w:w="4322" w:type="dxa"/>
+          </w:tcPr>
+          <w:p>
+            <w:pPr>
+              <w:jc w:val="both"/>
+              <w:rPr>
+                <w:rFonts w:ascii="Times New Roman" w:hAnsi="Times New Roman" w:cs="Times New Roman"/>
+                <w:szCs w:val="24"/>
+              </w:rPr>
+            </w:pPr>
+            <w:r>
+              <w:rPr>
+                <w:rFonts w:ascii="Times New Roman" w:hAnsi="Times New Roman" w:cs="Times New Roman"/>
+                <w:szCs w:val="24"/>
+              </w:rPr>
+              <w:t xml:space="preserve">Embasamento </w:t>
+            </w:r>
+            <w:r>
+              <w:rPr>
+                <w:rFonts w:ascii="Times New Roman" w:hAnsi="Times New Roman" w:cs="Times New Roman"/>
+                <w:szCs w:val="24"/>
+              </w:rPr>
+              <w:t>Teórico Inicial</w:t>
+            </w:r>
+          </w:p>
+        </w:tc>
+        <w:tc>
+          <w:tcPr>
+            <w:tcW w:w="4322" w:type="dxa"/>
+          </w:tcPr>
+          <w:p>
+            <w:pPr>
+              <w:jc w:val="both"/>
+              <w:rPr>
+                <w:rFonts w:ascii="Times New Roman" w:hAnsi="Times New Roman" w:cs="Times New Roman"/>
+                <w:szCs w:val="24"/>
+              </w:rPr>
+            </w:pPr>
+          </w:p>
+        </w:tc>
+      </w:tr>
+      <w:tr>
+        <w:tc>
+          <w:tcPr>
+            <w:tcW w:w="4322" w:type="dxa"/>
+          </w:tcPr>
+          <w:p>
+            <w:pPr>
+              <w:jc w:val="both"/>
+              <w:rPr>
+                <w:rFonts w:ascii="Times New Roman" w:hAnsi="Times New Roman" w:cs="Times New Roman"/>
+                <w:szCs w:val="24"/>
+              </w:rPr>
+            </w:pPr>
+            <w:r>
+              <w:rPr>
+                <w:rFonts w:ascii="Times New Roman" w:hAnsi="Times New Roman" w:cs="Times New Roman"/>
+                <w:szCs w:val="24"/>
+              </w:rPr>
+              <w:t xml:space="preserve">Divisão dos Padrões </w:t>
+            </w:r>
+            <w:r>
+              <w:rPr>
+                <w:rFonts w:ascii="Times New Roman" w:hAnsi="Times New Roman" w:cs="Times New Roman"/>
+                <w:szCs w:val="24"/>
+              </w:rPr>
+              <w:t>por Aluno</w:t>
+            </w:r>
+          </w:p>
+        </w:tc>
+        <w:tc>
+          <w:tcPr>
+            <w:tcW w:w="4322" w:type="dxa"/>
+          </w:tcPr>
+          <w:p>
+            <w:pPr>
+              <w:jc w:val="both"/>
+              <w:rPr>
+                <w:rFonts w:ascii="Times New Roman" w:hAnsi="Times New Roman" w:cs="Times New Roman"/>
+                <w:szCs w:val="24"/>
+              </w:rPr>
+            </w:pPr>
+          </w:p>
+        </w:tc>
+      </w:tr>
+      <w:tr>
+        <w:tc>
+          <w:tcPr>
+            <w:tcW w:w="4322" w:type="dxa"/>
+          </w:tcPr>
+          <w:p>
+            <w:pPr>
+              <w:jc w:val="both"/>
+              <w:rPr>
+                <w:rFonts w:ascii="Times New Roman" w:hAnsi="Times New Roman" w:cs="Times New Roman"/>
+                <w:szCs w:val="24"/>
+              </w:rPr>
+            </w:pPr>
+            <w:r>
+              <w:rPr>
+                <w:rFonts w:ascii="Times New Roman" w:hAnsi="Times New Roman" w:cs="Times New Roman"/>
+                <w:szCs w:val="24"/>
+              </w:rPr>
+              <w:t xml:space="preserve">Definição dos </w:t>
+            </w:r>
+            <w:r>
+              <w:rPr>
+                <w:rFonts w:ascii="Times New Roman" w:hAnsi="Times New Roman" w:cs="Times New Roman"/>
+                <w:szCs w:val="24"/>
+              </w:rPr>
+              <w:t>Recursos</w:t>
+            </w:r>
+          </w:p>
+        </w:tc>
+        <w:tc>
+          <w:tcPr>
+            <w:tcW w:w="4322" w:type="dxa"/>
+          </w:tcPr>
+          <w:p>
+            <w:pPr>
+              <w:jc w:val="both"/>
+              <w:rPr>
+                <w:rFonts w:ascii="Times New Roman" w:hAnsi="Times New Roman" w:cs="Times New Roman"/>
+                <w:szCs w:val="24"/>
+              </w:rPr>
+            </w:pPr>
+          </w:p>
+        </w:tc>
+      </w:tr>
+      <w:tr>
+        <w:tc>
+          <w:tcPr>
+            <w:tcW w:w="4322" w:type="dxa"/>
+          </w:tcPr>
+          <w:p>
+            <w:pPr>
+              <w:jc w:val="both"/>
+              <w:rPr>
+                <w:rFonts w:ascii="Times New Roman" w:hAnsi="Times New Roman" w:cs="Times New Roman"/>
+                <w:szCs w:val="24"/>
+              </w:rPr>
+            </w:pPr>
+            <w:r>
+              <w:rPr>
+                <w:rFonts w:ascii="Times New Roman" w:hAnsi="Times New Roman" w:cs="Times New Roman"/>
+                <w:szCs w:val="24"/>
+              </w:rPr>
+              <w:t xml:space="preserve">Definição do Modelo </w:t>
+            </w:r>
+            <w:r>
+              <w:rPr>
+                <w:rFonts w:ascii="Times New Roman" w:hAnsi="Times New Roman" w:cs="Times New Roman"/>
+                <w:szCs w:val="24"/>
+              </w:rPr>
+              <w:t>de Catalogação</w:t>
+            </w:r>
+          </w:p>
+        </w:tc>
+        <w:tc>
+          <w:tcPr>
+            <w:tcW w:w="4322" w:type="dxa"/>
+          </w:tcPr>
+          <w:p>
+            <w:pPr>
+              <w:jc w:val="both"/>
+              <w:rPr>
+                <w:rFonts w:ascii="Times New Roman" w:hAnsi="Times New Roman" w:cs="Times New Roman"/>
+                <w:szCs w:val="24"/>
+              </w:rPr>
+            </w:pPr>
+          </w:p>
+        </w:tc>
+      </w:tr>
+    </w:tbl>
+    <w:p>
+      <w:pPr>
+        <w:jc w:val="both"/>
+        <w:rPr>
+          <w:rFonts w:ascii="Times New Roman" w:hAnsi="Times New Roman" w:cs="Times New Roman"/>
+          <w:szCs w:val="24"/>
+        </w:rPr>
+      </w:pPr>
+    </w:p>
+    <w:tbl>
+      <w:tblPr>
+        <w:tblStyle w:val="Tabelacomgrade"/>
+        <w:tblW w:w="0" w:type="auto"/>
+        <w:tblLook w:val="04A0" w:firstRow="1" w:lastRow="0" w:firstColumn="1" w:lastColumn="0" w:noHBand="0" w:noVBand="1"/>
+      </w:tblPr>
+      <w:tblGrid>
+        <w:gridCol w:w="4322"/>
+        <w:gridCol w:w="4322"/>
+      </w:tblGrid>
+      <w:tr>
+        <w:tc>
+          <w:tcPr>
+            <w:tcW w:w="4322" w:type="dxa"/>
+          </w:tcPr>
+          <w:p>
+            <w:pPr>
+              <w:jc w:val="both"/>
+              <w:rPr>
+                <w:rFonts w:ascii="Times New Roman" w:hAnsi="Times New Roman" w:cs="Times New Roman"/>
+                <w:b/>
+                <w:szCs w:val="24"/>
+              </w:rPr>
+            </w:pPr>
+            <w:r>
+              <w:rPr>
+                <w:rFonts w:ascii="Times New Roman" w:hAnsi="Times New Roman" w:cs="Times New Roman"/>
+                <w:b/>
+                <w:szCs w:val="24"/>
+              </w:rPr>
+              <w:t>Atividades</w:t>
+            </w:r>
+          </w:p>
+        </w:tc>
+        <w:tc>
+          <w:tcPr>
+            <w:tcW w:w="4322" w:type="dxa"/>
+          </w:tcPr>
+          <w:p>
+            <w:pPr>
+              <w:jc w:val="both"/>
+              <w:rPr>
+                <w:rFonts w:ascii="Times New Roman" w:hAnsi="Times New Roman" w:cs="Times New Roman"/>
+                <w:b/>
+                <w:szCs w:val="24"/>
+              </w:rPr>
+            </w:pPr>
+            <w:r>
+              <w:rPr>
+                <w:rFonts w:ascii="Times New Roman" w:hAnsi="Times New Roman" w:cs="Times New Roman"/>
+                <w:b/>
+                <w:szCs w:val="24"/>
+              </w:rPr>
+              <w:t>Descrição</w:t>
+            </w:r>
+          </w:p>
+        </w:tc>
+      </w:tr>
+      <w:tr>
+        <w:tc>
+          <w:tcPr>
+            <w:tcW w:w="4322" w:type="dxa"/>
+          </w:tcPr>
+          <w:p>
+            <w:pPr>
+              <w:jc w:val="both"/>
+              <w:rPr>
+                <w:rFonts w:ascii="Times New Roman" w:hAnsi="Times New Roman" w:cs="Times New Roman"/>
+                <w:szCs w:val="24"/>
+              </w:rPr>
+            </w:pPr>
+            <w:r>
+              <w:rPr>
+                <w:rFonts w:ascii="Times New Roman" w:hAnsi="Times New Roman" w:cs="Times New Roman"/>
+                <w:szCs w:val="24"/>
+              </w:rPr>
+              <w:t>Escolha de um padrão</w:t>
+            </w:r>
+          </w:p>
+        </w:tc>
+        <w:tc>
+          <w:tcPr>
+            <w:tcW w:w="4322" w:type="dxa"/>
+          </w:tcPr>
+          <w:p>
+            <w:pPr>
+              <w:jc w:val="both"/>
+              <w:rPr>
+                <w:rFonts w:ascii="Times New Roman" w:hAnsi="Times New Roman" w:cs="Times New Roman"/>
+                <w:szCs w:val="24"/>
+              </w:rPr>
+            </w:pPr>
+          </w:p>
+        </w:tc>
+      </w:tr>
+      <w:tr>
+        <w:tc>
+          <w:tcPr>
+            <w:tcW w:w="4322" w:type="dxa"/>
+          </w:tcPr>
+          <w:p>
+            <w:pPr>
+              <w:jc w:val="both"/>
+              <w:rPr>
+                <w:rFonts w:ascii="Times New Roman" w:hAnsi="Times New Roman" w:cs="Times New Roman"/>
+                <w:szCs w:val="24"/>
+              </w:rPr>
+            </w:pPr>
+            <w:r>
+              <w:rPr>
+                <w:rFonts w:ascii="Times New Roman" w:hAnsi="Times New Roman" w:cs="Times New Roman"/>
+                <w:szCs w:val="24"/>
+              </w:rPr>
+              <w:t xml:space="preserve">Entendimento dos </w:t>
+            </w:r>
+            <w:r>
+              <w:rPr>
+                <w:rFonts w:ascii="Times New Roman" w:hAnsi="Times New Roman" w:cs="Times New Roman"/>
+                <w:szCs w:val="24"/>
+              </w:rPr>
+              <w:t>padrões de projeto</w:t>
+            </w:r>
+          </w:p>
+        </w:tc>
+        <w:tc>
+          <w:tcPr>
+            <w:tcW w:w="4322" w:type="dxa"/>
+          </w:tcPr>
+          <w:p>
+            <w:pPr>
+              <w:jc w:val="both"/>
+              <w:rPr>
+                <w:rFonts w:ascii="Times New Roman" w:hAnsi="Times New Roman" w:cs="Times New Roman"/>
+                <w:szCs w:val="24"/>
+              </w:rPr>
+            </w:pPr>
+          </w:p>
+        </w:tc>
+      </w:tr>
+      <w:tr>
+        <w:tc>
+          <w:tcPr>
+            <w:tcW w:w="4322" w:type="dxa"/>
+          </w:tcPr>
+          <w:p>
+            <w:pPr>
+              <w:jc w:val="both"/>
+              <w:rPr>
+                <w:rFonts w:ascii="Times New Roman" w:hAnsi="Times New Roman" w:cs="Times New Roman"/>
+                <w:szCs w:val="24"/>
+              </w:rPr>
+            </w:pPr>
+            <w:r>
+              <w:rPr>
+                <w:rFonts w:ascii="Times New Roman" w:hAnsi="Times New Roman" w:cs="Times New Roman"/>
+                <w:szCs w:val="24"/>
+              </w:rPr>
+              <w:t>Busca de um contexto</w:t>
+            </w:r>
+          </w:p>
+        </w:tc>
+        <w:tc>
+          <w:tcPr>
+            <w:tcW w:w="4322" w:type="dxa"/>
+          </w:tcPr>
+          <w:p>
+            <w:pPr>
+              <w:jc w:val="both"/>
+              <w:rPr>
+                <w:rFonts w:ascii="Times New Roman" w:hAnsi="Times New Roman" w:cs="Times New Roman"/>
+                <w:szCs w:val="24"/>
+              </w:rPr>
+            </w:pPr>
+          </w:p>
+        </w:tc>
+      </w:tr>
+      <w:tr>
+        <w:tc>
+          <w:tcPr>
+            <w:tcW w:w="4322" w:type="dxa"/>
+          </w:tcPr>
+          <w:p>
+            <w:pPr>
+              <w:jc w:val="both"/>
+              <w:rPr>
+                <w:rFonts w:ascii="Times New Roman" w:hAnsi="Times New Roman" w:cs="Times New Roman"/>
+                <w:szCs w:val="24"/>
+              </w:rPr>
+            </w:pPr>
+            <w:proofErr w:type="gramStart"/>
+            <w:r>
+              <w:rPr>
+                <w:rFonts w:ascii="Times New Roman" w:hAnsi="Times New Roman" w:cs="Times New Roman"/>
+                <w:szCs w:val="24"/>
+              </w:rPr>
+              <w:t>Implementação</w:t>
+            </w:r>
+            <w:proofErr w:type="gramEnd"/>
+            <w:r>
+              <w:rPr>
+                <w:rFonts w:ascii="Times New Roman" w:hAnsi="Times New Roman" w:cs="Times New Roman"/>
+                <w:szCs w:val="24"/>
+              </w:rPr>
+              <w:t xml:space="preserve"> do </w:t>
+            </w:r>
+            <w:r>
+              <w:rPr>
+                <w:rFonts w:ascii="Times New Roman" w:hAnsi="Times New Roman" w:cs="Times New Roman"/>
+                <w:szCs w:val="24"/>
+              </w:rPr>
+              <w:t>padrão no contexto</w:t>
+            </w:r>
+          </w:p>
+        </w:tc>
+        <w:tc>
+          <w:tcPr>
+            <w:tcW w:w="4322" w:type="dxa"/>
+          </w:tcPr>
+          <w:p>
+            <w:pPr>
+              <w:jc w:val="both"/>
+              <w:rPr>
+                <w:rFonts w:ascii="Times New Roman" w:hAnsi="Times New Roman" w:cs="Times New Roman"/>
+                <w:szCs w:val="24"/>
+              </w:rPr>
+            </w:pPr>
+          </w:p>
+        </w:tc>
+      </w:tr>
+      <w:tr>
+        <w:tc>
+          <w:tcPr>
+            <w:tcW w:w="4322" w:type="dxa"/>
+          </w:tcPr>
+          <w:p>
+            <w:pPr>
+              <w:jc w:val="both"/>
+              <w:rPr>
+                <w:rFonts w:ascii="Times New Roman" w:hAnsi="Times New Roman" w:cs="Times New Roman"/>
+                <w:szCs w:val="24"/>
+              </w:rPr>
+            </w:pPr>
+            <w:r>
+              <w:rPr>
+                <w:rFonts w:ascii="Times New Roman" w:hAnsi="Times New Roman" w:cs="Times New Roman"/>
+                <w:szCs w:val="24"/>
+              </w:rPr>
+              <w:t>Reunião dos alunos</w:t>
+            </w:r>
+          </w:p>
+        </w:tc>
+        <w:tc>
+          <w:tcPr>
+            <w:tcW w:w="4322" w:type="dxa"/>
+          </w:tcPr>
+          <w:p>
+            <w:pPr>
+              <w:jc w:val="both"/>
+              <w:rPr>
+                <w:rFonts w:ascii="Times New Roman" w:hAnsi="Times New Roman" w:cs="Times New Roman"/>
+                <w:szCs w:val="24"/>
+              </w:rPr>
+            </w:pPr>
+          </w:p>
+        </w:tc>
+      </w:tr>
+      <w:tr>
+        <w:tc>
+          <w:tcPr>
+            <w:tcW w:w="4322" w:type="dxa"/>
+          </w:tcPr>
+          <w:p>
+            <w:pPr>
+              <w:jc w:val="both"/>
+              <w:rPr>
+                <w:rFonts w:ascii="Times New Roman" w:hAnsi="Times New Roman" w:cs="Times New Roman"/>
+                <w:szCs w:val="24"/>
+              </w:rPr>
+            </w:pPr>
+            <w:r>
+              <w:rPr>
+                <w:rFonts w:ascii="Times New Roman" w:hAnsi="Times New Roman" w:cs="Times New Roman"/>
+                <w:szCs w:val="24"/>
+              </w:rPr>
+              <w:t xml:space="preserve">Catalogação do </w:t>
+            </w:r>
+            <w:r>
+              <w:rPr>
+                <w:rFonts w:ascii="Times New Roman" w:hAnsi="Times New Roman" w:cs="Times New Roman"/>
+                <w:szCs w:val="24"/>
+              </w:rPr>
+              <w:t>padrão</w:t>
+            </w:r>
+          </w:p>
+        </w:tc>
+        <w:tc>
+          <w:tcPr>
+            <w:tcW w:w="4322" w:type="dxa"/>
+          </w:tcPr>
+          <w:p>
+            <w:pPr>
+              <w:jc w:val="both"/>
+              <w:rPr>
+                <w:rFonts w:ascii="Times New Roman" w:hAnsi="Times New Roman" w:cs="Times New Roman"/>
+                <w:szCs w:val="24"/>
+              </w:rPr>
+            </w:pPr>
+          </w:p>
+        </w:tc>
+      </w:tr>
+      <w:tr>
+        <w:tc>
+          <w:tcPr>
+            <w:tcW w:w="4322" w:type="dxa"/>
+          </w:tcPr>
+          <w:p>
+            <w:pPr>
+              <w:jc w:val="both"/>
+              <w:rPr>
+                <w:rFonts w:ascii="Times New Roman" w:hAnsi="Times New Roman" w:cs="Times New Roman"/>
+                <w:szCs w:val="24"/>
+              </w:rPr>
+            </w:pPr>
+            <w:r>
+              <w:rPr>
+                <w:rFonts w:ascii="Times New Roman" w:hAnsi="Times New Roman" w:cs="Times New Roman"/>
+                <w:szCs w:val="24"/>
+              </w:rPr>
+              <w:t xml:space="preserve">Reunião dos alunos </w:t>
+            </w:r>
+            <w:r>
+              <w:rPr>
+                <w:rFonts w:ascii="Times New Roman" w:hAnsi="Times New Roman" w:cs="Times New Roman"/>
+                <w:szCs w:val="24"/>
+              </w:rPr>
+              <w:t>com o responsável</w:t>
+            </w:r>
+          </w:p>
+        </w:tc>
+        <w:tc>
+          <w:tcPr>
+            <w:tcW w:w="4322" w:type="dxa"/>
+          </w:tcPr>
+          <w:p>
+            <w:pPr>
+              <w:jc w:val="both"/>
+              <w:rPr>
+                <w:rFonts w:ascii="Times New Roman" w:hAnsi="Times New Roman" w:cs="Times New Roman"/>
+                <w:szCs w:val="24"/>
+              </w:rPr>
+            </w:pPr>
+          </w:p>
+        </w:tc>
+      </w:tr>
+    </w:tbl>
     <w:p>
       <w:pPr>
         <w:jc w:val="both"/>
@@ -6031,7 +7158,7 @@
           <w:szCs w:val="24"/>
         </w:rPr>
       </w:pPr>
-      <w:bookmarkStart w:id="12" w:name="_Toc498894562"/>
+      <w:bookmarkStart w:id="12" w:name="_Toc498955590"/>
       <w:r>
         <w:rPr>
           <w:rFonts w:ascii="Times New Roman" w:hAnsi="Times New Roman" w:cs="Times New Roman"/>
@@ -6064,7 +7191,7 @@
     </w:p>
     <w:p>
       <w:pPr>
-        <w:jc w:val="both"/>
+        <w:jc w:val="center"/>
         <w:rPr>
           <w:rFonts w:ascii="Times New Roman" w:hAnsi="Times New Roman" w:cs="Times New Roman"/>
           <w:b/>
@@ -6081,6 +7208,7 @@
           <w:szCs w:val="24"/>
           <w:lang w:eastAsia="pt-BR"/>
         </w:rPr>
+        <w:lastRenderedPageBreak/>
         <w:drawing>
           <wp:inline distT="0" distB="0" distL="0" distR="0" wp14:anchorId="16080936" wp14:editId="4D560F7E">
             <wp:extent cx="5400040" cy="2540635"/>
@@ -6097,7 +7225,7 @@
                     <pic:cNvPicPr/>
                   </pic:nvPicPr>
                   <pic:blipFill>
-                    <a:blip r:embed="rId9" cstate="print">
+                    <a:blip r:embed="rId17" cstate="print">
                       <a:extLst>
                         <a:ext uri="{28A0092B-C50C-407E-A947-70E740481C1C}">
                           <a14:useLocalDpi xmlns:a14="http://schemas.microsoft.com/office/drawing/2010/main" val="0"/>
@@ -6198,7 +7326,7 @@
     </w:p>
     <w:p>
       <w:pPr>
-        <w:jc w:val="both"/>
+        <w:jc w:val="center"/>
         <w:rPr>
           <w:rFonts w:ascii="Times New Roman" w:hAnsi="Times New Roman" w:cs="Times New Roman"/>
           <w:b/>
@@ -6215,7 +7343,6 @@
           <w:szCs w:val="24"/>
           <w:lang w:eastAsia="pt-BR"/>
         </w:rPr>
-        <w:lastRenderedPageBreak/>
         <w:drawing>
           <wp:inline distT="0" distB="0" distL="0" distR="0" wp14:anchorId="799D3B6C" wp14:editId="1FFD9898">
             <wp:extent cx="5400040" cy="4044950"/>
@@ -6232,7 +7359,7 @@
                     <pic:cNvPicPr/>
                   </pic:nvPicPr>
                   <pic:blipFill>
-                    <a:blip r:embed="rId10" cstate="print">
+                    <a:blip r:embed="rId18" cstate="print">
                       <a:extLst>
                         <a:ext uri="{28A0092B-C50C-407E-A947-70E740481C1C}">
                           <a14:useLocalDpi xmlns:a14="http://schemas.microsoft.com/office/drawing/2010/main" val="0"/>
@@ -6273,7 +7400,7 @@
     </w:p>
     <w:p>
       <w:pPr>
-        <w:jc w:val="both"/>
+        <w:jc w:val="center"/>
         <w:rPr>
           <w:rFonts w:ascii="Times New Roman" w:hAnsi="Times New Roman" w:cs="Times New Roman"/>
           <w:b/>
@@ -6290,6 +7417,7 @@
           <w:szCs w:val="24"/>
           <w:lang w:eastAsia="pt-BR"/>
         </w:rPr>
+        <w:lastRenderedPageBreak/>
         <w:drawing>
           <wp:inline distT="0" distB="0" distL="0" distR="0" wp14:anchorId="5ED3CA85" wp14:editId="7E0D3F35">
             <wp:extent cx="5400040" cy="3121025"/>
@@ -6306,7 +7434,7 @@
                     <pic:cNvPicPr/>
                   </pic:nvPicPr>
                   <pic:blipFill>
-                    <a:blip r:embed="rId11" cstate="print">
+                    <a:blip r:embed="rId19" cstate="print">
                       <a:extLst>
                         <a:ext uri="{28A0092B-C50C-407E-A947-70E740481C1C}">
                           <a14:useLocalDpi xmlns:a14="http://schemas.microsoft.com/office/drawing/2010/main" val="0"/>
@@ -6356,7 +7484,7 @@
         </w:rPr>
         <w:t xml:space="preserve"> </w:t>
       </w:r>
-      <w:bookmarkStart w:id="13" w:name="_Toc498894563"/>
+      <w:bookmarkStart w:id="13" w:name="_Toc498955591"/>
       <w:r>
         <w:rPr>
           <w:rFonts w:ascii="Times New Roman" w:hAnsi="Times New Roman" w:cs="Times New Roman"/>
@@ -6418,7 +7546,7 @@
         </w:rPr>
         <w:t xml:space="preserve"> </w:t>
       </w:r>
-      <w:bookmarkStart w:id="14" w:name="_Toc498894564"/>
+      <w:bookmarkStart w:id="14" w:name="_Toc498955592"/>
       <w:proofErr w:type="spellStart"/>
       <w:r>
         <w:rPr>
@@ -6470,10 +7598,9 @@
           <w:b/>
           <w:szCs w:val="24"/>
         </w:rPr>
-        <w:lastRenderedPageBreak/>
         <w:t xml:space="preserve"> </w:t>
       </w:r>
-      <w:bookmarkStart w:id="15" w:name="_Toc498894565"/>
+      <w:bookmarkStart w:id="15" w:name="_Toc498955593"/>
       <w:proofErr w:type="spellStart"/>
       <w:r>
         <w:rPr>
@@ -6545,7 +7672,7 @@
         </w:rPr>
         <w:t xml:space="preserve"> </w:t>
       </w:r>
-      <w:bookmarkStart w:id="16" w:name="_Toc498894566"/>
+      <w:bookmarkStart w:id="16" w:name="_Toc498955594"/>
       <w:r>
         <w:rPr>
           <w:rFonts w:ascii="Times New Roman" w:hAnsi="Times New Roman" w:cs="Times New Roman"/>
@@ -6597,7 +7724,7 @@
         </w:rPr>
         <w:t xml:space="preserve"> </w:t>
       </w:r>
-      <w:bookmarkStart w:id="17" w:name="_Toc498894567"/>
+      <w:bookmarkStart w:id="17" w:name="_Toc498955595"/>
       <w:proofErr w:type="spellStart"/>
       <w:r>
         <w:rPr>
@@ -6651,7 +7778,7 @@
         </w:rPr>
         <w:t xml:space="preserve"> </w:t>
       </w:r>
-      <w:bookmarkStart w:id="18" w:name="_Toc498894568"/>
+      <w:bookmarkStart w:id="18" w:name="_Toc498955596"/>
       <w:proofErr w:type="spellStart"/>
       <w:r>
         <w:rPr>
@@ -6716,7 +7843,7 @@
           <w:szCs w:val="24"/>
         </w:rPr>
       </w:pPr>
-      <w:bookmarkStart w:id="19" w:name="_Toc498894569"/>
+      <w:bookmarkStart w:id="19" w:name="_Toc498955597"/>
       <w:r>
         <w:rPr>
           <w:rFonts w:ascii="Times New Roman" w:hAnsi="Times New Roman" w:cs="Times New Roman"/>
@@ -6748,7 +7875,7 @@
       </w:pPr>
     </w:p>
     <w:sectPr>
-      <w:headerReference w:type="default" r:id="rId12"/>
+      <w:headerReference w:type="default" r:id="rId20"/>
       <w:pgSz w:w="11906" w:h="16838"/>
       <w:pgMar w:top="1417" w:right="1701" w:bottom="1417" w:left="1701" w:header="708" w:footer="708" w:gutter="0"/>
       <w:pgNumType w:start="3"/>
@@ -6839,7 +7966,7 @@
           <w:rPr>
             <w:noProof/>
           </w:rPr>
-          <w:t>10</w:t>
+          <w:t>3</w:t>
         </w:r>
         <w:r>
           <w:fldChar w:fldCharType="end"/>
@@ -9201,6 +10328,25 @@
       <w:u w:val="single"/>
     </w:rPr>
   </w:style>
+  <w:style w:type="table" w:styleId="Tabelacomgrade">
+    <w:name w:val="Table Grid"/>
+    <w:basedOn w:val="Tabelanormal"/>
+    <w:uiPriority w:val="39"/>
+    <w:rsid w:val="009A3467"/>
+    <w:pPr>
+      <w:spacing w:after="0" w:line="240" w:lineRule="auto"/>
+    </w:pPr>
+    <w:tblPr>
+      <w:tblBorders>
+        <w:top w:val="single" w:sz="4" w:space="0" w:color="auto"/>
+        <w:left w:val="single" w:sz="4" w:space="0" w:color="auto"/>
+        <w:bottom w:val="single" w:sz="4" w:space="0" w:color="auto"/>
+        <w:right w:val="single" w:sz="4" w:space="0" w:color="auto"/>
+        <w:insideH w:val="single" w:sz="4" w:space="0" w:color="auto"/>
+        <w:insideV w:val="single" w:sz="4" w:space="0" w:color="auto"/>
+      </w:tblBorders>
+    </w:tblPr>
+  </w:style>
 </w:styles>
 </file>
 
@@ -9712,6 +10858,25 @@
       <w:u w:val="single"/>
     </w:rPr>
   </w:style>
+  <w:style w:type="table" w:styleId="Tabelacomgrade">
+    <w:name w:val="Table Grid"/>
+    <w:basedOn w:val="Tabelanormal"/>
+    <w:uiPriority w:val="39"/>
+    <w:rsid w:val="009A3467"/>
+    <w:pPr>
+      <w:spacing w:after="0" w:line="240" w:lineRule="auto"/>
+    </w:pPr>
+    <w:tblPr>
+      <w:tblBorders>
+        <w:top w:val="single" w:sz="4" w:space="0" w:color="auto"/>
+        <w:left w:val="single" w:sz="4" w:space="0" w:color="auto"/>
+        <w:bottom w:val="single" w:sz="4" w:space="0" w:color="auto"/>
+        <w:right w:val="single" w:sz="4" w:space="0" w:color="auto"/>
+        <w:insideH w:val="single" w:sz="4" w:space="0" w:color="auto"/>
+        <w:insideV w:val="single" w:sz="4" w:space="0" w:color="auto"/>
+      </w:tblBorders>
+    </w:tblPr>
+  </w:style>
 </w:styles>
 </file>
 
@@ -9970,7 +11135,7 @@
   <a:extraClrSchemeLst/>
   <a:extLst>
     <a:ext uri="{05A4C25C-085E-4340-85A3-A5531E510DB2}">
-      <thm15:themeFamily xmlns:thm15="http://schemas.microsoft.com/office/thememl/2012/main" xmlns="" name="Office Theme" id="{62F939B6-93AF-4DB8-9C6B-D6C7DFDC589F}" vid="{4A3C46E8-61CC-4603-A589-7422A47A8E4A}"/>
+      <thm15:themeFamily xmlns="" xmlns:thm15="http://schemas.microsoft.com/office/thememl/2012/main" name="Office Theme" id="{62F939B6-93AF-4DB8-9C6B-D6C7DFDC589F}" vid="{4A3C46E8-61CC-4603-A589-7422A47A8E4A}"/>
     </a:ext>
   </a:extLst>
 </a:theme>
@@ -9981,7 +11146,7 @@
 </file>
 
 <file path=customXml/itemProps1.xml><?xml version="1.0" encoding="utf-8"?>
-<ds:datastoreItem xmlns:ds="http://schemas.openxmlformats.org/officeDocument/2006/customXml" ds:itemID="{4F020210-F679-4FC4-93A6-0EAC6E53F8E7}">
+<ds:datastoreItem xmlns:ds="http://schemas.openxmlformats.org/officeDocument/2006/customXml" ds:itemID="{A2A0FAF3-C242-4EF5-AEC7-EA1A05D8B27C}">
   <ds:schemaRefs>
     <ds:schemaRef ds:uri="http://schemas.openxmlformats.org/officeDocument/2006/bibliography"/>
   </ds:schemaRefs>

</xml_diff>

<commit_message>
Atualizando diagramas de classe e inserindo diagramas de sequencia
</commit_message>
<xml_diff>
--- a/documentos/Trabalho final.docx
+++ b/documentos/Trabalho final.docx
@@ -12,8 +12,6 @@
           <w:szCs w:val="24"/>
         </w:rPr>
       </w:pPr>
-      <w:bookmarkStart w:id="0" w:name="_GoBack"/>
-      <w:bookmarkEnd w:id="0"/>
       <w:r>
         <w:rPr>
           <w:rFonts w:ascii="Times New Roman" w:hAnsi="Times New Roman" w:cs="Times New Roman"/>
@@ -1332,6 +1330,7 @@
           <w:docPartUnique/>
         </w:docPartObj>
       </w:sdtPr>
+      <w:sdtEndPr/>
       <w:sdtContent>
         <w:p>
           <w:pPr>
@@ -1396,7 +1395,7 @@
             </w:rPr>
             <w:fldChar w:fldCharType="separate"/>
           </w:r>
-          <w:hyperlink w:anchor="_Toc498976342" w:history="1">
+          <w:hyperlink w:anchor="_Toc499034842" w:history="1">
             <w:r>
               <w:rPr>
                 <w:rStyle w:val="Hyperlink"/>
@@ -1443,7 +1442,7 @@
                 <w:noProof/>
                 <w:webHidden/>
               </w:rPr>
-              <w:instrText xml:space="preserve"> PAGEREF _Toc498976342 \h </w:instrText>
+              <w:instrText xml:space="preserve"> PAGEREF _Toc499034842 \h </w:instrText>
             </w:r>
             <w:r>
               <w:rPr>
@@ -1488,7 +1487,7 @@
               <w:lang w:eastAsia="pt-BR"/>
             </w:rPr>
           </w:pPr>
-          <w:hyperlink w:anchor="_Toc498976343" w:history="1">
+          <w:hyperlink w:anchor="_Toc499034843" w:history="1">
             <w:r>
               <w:rPr>
                 <w:rStyle w:val="Hyperlink"/>
@@ -1535,7 +1534,7 @@
                 <w:noProof/>
                 <w:webHidden/>
               </w:rPr>
-              <w:instrText xml:space="preserve"> PAGEREF _Toc498976343 \h </w:instrText>
+              <w:instrText xml:space="preserve"> PAGEREF _Toc499034843 \h </w:instrText>
             </w:r>
             <w:r>
               <w:rPr>
@@ -1580,7 +1579,7 @@
               <w:lang w:eastAsia="pt-BR"/>
             </w:rPr>
           </w:pPr>
-          <w:hyperlink w:anchor="_Toc498976344" w:history="1">
+          <w:hyperlink w:anchor="_Toc499034844" w:history="1">
             <w:r>
               <w:rPr>
                 <w:rStyle w:val="Hyperlink"/>
@@ -1627,7 +1626,7 @@
                 <w:noProof/>
                 <w:webHidden/>
               </w:rPr>
-              <w:instrText xml:space="preserve"> PAGEREF _Toc498976344 \h </w:instrText>
+              <w:instrText xml:space="preserve"> PAGEREF _Toc499034844 \h </w:instrText>
             </w:r>
             <w:r>
               <w:rPr>
@@ -1672,7 +1671,7 @@
               <w:lang w:eastAsia="pt-BR"/>
             </w:rPr>
           </w:pPr>
-          <w:hyperlink w:anchor="_Toc498976345" w:history="1">
+          <w:hyperlink w:anchor="_Toc499034845" w:history="1">
             <w:r>
               <w:rPr>
                 <w:rStyle w:val="Hyperlink"/>
@@ -1719,7 +1718,7 @@
                 <w:noProof/>
                 <w:webHidden/>
               </w:rPr>
-              <w:instrText xml:space="preserve"> PAGEREF _Toc498976345 \h </w:instrText>
+              <w:instrText xml:space="preserve"> PAGEREF _Toc499034845 \h </w:instrText>
             </w:r>
             <w:r>
               <w:rPr>
@@ -1764,7 +1763,7 @@
               <w:lang w:eastAsia="pt-BR"/>
             </w:rPr>
           </w:pPr>
-          <w:hyperlink w:anchor="_Toc498976346" w:history="1">
+          <w:hyperlink w:anchor="_Toc499034846" w:history="1">
             <w:r>
               <w:rPr>
                 <w:rStyle w:val="Hyperlink"/>
@@ -1811,7 +1810,7 @@
                 <w:noProof/>
                 <w:webHidden/>
               </w:rPr>
-              <w:instrText xml:space="preserve"> PAGEREF _Toc498976346 \h </w:instrText>
+              <w:instrText xml:space="preserve"> PAGEREF _Toc499034846 \h </w:instrText>
             </w:r>
             <w:r>
               <w:rPr>
@@ -1856,7 +1855,7 @@
               <w:lang w:eastAsia="pt-BR"/>
             </w:rPr>
           </w:pPr>
-          <w:hyperlink w:anchor="_Toc498976347" w:history="1">
+          <w:hyperlink w:anchor="_Toc499034847" w:history="1">
             <w:r>
               <w:rPr>
                 <w:rStyle w:val="Hyperlink"/>
@@ -1903,7 +1902,7 @@
                 <w:noProof/>
                 <w:webHidden/>
               </w:rPr>
-              <w:instrText xml:space="preserve"> PAGEREF _Toc498976347 \h </w:instrText>
+              <w:instrText xml:space="preserve"> PAGEREF _Toc499034847 \h </w:instrText>
             </w:r>
             <w:r>
               <w:rPr>
@@ -1948,7 +1947,7 @@
               <w:lang w:eastAsia="pt-BR"/>
             </w:rPr>
           </w:pPr>
-          <w:hyperlink w:anchor="_Toc498976348" w:history="1">
+          <w:hyperlink w:anchor="_Toc499034848" w:history="1">
             <w:r>
               <w:rPr>
                 <w:rStyle w:val="Hyperlink"/>
@@ -1995,7 +1994,7 @@
                 <w:noProof/>
                 <w:webHidden/>
               </w:rPr>
-              <w:instrText xml:space="preserve"> PAGEREF _Toc498976348 \h </w:instrText>
+              <w:instrText xml:space="preserve"> PAGEREF _Toc499034848 \h </w:instrText>
             </w:r>
             <w:r>
               <w:rPr>
@@ -2040,7 +2039,7 @@
               <w:lang w:eastAsia="pt-BR"/>
             </w:rPr>
           </w:pPr>
-          <w:hyperlink w:anchor="_Toc498976349" w:history="1">
+          <w:hyperlink w:anchor="_Toc499034849" w:history="1">
             <w:r>
               <w:rPr>
                 <w:rStyle w:val="Hyperlink"/>
@@ -2087,7 +2086,7 @@
                 <w:noProof/>
                 <w:webHidden/>
               </w:rPr>
-              <w:instrText xml:space="preserve"> PAGEREF _Toc498976349 \h </w:instrText>
+              <w:instrText xml:space="preserve"> PAGEREF _Toc499034849 \h </w:instrText>
             </w:r>
             <w:r>
               <w:rPr>
@@ -2132,7 +2131,7 @@
               <w:lang w:eastAsia="pt-BR"/>
             </w:rPr>
           </w:pPr>
-          <w:hyperlink w:anchor="_Toc498976350" w:history="1">
+          <w:hyperlink w:anchor="_Toc499034850" w:history="1">
             <w:r>
               <w:rPr>
                 <w:rStyle w:val="Hyperlink"/>
@@ -2179,7 +2178,7 @@
                 <w:noProof/>
                 <w:webHidden/>
               </w:rPr>
-              <w:instrText xml:space="preserve"> PAGEREF _Toc498976350 \h </w:instrText>
+              <w:instrText xml:space="preserve"> PAGEREF _Toc499034850 \h </w:instrText>
             </w:r>
             <w:r>
               <w:rPr>
@@ -2224,7 +2223,7 @@
               <w:lang w:eastAsia="pt-BR"/>
             </w:rPr>
           </w:pPr>
-          <w:hyperlink w:anchor="_Toc498976351" w:history="1">
+          <w:hyperlink w:anchor="_Toc499034851" w:history="1">
             <w:r>
               <w:rPr>
                 <w:rStyle w:val="Hyperlink"/>
@@ -2250,7 +2249,7 @@
                 <w:b/>
                 <w:noProof/>
               </w:rPr>
-              <w:t>ABORDAGEM E APLICAÇÃO DOS PADRÕES DE PROJETO</w:t>
+              <w:t>ABORDAGEM UTILIZADA PARA APLICAÇÃO DOS PADRÕES DE PROJETO</w:t>
             </w:r>
             <w:r>
               <w:rPr>
@@ -2271,7 +2270,7 @@
                 <w:noProof/>
                 <w:webHidden/>
               </w:rPr>
-              <w:instrText xml:space="preserve"> PAGEREF _Toc498976351 \h </w:instrText>
+              <w:instrText xml:space="preserve"> PAGEREF _Toc499034851 \h </w:instrText>
             </w:r>
             <w:r>
               <w:rPr>
@@ -2316,7 +2315,7 @@
               <w:lang w:eastAsia="pt-BR"/>
             </w:rPr>
           </w:pPr>
-          <w:hyperlink w:anchor="_Toc498976352" w:history="1">
+          <w:hyperlink w:anchor="_Toc499034852" w:history="1">
             <w:r>
               <w:rPr>
                 <w:rStyle w:val="Hyperlink"/>
@@ -2342,7 +2341,7 @@
                 <w:b/>
                 <w:noProof/>
               </w:rPr>
-              <w:t>CONCLUSÃO</w:t>
+              <w:t>APLICAÇÃO DA ABORDAGEM</w:t>
             </w:r>
             <w:r>
               <w:rPr>
@@ -2363,7 +2362,7 @@
                 <w:noProof/>
                 <w:webHidden/>
               </w:rPr>
-              <w:instrText xml:space="preserve"> PAGEREF _Toc498976352 \h </w:instrText>
+              <w:instrText xml:space="preserve"> PAGEREF _Toc499034852 \h </w:instrText>
             </w:r>
             <w:r>
               <w:rPr>
@@ -2383,7 +2382,7 @@
                 <w:noProof/>
                 <w:webHidden/>
               </w:rPr>
-              <w:t>21</w:t>
+              <w:t>11</w:t>
             </w:r>
             <w:r>
               <w:rPr>
@@ -2408,7 +2407,7 @@
               <w:lang w:eastAsia="pt-BR"/>
             </w:rPr>
           </w:pPr>
-          <w:hyperlink w:anchor="_Toc498976353" w:history="1">
+          <w:hyperlink w:anchor="_Toc499034853" w:history="1">
             <w:r>
               <w:rPr>
                 <w:rStyle w:val="Hyperlink"/>
@@ -2434,7 +2433,7 @@
                 <w:b/>
                 <w:noProof/>
               </w:rPr>
-              <w:t>REFERÊNCIAS</w:t>
+              <w:t>CONCLUSÃO</w:t>
             </w:r>
             <w:r>
               <w:rPr>
@@ -2455,7 +2454,7 @@
                 <w:noProof/>
                 <w:webHidden/>
               </w:rPr>
-              <w:instrText xml:space="preserve"> PAGEREF _Toc498976353 \h </w:instrText>
+              <w:instrText xml:space="preserve"> PAGEREF _Toc499034853 \h </w:instrText>
             </w:r>
             <w:r>
               <w:rPr>
@@ -2475,7 +2474,99 @@
                 <w:noProof/>
                 <w:webHidden/>
               </w:rPr>
-              <w:t>21</w:t>
+              <w:t>20</w:t>
+            </w:r>
+            <w:r>
+              <w:rPr>
+                <w:noProof/>
+                <w:webHidden/>
+              </w:rPr>
+              <w:fldChar w:fldCharType="end"/>
+            </w:r>
+          </w:hyperlink>
+        </w:p>
+        <w:p>
+          <w:pPr>
+            <w:pStyle w:val="Sumrio1"/>
+            <w:tabs>
+              <w:tab w:val="left" w:pos="480"/>
+              <w:tab w:val="right" w:leader="dot" w:pos="8494"/>
+            </w:tabs>
+            <w:rPr>
+              <w:rFonts w:asciiTheme="minorHAnsi" w:eastAsiaTheme="minorEastAsia" w:hAnsiTheme="minorHAnsi"/>
+              <w:noProof/>
+              <w:sz w:val="22"/>
+              <w:lang w:eastAsia="pt-BR"/>
+            </w:rPr>
+          </w:pPr>
+          <w:hyperlink w:anchor="_Toc499034854" w:history="1">
+            <w:r>
+              <w:rPr>
+                <w:rStyle w:val="Hyperlink"/>
+                <w:rFonts w:ascii="Times New Roman" w:hAnsi="Times New Roman" w:cs="Times New Roman"/>
+                <w:b/>
+                <w:noProof/>
+              </w:rPr>
+              <w:t>7.</w:t>
+            </w:r>
+            <w:r>
+              <w:rPr>
+                <w:rFonts w:asciiTheme="minorHAnsi" w:eastAsiaTheme="minorEastAsia" w:hAnsiTheme="minorHAnsi"/>
+                <w:noProof/>
+                <w:sz w:val="22"/>
+                <w:lang w:eastAsia="pt-BR"/>
+              </w:rPr>
+              <w:tab/>
+            </w:r>
+            <w:r>
+              <w:rPr>
+                <w:rStyle w:val="Hyperlink"/>
+                <w:rFonts w:ascii="Times New Roman" w:hAnsi="Times New Roman" w:cs="Times New Roman"/>
+                <w:b/>
+                <w:noProof/>
+              </w:rPr>
+              <w:t>REFERÊNCIAS</w:t>
+            </w:r>
+            <w:r>
+              <w:rPr>
+                <w:noProof/>
+                <w:webHidden/>
+              </w:rPr>
+              <w:tab/>
+            </w:r>
+            <w:r>
+              <w:rPr>
+                <w:noProof/>
+                <w:webHidden/>
+              </w:rPr>
+              <w:fldChar w:fldCharType="begin"/>
+            </w:r>
+            <w:r>
+              <w:rPr>
+                <w:noProof/>
+                <w:webHidden/>
+              </w:rPr>
+              <w:instrText xml:space="preserve"> PAGEREF _Toc499034854 \h </w:instrText>
+            </w:r>
+            <w:r>
+              <w:rPr>
+                <w:noProof/>
+                <w:webHidden/>
+              </w:rPr>
+            </w:r>
+            <w:r>
+              <w:rPr>
+                <w:noProof/>
+                <w:webHidden/>
+              </w:rPr>
+              <w:fldChar w:fldCharType="separate"/>
+            </w:r>
+            <w:r>
+              <w:rPr>
+                <w:noProof/>
+                <w:webHidden/>
+              </w:rPr>
+              <w:t>20</w:t>
             </w:r>
             <w:r>
               <w:rPr>
@@ -2526,7 +2617,7 @@
           <w:szCs w:val="24"/>
         </w:rPr>
       </w:pPr>
-      <w:bookmarkStart w:id="1" w:name="_Toc498976342"/>
+      <w:bookmarkStart w:id="0" w:name="_Toc499034842"/>
       <w:r>
         <w:rPr>
           <w:rFonts w:ascii="Times New Roman" w:hAnsi="Times New Roman" w:cs="Times New Roman"/>
@@ -2536,7 +2627,7 @@
         <w:lastRenderedPageBreak/>
         <w:t>INTRODUÇÃO</w:t>
       </w:r>
-      <w:bookmarkEnd w:id="1"/>
+      <w:bookmarkEnd w:id="0"/>
     </w:p>
     <w:p>
       <w:pPr>
@@ -2571,7 +2662,7 @@
         </w:rPr>
         <w:t xml:space="preserve"> </w:t>
       </w:r>
-      <w:bookmarkStart w:id="2" w:name="_Toc498976343"/>
+      <w:bookmarkStart w:id="1" w:name="_Toc499034843"/>
       <w:r>
         <w:rPr>
           <w:rFonts w:ascii="Times New Roman" w:hAnsi="Times New Roman" w:cs="Times New Roman"/>
@@ -2579,7 +2670,7 @@
         </w:rPr>
         <w:t>Importância</w:t>
       </w:r>
-      <w:bookmarkEnd w:id="2"/>
+      <w:bookmarkEnd w:id="1"/>
     </w:p>
     <w:p>
       <w:pPr>
@@ -2627,7 +2718,7 @@
       <w:r>
         <w:t xml:space="preserve"> </w:t>
       </w:r>
-      <w:bookmarkStart w:id="3" w:name="_Toc498976344"/>
+      <w:bookmarkStart w:id="2" w:name="_Toc499034844"/>
       <w:r>
         <w:rPr>
           <w:rFonts w:ascii="Times New Roman" w:hAnsi="Times New Roman" w:cs="Times New Roman"/>
@@ -2636,7 +2727,7 @@
         </w:rPr>
         <w:t>Métodos de quantificação de doenças</w:t>
       </w:r>
-      <w:bookmarkEnd w:id="3"/>
+      <w:bookmarkEnd w:id="2"/>
     </w:p>
     <w:p>
       <w:pPr>
@@ -2666,7 +2757,7 @@
           <w:b/>
         </w:rPr>
       </w:pPr>
-      <w:bookmarkStart w:id="4" w:name="_Toc498976345"/>
+      <w:bookmarkStart w:id="3" w:name="_Toc499034845"/>
       <w:r>
         <w:rPr>
           <w:rFonts w:ascii="Times New Roman" w:hAnsi="Times New Roman" w:cs="Times New Roman"/>
@@ -2674,7 +2765,7 @@
         </w:rPr>
         <w:t>Métodos diretos</w:t>
       </w:r>
-      <w:bookmarkEnd w:id="4"/>
+      <w:bookmarkEnd w:id="3"/>
     </w:p>
     <w:p>
       <w:pPr>
@@ -4546,6 +4637,8 @@
         </w:rPr>
         <w:t xml:space="preserve"> (% de área infectada) </w:t>
       </w:r>
+      <w:bookmarkStart w:id="4" w:name="_GoBack"/>
+      <w:bookmarkEnd w:id="4"/>
     </w:p>
     <w:p>
       <w:pPr>
@@ -4666,7 +4759,7 @@
         </w:rPr>
         <w:t xml:space="preserve"> </w:t>
       </w:r>
-      <w:bookmarkStart w:id="5" w:name="_Toc498976346"/>
+      <w:bookmarkStart w:id="5" w:name="_Toc499034846"/>
       <w:r>
         <w:rPr>
           <w:rFonts w:ascii="Times New Roman" w:hAnsi="Times New Roman" w:cs="Times New Roman"/>
@@ -4823,7 +4916,7 @@
           <w:szCs w:val="24"/>
         </w:rPr>
       </w:pPr>
-      <w:bookmarkStart w:id="6" w:name="_Toc498976347"/>
+      <w:bookmarkStart w:id="6" w:name="_Toc499034847"/>
       <w:r>
         <w:rPr>
           <w:rFonts w:ascii="Times New Roman" w:hAnsi="Times New Roman" w:cs="Times New Roman"/>
@@ -4868,7 +4961,7 @@
         </w:rPr>
         <w:t xml:space="preserve"> </w:t>
       </w:r>
-      <w:bookmarkStart w:id="7" w:name="_Toc498976348"/>
+      <w:bookmarkStart w:id="7" w:name="_Toc499034848"/>
       <w:r>
         <w:rPr>
           <w:rFonts w:ascii="Times New Roman" w:hAnsi="Times New Roman" w:cs="Times New Roman"/>
@@ -4932,7 +5025,7 @@
         </w:rPr>
         <w:t xml:space="preserve"> </w:t>
       </w:r>
-      <w:bookmarkStart w:id="8" w:name="_Toc498976349"/>
+      <w:bookmarkStart w:id="8" w:name="_Toc499034849"/>
       <w:r>
         <w:rPr>
           <w:rFonts w:ascii="Times New Roman" w:hAnsi="Times New Roman" w:cs="Times New Roman"/>
@@ -5032,7 +5125,7 @@
           <w:szCs w:val="24"/>
         </w:rPr>
       </w:pPr>
-      <w:bookmarkStart w:id="9" w:name="_Toc498976350"/>
+      <w:bookmarkStart w:id="9" w:name="_Toc499034850"/>
       <w:r>
         <w:rPr>
           <w:rFonts w:ascii="Times New Roman" w:hAnsi="Times New Roman" w:cs="Times New Roman"/>
@@ -5462,7 +5555,7 @@
           <w:szCs w:val="24"/>
         </w:rPr>
       </w:pPr>
-      <w:bookmarkStart w:id="10" w:name="_Toc498976351"/>
+      <w:bookmarkStart w:id="10" w:name="_Toc499034851"/>
       <w:r>
         <w:rPr>
           <w:rFonts w:ascii="Times New Roman" w:hAnsi="Times New Roman" w:cs="Times New Roman"/>
@@ -5477,7 +5570,15 @@
           <w:b/>
           <w:szCs w:val="24"/>
         </w:rPr>
-        <w:t>E APLICAÇÃO DOS PADRÕES DE PROJETO</w:t>
+        <w:t xml:space="preserve">UTILIZADA PARA APLICAÇÃO </w:t>
+      </w:r>
+      <w:r>
+        <w:rPr>
+          <w:rFonts w:ascii="Times New Roman" w:hAnsi="Times New Roman" w:cs="Times New Roman"/>
+          <w:b/>
+          <w:szCs w:val="24"/>
+        </w:rPr>
+        <w:t>DOS PADRÕES DE PROJETO</w:t>
       </w:r>
       <w:bookmarkEnd w:id="10"/>
     </w:p>
@@ -5634,6 +5735,50 @@
           <w:szCs w:val="24"/>
         </w:rPr>
       </w:pPr>
+    </w:p>
+    <w:p>
+      <w:pPr>
+        <w:pStyle w:val="PargrafodaLista"/>
+        <w:numPr>
+          <w:ilvl w:val="0"/>
+          <w:numId w:val="9"/>
+        </w:numPr>
+        <w:jc w:val="both"/>
+        <w:outlineLvl w:val="0"/>
+        <w:rPr>
+          <w:rFonts w:ascii="Times New Roman" w:hAnsi="Times New Roman" w:cs="Times New Roman"/>
+          <w:b/>
+          <w:szCs w:val="24"/>
+        </w:rPr>
+      </w:pPr>
+      <w:bookmarkStart w:id="11" w:name="_Toc499034852"/>
+      <w:r>
+        <w:rPr>
+          <w:rFonts w:ascii="Times New Roman" w:hAnsi="Times New Roman" w:cs="Times New Roman"/>
+          <w:b/>
+          <w:szCs w:val="24"/>
+        </w:rPr>
+        <w:lastRenderedPageBreak/>
+        <w:t xml:space="preserve">APLICAÇÃO </w:t>
+      </w:r>
+      <w:r>
+        <w:rPr>
+          <w:rFonts w:ascii="Times New Roman" w:hAnsi="Times New Roman" w:cs="Times New Roman"/>
+          <w:b/>
+          <w:szCs w:val="24"/>
+        </w:rPr>
+        <w:t>DA ABORDAGEM</w:t>
+      </w:r>
+      <w:bookmarkEnd w:id="11"/>
+    </w:p>
+    <w:p>
+      <w:pPr>
+        <w:jc w:val="both"/>
+        <w:rPr>
+          <w:rFonts w:ascii="Times New Roman" w:hAnsi="Times New Roman" w:cs="Times New Roman"/>
+          <w:szCs w:val="24"/>
+        </w:rPr>
+      </w:pPr>
       <w:r>
         <w:rPr>
           <w:rFonts w:ascii="Times New Roman" w:hAnsi="Times New Roman" w:cs="Times New Roman"/>
@@ -5672,7 +5817,6 @@
                 <w:b/>
                 <w:szCs w:val="24"/>
               </w:rPr>
-              <w:lastRenderedPageBreak/>
               <w:t>Atividades</w:t>
             </w:r>
           </w:p>
@@ -5779,6 +5923,29 @@
               </w:rPr>
               <w:t>por Aluno</w:t>
             </w:r>
+            <w:r>
+              <w:rPr>
+                <w:rFonts w:ascii="Times New Roman" w:hAnsi="Times New Roman" w:cs="Times New Roman"/>
+                <w:szCs w:val="24"/>
+              </w:rPr>
+              <w:t xml:space="preserve"> (Não </w:t>
+            </w:r>
+            <w:proofErr w:type="spellStart"/>
+            <w:r>
+              <w:rPr>
+                <w:rFonts w:ascii="Times New Roman" w:hAnsi="Times New Roman" w:cs="Times New Roman"/>
+                <w:szCs w:val="24"/>
+              </w:rPr>
+              <w:t>ten</w:t>
+            </w:r>
+            <w:proofErr w:type="spellEnd"/>
+            <w:r>
+              <w:rPr>
+                <w:rFonts w:ascii="Times New Roman" w:hAnsi="Times New Roman" w:cs="Times New Roman"/>
+                <w:szCs w:val="24"/>
+              </w:rPr>
+              <w:t>)</w:t>
+            </w:r>
           </w:p>
         </w:tc>
         <w:tc>
@@ -6467,6 +6634,22 @@
           <w:rFonts w:ascii="Times New Roman" w:hAnsi="Times New Roman" w:cs="Times New Roman"/>
           <w:szCs w:val="24"/>
         </w:rPr>
+        <w:t>(Contar na descrição da abordagem)</w:t>
+      </w:r>
+    </w:p>
+    <w:p>
+      <w:pPr>
+        <w:jc w:val="both"/>
+        <w:rPr>
+          <w:rFonts w:ascii="Times New Roman" w:hAnsi="Times New Roman" w:cs="Times New Roman"/>
+          <w:szCs w:val="24"/>
+        </w:rPr>
+      </w:pPr>
+      <w:r>
+        <w:rPr>
+          <w:rFonts w:ascii="Times New Roman" w:hAnsi="Times New Roman" w:cs="Times New Roman"/>
+          <w:szCs w:val="24"/>
+        </w:rPr>
         <w:t xml:space="preserve">A segunda etapa será descrita com mais detalhes. </w:t>
       </w:r>
       <w:r>
@@ -6611,6 +6794,32 @@
           <w:szCs w:val="24"/>
         </w:rPr>
         <w:t>Persistência de Dados</w:t>
+      </w:r>
+    </w:p>
+    <w:p>
+      <w:pPr>
+        <w:jc w:val="both"/>
+        <w:rPr>
+          <w:rFonts w:ascii="Times New Roman" w:hAnsi="Times New Roman" w:cs="Times New Roman"/>
+          <w:szCs w:val="24"/>
+        </w:rPr>
+      </w:pPr>
+      <w:proofErr w:type="gramStart"/>
+      <w:r>
+        <w:rPr>
+          <w:rFonts w:ascii="Times New Roman" w:hAnsi="Times New Roman" w:cs="Times New Roman"/>
+          <w:szCs w:val="24"/>
+        </w:rPr>
+        <w:lastRenderedPageBreak/>
+        <w:t>1</w:t>
+      </w:r>
+      <w:proofErr w:type="gramEnd"/>
+      <w:r>
+        <w:rPr>
+          <w:rFonts w:ascii="Times New Roman" w:hAnsi="Times New Roman" w:cs="Times New Roman"/>
+          <w:szCs w:val="24"/>
+        </w:rPr>
+        <w:t xml:space="preserve"> Iteração</w:t>
       </w:r>
     </w:p>
     <w:tbl>
@@ -6883,15 +7092,7 @@
                 <w:rFonts w:ascii="Times New Roman" w:hAnsi="Times New Roman" w:cs="Times New Roman"/>
                 <w:szCs w:val="24"/>
               </w:rPr>
-              <w:t xml:space="preserve">Como o sistema necessita persistir os </w:t>
-            </w:r>
-            <w:r>
-              <w:rPr>
-                <w:rFonts w:ascii="Times New Roman" w:hAnsi="Times New Roman" w:cs="Times New Roman"/>
-                <w:szCs w:val="24"/>
-              </w:rPr>
-              <w:lastRenderedPageBreak/>
-              <w:t>dados em um Banco de Dados relacional, verificou-se a possibilidade de incluir o padrão DAO para tratar de fazer o ORM (Mapeamento Objeto Relacional).</w:t>
+              <w:t>Como o sistema necessita persistir os dados em um Banco de Dados relacional, verificou-se a possibilidade de incluir o padrão DAO para tratar de fazer o ORM (Mapeamento Objeto Relacional).</w:t>
             </w:r>
           </w:p>
         </w:tc>
@@ -6914,7 +7115,6 @@
                 <w:rFonts w:ascii="Times New Roman" w:hAnsi="Times New Roman" w:cs="Times New Roman"/>
                 <w:szCs w:val="24"/>
               </w:rPr>
-              <w:lastRenderedPageBreak/>
               <w:t xml:space="preserve">Catalogação do </w:t>
             </w:r>
             <w:r>
@@ -6969,58 +7169,16 @@
       <w:r>
         <w:rPr>
           <w:rFonts w:ascii="Times New Roman" w:hAnsi="Times New Roman" w:cs="Times New Roman"/>
-          <w:noProof/>
-          <w:szCs w:val="24"/>
-          <w:lang w:eastAsia="pt-BR"/>
-        </w:rPr>
-        <w:drawing>
-          <wp:inline distT="0" distB="0" distL="0" distR="0">
-            <wp:extent cx="5391150" cy="3200400"/>
-            <wp:effectExtent l="0" t="0" r="0" b="0"/>
-            <wp:docPr id="2" name="Imagem 2"/>
-            <wp:cNvGraphicFramePr>
-              <a:graphicFrameLocks xmlns:a="http://schemas.openxmlformats.org/drawingml/2006/main" noChangeAspect="1"/>
-            </wp:cNvGraphicFramePr>
-            <a:graphic xmlns:a="http://schemas.openxmlformats.org/drawingml/2006/main">
-              <a:graphicData uri="http://schemas.openxmlformats.org/drawingml/2006/picture">
-                <pic:pic xmlns:pic="http://schemas.openxmlformats.org/drawingml/2006/picture">
-                  <pic:nvPicPr>
-                    <pic:cNvPr id="0" name="Picture 1"/>
-                    <pic:cNvPicPr>
-                      <a:picLocks noChangeAspect="1" noChangeArrowheads="1"/>
-                    </pic:cNvPicPr>
-                  </pic:nvPicPr>
-                  <pic:blipFill>
-                    <a:blip r:embed="rId17">
-                      <a:extLst>
-                        <a:ext uri="{28A0092B-C50C-407E-A947-70E740481C1C}">
-                          <a14:useLocalDpi xmlns:a14="http://schemas.microsoft.com/office/drawing/2010/main" val="0"/>
-                        </a:ext>
-                      </a:extLst>
-                    </a:blip>
-                    <a:srcRect/>
-                    <a:stretch>
-                      <a:fillRect/>
-                    </a:stretch>
-                  </pic:blipFill>
-                  <pic:spPr bwMode="auto">
-                    <a:xfrm>
-                      <a:off x="0" y="0"/>
-                      <a:ext cx="5391150" cy="3200400"/>
-                    </a:xfrm>
-                    <a:prstGeom prst="rect">
-                      <a:avLst/>
-                    </a:prstGeom>
-                    <a:noFill/>
-                    <a:ln>
-                      <a:noFill/>
-                    </a:ln>
-                  </pic:spPr>
-                </pic:pic>
-              </a:graphicData>
-            </a:graphic>
-          </wp:inline>
-        </w:drawing>
+          <w:szCs w:val="24"/>
+        </w:rPr>
+        <w:t>Descrever o que cada classe é no padrão aplicado</w:t>
+      </w:r>
+      <w:r>
+        <w:rPr>
+          <w:rFonts w:ascii="Times New Roman" w:hAnsi="Times New Roman" w:cs="Times New Roman"/>
+          <w:szCs w:val="24"/>
+        </w:rPr>
+        <w:t>.</w:t>
       </w:r>
     </w:p>
     <w:p>
@@ -7060,6 +7218,435 @@
                 <pic:pic xmlns:pic="http://schemas.openxmlformats.org/drawingml/2006/picture">
                   <pic:nvPicPr>
                     <pic:cNvPr id="0" name="Diagrama de Classe - DAO.png"/>
+                    <pic:cNvPicPr/>
+                  </pic:nvPicPr>
+                  <pic:blipFill>
+                    <a:blip r:embed="rId17" cstate="print">
+                      <a:extLst>
+                        <a:ext uri="{28A0092B-C50C-407E-A947-70E740481C1C}">
+                          <a14:useLocalDpi xmlns:a14="http://schemas.microsoft.com/office/drawing/2010/main" val="0"/>
+                        </a:ext>
+                      </a:extLst>
+                    </a:blip>
+                    <a:stretch>
+                      <a:fillRect/>
+                    </a:stretch>
+                  </pic:blipFill>
+                  <pic:spPr>
+                    <a:xfrm>
+                      <a:off x="0" y="0"/>
+                      <a:ext cx="5400040" cy="2540635"/>
+                    </a:xfrm>
+                    <a:prstGeom prst="rect">
+                      <a:avLst/>
+                    </a:prstGeom>
+                  </pic:spPr>
+                </pic:pic>
+              </a:graphicData>
+            </a:graphic>
+          </wp:inline>
+        </w:drawing>
+      </w:r>
+    </w:p>
+    <w:p>
+      <w:pPr>
+        <w:jc w:val="both"/>
+        <w:rPr>
+          <w:rFonts w:ascii="Times New Roman" w:hAnsi="Times New Roman" w:cs="Times New Roman"/>
+          <w:szCs w:val="24"/>
+        </w:rPr>
+      </w:pPr>
+    </w:p>
+    <w:p>
+      <w:pPr>
+        <w:jc w:val="both"/>
+        <w:rPr>
+          <w:rFonts w:ascii="Times New Roman" w:hAnsi="Times New Roman" w:cs="Times New Roman"/>
+          <w:szCs w:val="24"/>
+        </w:rPr>
+      </w:pPr>
+      <w:proofErr w:type="spellStart"/>
+      <w:r>
+        <w:rPr>
+          <w:rFonts w:ascii="Times New Roman" w:hAnsi="Times New Roman" w:cs="Times New Roman"/>
+          <w:szCs w:val="24"/>
+        </w:rPr>
+        <w:t>Criacionais</w:t>
+      </w:r>
+      <w:proofErr w:type="spellEnd"/>
+    </w:p>
+    <w:p>
+      <w:pPr>
+        <w:jc w:val="both"/>
+        <w:rPr>
+          <w:rFonts w:ascii="Times New Roman" w:hAnsi="Times New Roman" w:cs="Times New Roman"/>
+          <w:szCs w:val="24"/>
+        </w:rPr>
+      </w:pPr>
+      <w:r>
+        <w:rPr>
+          <w:rFonts w:ascii="Times New Roman" w:hAnsi="Times New Roman" w:cs="Times New Roman"/>
+          <w:szCs w:val="24"/>
+        </w:rPr>
+        <w:t>2 Iteração</w:t>
+      </w:r>
+    </w:p>
+    <w:tbl>
+      <w:tblPr>
+        <w:tblStyle w:val="Tabelacomgrade"/>
+        <w:tblW w:w="0" w:type="auto"/>
+        <w:tblLook w:val="04A0" w:firstRow="1" w:lastRow="0" w:firstColumn="1" w:lastColumn="0" w:noHBand="0" w:noVBand="1"/>
+      </w:tblPr>
+      <w:tblGrid>
+        <w:gridCol w:w="4322"/>
+        <w:gridCol w:w="4322"/>
+      </w:tblGrid>
+      <w:tr>
+        <w:tc>
+          <w:tcPr>
+            <w:tcW w:w="4322" w:type="dxa"/>
+          </w:tcPr>
+          <w:p>
+            <w:pPr>
+              <w:jc w:val="both"/>
+              <w:rPr>
+                <w:rFonts w:ascii="Times New Roman" w:hAnsi="Times New Roman" w:cs="Times New Roman"/>
+                <w:b/>
+                <w:szCs w:val="24"/>
+              </w:rPr>
+            </w:pPr>
+            <w:r>
+              <w:rPr>
+                <w:rFonts w:ascii="Times New Roman" w:hAnsi="Times New Roman" w:cs="Times New Roman"/>
+                <w:b/>
+                <w:szCs w:val="24"/>
+              </w:rPr>
+              <w:t>Atividades</w:t>
+            </w:r>
+          </w:p>
+        </w:tc>
+        <w:tc>
+          <w:tcPr>
+            <w:tcW w:w="4322" w:type="dxa"/>
+          </w:tcPr>
+          <w:p>
+            <w:pPr>
+              <w:jc w:val="both"/>
+              <w:rPr>
+                <w:rFonts w:ascii="Times New Roman" w:hAnsi="Times New Roman" w:cs="Times New Roman"/>
+                <w:b/>
+                <w:szCs w:val="24"/>
+              </w:rPr>
+            </w:pPr>
+            <w:r>
+              <w:rPr>
+                <w:rFonts w:ascii="Times New Roman" w:hAnsi="Times New Roman" w:cs="Times New Roman"/>
+                <w:b/>
+                <w:szCs w:val="24"/>
+              </w:rPr>
+              <w:t>Descrição</w:t>
+            </w:r>
+          </w:p>
+        </w:tc>
+      </w:tr>
+      <w:tr>
+        <w:tc>
+          <w:tcPr>
+            <w:tcW w:w="4322" w:type="dxa"/>
+          </w:tcPr>
+          <w:p>
+            <w:pPr>
+              <w:jc w:val="both"/>
+              <w:rPr>
+                <w:rFonts w:ascii="Times New Roman" w:hAnsi="Times New Roman" w:cs="Times New Roman"/>
+                <w:szCs w:val="24"/>
+              </w:rPr>
+            </w:pPr>
+            <w:r>
+              <w:rPr>
+                <w:rFonts w:ascii="Times New Roman" w:hAnsi="Times New Roman" w:cs="Times New Roman"/>
+                <w:szCs w:val="24"/>
+              </w:rPr>
+              <w:t>Padrão escolhido</w:t>
+            </w:r>
+          </w:p>
+        </w:tc>
+        <w:tc>
+          <w:tcPr>
+            <w:tcW w:w="4322" w:type="dxa"/>
+          </w:tcPr>
+          <w:p>
+            <w:pPr>
+              <w:jc w:val="both"/>
+              <w:rPr>
+                <w:rFonts w:ascii="Times New Roman" w:hAnsi="Times New Roman" w:cs="Times New Roman"/>
+                <w:szCs w:val="24"/>
+              </w:rPr>
+            </w:pPr>
+            <w:proofErr w:type="spellStart"/>
+            <w:r>
+              <w:rPr>
+                <w:rFonts w:ascii="Times New Roman" w:hAnsi="Times New Roman" w:cs="Times New Roman"/>
+                <w:szCs w:val="24"/>
+              </w:rPr>
+              <w:t>Singleton</w:t>
+            </w:r>
+            <w:proofErr w:type="spellEnd"/>
+          </w:p>
+        </w:tc>
+      </w:tr>
+      <w:tr>
+        <w:tc>
+          <w:tcPr>
+            <w:tcW w:w="4322" w:type="dxa"/>
+          </w:tcPr>
+          <w:p>
+            <w:pPr>
+              <w:jc w:val="both"/>
+              <w:rPr>
+                <w:rFonts w:ascii="Times New Roman" w:hAnsi="Times New Roman" w:cs="Times New Roman"/>
+                <w:szCs w:val="24"/>
+              </w:rPr>
+            </w:pPr>
+            <w:r>
+              <w:rPr>
+                <w:rFonts w:ascii="Times New Roman" w:hAnsi="Times New Roman" w:cs="Times New Roman"/>
+                <w:szCs w:val="24"/>
+              </w:rPr>
+              <w:t xml:space="preserve">Entendimento </w:t>
+            </w:r>
+            <w:r>
+              <w:rPr>
+                <w:rFonts w:ascii="Times New Roman" w:hAnsi="Times New Roman" w:cs="Times New Roman"/>
+                <w:szCs w:val="24"/>
+              </w:rPr>
+              <w:t>do padrão</w:t>
+            </w:r>
+          </w:p>
+        </w:tc>
+        <w:tc>
+          <w:tcPr>
+            <w:tcW w:w="4322" w:type="dxa"/>
+          </w:tcPr>
+          <w:p>
+            <w:pPr>
+              <w:jc w:val="both"/>
+              <w:rPr>
+                <w:rFonts w:ascii="Times New Roman" w:hAnsi="Times New Roman" w:cs="Times New Roman"/>
+                <w:szCs w:val="24"/>
+              </w:rPr>
+            </w:pPr>
+            <w:r>
+              <w:rPr>
+                <w:rFonts w:ascii="Times New Roman" w:hAnsi="Times New Roman" w:cs="Times New Roman"/>
+                <w:szCs w:val="24"/>
+              </w:rPr>
+              <w:t>Através de material fornecido pela professora.</w:t>
+            </w:r>
+          </w:p>
+        </w:tc>
+      </w:tr>
+      <w:tr>
+        <w:tc>
+          <w:tcPr>
+            <w:tcW w:w="4322" w:type="dxa"/>
+          </w:tcPr>
+          <w:p>
+            <w:pPr>
+              <w:jc w:val="both"/>
+              <w:rPr>
+                <w:rFonts w:ascii="Times New Roman" w:hAnsi="Times New Roman" w:cs="Times New Roman"/>
+                <w:szCs w:val="24"/>
+              </w:rPr>
+            </w:pPr>
+            <w:r>
+              <w:rPr>
+                <w:rFonts w:ascii="Times New Roman" w:hAnsi="Times New Roman" w:cs="Times New Roman"/>
+                <w:szCs w:val="24"/>
+              </w:rPr>
+              <w:t>Busca de um contexto</w:t>
+            </w:r>
+            <w:r>
+              <w:rPr>
+                <w:rFonts w:ascii="Times New Roman" w:hAnsi="Times New Roman" w:cs="Times New Roman"/>
+                <w:szCs w:val="24"/>
+              </w:rPr>
+              <w:t xml:space="preserve"> de aplicação</w:t>
+            </w:r>
+          </w:p>
+        </w:tc>
+        <w:tc>
+          <w:tcPr>
+            <w:tcW w:w="4322" w:type="dxa"/>
+          </w:tcPr>
+          <w:p>
+            <w:pPr>
+              <w:jc w:val="both"/>
+              <w:rPr>
+                <w:rFonts w:ascii="Times New Roman" w:hAnsi="Times New Roman" w:cs="Times New Roman"/>
+                <w:szCs w:val="24"/>
+              </w:rPr>
+            </w:pPr>
+            <w:r>
+              <w:rPr>
+                <w:rFonts w:ascii="Times New Roman" w:hAnsi="Times New Roman" w:cs="Times New Roman"/>
+                <w:szCs w:val="24"/>
+              </w:rPr>
+              <w:t>Através dos exemplos realizados em sala.</w:t>
+            </w:r>
+          </w:p>
+        </w:tc>
+      </w:tr>
+      <w:tr>
+        <w:tc>
+          <w:tcPr>
+            <w:tcW w:w="4322" w:type="dxa"/>
+          </w:tcPr>
+          <w:p>
+            <w:pPr>
+              <w:jc w:val="both"/>
+              <w:rPr>
+                <w:rFonts w:ascii="Times New Roman" w:hAnsi="Times New Roman" w:cs="Times New Roman"/>
+                <w:szCs w:val="24"/>
+              </w:rPr>
+            </w:pPr>
+            <w:proofErr w:type="gramStart"/>
+            <w:r>
+              <w:rPr>
+                <w:rFonts w:ascii="Times New Roman" w:hAnsi="Times New Roman" w:cs="Times New Roman"/>
+                <w:szCs w:val="24"/>
+              </w:rPr>
+              <w:t>Implementação</w:t>
+            </w:r>
+            <w:proofErr w:type="gramEnd"/>
+            <w:r>
+              <w:rPr>
+                <w:rFonts w:ascii="Times New Roman" w:hAnsi="Times New Roman" w:cs="Times New Roman"/>
+                <w:szCs w:val="24"/>
+              </w:rPr>
+              <w:t xml:space="preserve"> do </w:t>
+            </w:r>
+            <w:r>
+              <w:rPr>
+                <w:rFonts w:ascii="Times New Roman" w:hAnsi="Times New Roman" w:cs="Times New Roman"/>
+                <w:szCs w:val="24"/>
+              </w:rPr>
+              <w:t>padrão no contexto</w:t>
+            </w:r>
+          </w:p>
+        </w:tc>
+        <w:tc>
+          <w:tcPr>
+            <w:tcW w:w="4322" w:type="dxa"/>
+          </w:tcPr>
+          <w:p>
+            <w:pPr>
+              <w:jc w:val="both"/>
+              <w:rPr>
+                <w:rFonts w:ascii="Times New Roman" w:hAnsi="Times New Roman" w:cs="Times New Roman"/>
+                <w:szCs w:val="24"/>
+              </w:rPr>
+            </w:pPr>
+            <w:r>
+              <w:rPr>
+                <w:rFonts w:ascii="Times New Roman" w:hAnsi="Times New Roman" w:cs="Times New Roman"/>
+                <w:szCs w:val="24"/>
+              </w:rPr>
+              <w:t>Na classe de conexão com o Banco de Dados e em todas as telas do sistema.</w:t>
+            </w:r>
+          </w:p>
+        </w:tc>
+      </w:tr>
+      <w:tr>
+        <w:tc>
+          <w:tcPr>
+            <w:tcW w:w="4322" w:type="dxa"/>
+          </w:tcPr>
+          <w:p>
+            <w:pPr>
+              <w:jc w:val="both"/>
+              <w:rPr>
+                <w:rFonts w:ascii="Times New Roman" w:hAnsi="Times New Roman" w:cs="Times New Roman"/>
+                <w:szCs w:val="24"/>
+              </w:rPr>
+            </w:pPr>
+            <w:r>
+              <w:rPr>
+                <w:rFonts w:ascii="Times New Roman" w:hAnsi="Times New Roman" w:cs="Times New Roman"/>
+                <w:szCs w:val="24"/>
+              </w:rPr>
+              <w:t xml:space="preserve">Catalogação do </w:t>
+            </w:r>
+            <w:r>
+              <w:rPr>
+                <w:rFonts w:ascii="Times New Roman" w:hAnsi="Times New Roman" w:cs="Times New Roman"/>
+                <w:szCs w:val="24"/>
+              </w:rPr>
+              <w:t>padrão</w:t>
+            </w:r>
+          </w:p>
+        </w:tc>
+        <w:tc>
+          <w:tcPr>
+            <w:tcW w:w="4322" w:type="dxa"/>
+          </w:tcPr>
+          <w:p>
+            <w:pPr>
+              <w:jc w:val="both"/>
+              <w:rPr>
+                <w:rFonts w:ascii="Times New Roman" w:hAnsi="Times New Roman" w:cs="Times New Roman"/>
+                <w:szCs w:val="24"/>
+              </w:rPr>
+            </w:pPr>
+            <w:r>
+              <w:rPr>
+                <w:rFonts w:ascii="Times New Roman" w:hAnsi="Times New Roman" w:cs="Times New Roman"/>
+                <w:szCs w:val="24"/>
+              </w:rPr>
+              <w:t>Padrão é documentado no diagrama a seguir.</w:t>
+            </w:r>
+          </w:p>
+        </w:tc>
+      </w:tr>
+    </w:tbl>
+    <w:p>
+      <w:pPr>
+        <w:jc w:val="both"/>
+        <w:rPr>
+          <w:rFonts w:ascii="Times New Roman" w:hAnsi="Times New Roman" w:cs="Times New Roman"/>
+          <w:szCs w:val="24"/>
+        </w:rPr>
+      </w:pPr>
+    </w:p>
+    <w:p>
+      <w:pPr>
+        <w:jc w:val="both"/>
+        <w:rPr>
+          <w:rFonts w:ascii="Times New Roman" w:hAnsi="Times New Roman" w:cs="Times New Roman"/>
+          <w:szCs w:val="24"/>
+        </w:rPr>
+      </w:pPr>
+      <w:r>
+        <w:rPr>
+          <w:rFonts w:ascii="Times New Roman" w:hAnsi="Times New Roman" w:cs="Times New Roman"/>
+          <w:noProof/>
+          <w:szCs w:val="24"/>
+          <w:lang w:eastAsia="pt-BR"/>
+        </w:rPr>
+        <w:lastRenderedPageBreak/>
+        <w:drawing>
+          <wp:inline distT="0" distB="0" distL="0" distR="0">
+            <wp:extent cx="5400040" cy="2540635"/>
+            <wp:effectExtent l="0" t="0" r="0" b="0"/>
+            <wp:docPr id="14" name="Imagem 14"/>
+            <wp:cNvGraphicFramePr>
+              <a:graphicFrameLocks xmlns:a="http://schemas.openxmlformats.org/drawingml/2006/main" noChangeAspect="1"/>
+            </wp:cNvGraphicFramePr>
+            <a:graphic xmlns:a="http://schemas.openxmlformats.org/drawingml/2006/main">
+              <a:graphicData uri="http://schemas.openxmlformats.org/drawingml/2006/picture">
+                <pic:pic xmlns:pic="http://schemas.openxmlformats.org/drawingml/2006/picture">
+                  <pic:nvPicPr>
+                    <pic:cNvPr id="0" name="Diagrama de Classe - DAO (Singleton).png"/>
                     <pic:cNvPicPr/>
                   </pic:nvPicPr>
                   <pic:blipFill>
@@ -7099,24 +7686,6 @@
         </w:rPr>
       </w:pPr>
     </w:p>
-    <w:p>
-      <w:pPr>
-        <w:jc w:val="both"/>
-        <w:rPr>
-          <w:rFonts w:ascii="Times New Roman" w:hAnsi="Times New Roman" w:cs="Times New Roman"/>
-          <w:szCs w:val="24"/>
-        </w:rPr>
-      </w:pPr>
-      <w:proofErr w:type="spellStart"/>
-      <w:r>
-        <w:rPr>
-          <w:rFonts w:ascii="Times New Roman" w:hAnsi="Times New Roman" w:cs="Times New Roman"/>
-          <w:szCs w:val="24"/>
-        </w:rPr>
-        <w:t>Criacionais</w:t>
-      </w:r>
-      <w:proofErr w:type="spellEnd"/>
-    </w:p>
     <w:tbl>
       <w:tblPr>
         <w:tblStyle w:val="Tabelacomgrade"/>
@@ -7215,7 +7784,23 @@
                 <w:rFonts w:ascii="Times New Roman" w:hAnsi="Times New Roman" w:cs="Times New Roman"/>
                 <w:szCs w:val="24"/>
               </w:rPr>
-              <w:t>Singleton</w:t>
+              <w:t>Factory</w:t>
+            </w:r>
+            <w:proofErr w:type="spellEnd"/>
+            <w:r>
+              <w:rPr>
+                <w:rFonts w:ascii="Times New Roman" w:hAnsi="Times New Roman" w:cs="Times New Roman"/>
+                <w:szCs w:val="24"/>
+              </w:rPr>
+              <w:t xml:space="preserve"> </w:t>
+            </w:r>
+            <w:proofErr w:type="spellStart"/>
+            <w:r>
+              <w:rPr>
+                <w:rFonts w:ascii="Times New Roman" w:hAnsi="Times New Roman" w:cs="Times New Roman"/>
+                <w:szCs w:val="24"/>
+              </w:rPr>
+              <w:t>Method</w:t>
             </w:r>
             <w:proofErr w:type="spellEnd"/>
           </w:p>
@@ -7239,43 +7824,28 @@
                 <w:rFonts w:ascii="Times New Roman" w:hAnsi="Times New Roman" w:cs="Times New Roman"/>
                 <w:szCs w:val="24"/>
               </w:rPr>
-              <w:t xml:space="preserve">Entendimento </w:t>
-            </w:r>
-            <w:r>
-              <w:rPr>
-                <w:rFonts w:ascii="Times New Roman" w:hAnsi="Times New Roman" w:cs="Times New Roman"/>
-                <w:szCs w:val="24"/>
-              </w:rPr>
-              <w:t>do padrão</w:t>
-            </w:r>
-          </w:p>
-        </w:tc>
-        <w:tc>
-          <w:tcPr>
-            <w:tcW w:w="4322" w:type="dxa"/>
-          </w:tcPr>
-          <w:p>
-            <w:pPr>
-              <w:jc w:val="both"/>
-              <w:rPr>
-                <w:rFonts w:ascii="Times New Roman" w:hAnsi="Times New Roman" w:cs="Times New Roman"/>
-                <w:szCs w:val="24"/>
-              </w:rPr>
-            </w:pPr>
-            <w:r>
-              <w:rPr>
-                <w:rFonts w:ascii="Times New Roman" w:hAnsi="Times New Roman" w:cs="Times New Roman"/>
-                <w:szCs w:val="24"/>
-              </w:rPr>
-              <w:t xml:space="preserve">Através de material fornecido pela </w:t>
-            </w:r>
-            <w:r>
-              <w:rPr>
-                <w:rFonts w:ascii="Times New Roman" w:hAnsi="Times New Roman" w:cs="Times New Roman"/>
-                <w:szCs w:val="24"/>
-              </w:rPr>
-              <w:lastRenderedPageBreak/>
-              <w:t>professora.</w:t>
+              <w:t>Entendimento do padrão</w:t>
+            </w:r>
+          </w:p>
+        </w:tc>
+        <w:tc>
+          <w:tcPr>
+            <w:tcW w:w="4322" w:type="dxa"/>
+          </w:tcPr>
+          <w:p>
+            <w:pPr>
+              <w:jc w:val="both"/>
+              <w:rPr>
+                <w:rFonts w:ascii="Times New Roman" w:hAnsi="Times New Roman" w:cs="Times New Roman"/>
+                <w:szCs w:val="24"/>
+              </w:rPr>
+            </w:pPr>
+            <w:r>
+              <w:rPr>
+                <w:rFonts w:ascii="Times New Roman" w:hAnsi="Times New Roman" w:cs="Times New Roman"/>
+                <w:szCs w:val="24"/>
+              </w:rPr>
+              <w:t>Através de material fornecido pela professora.</w:t>
             </w:r>
           </w:p>
         </w:tc>
@@ -7298,7 +7868,6 @@
                 <w:rFonts w:ascii="Times New Roman" w:hAnsi="Times New Roman" w:cs="Times New Roman"/>
                 <w:szCs w:val="24"/>
               </w:rPr>
-              <w:lastRenderedPageBreak/>
               <w:t>Busca de um contexto</w:t>
             </w:r>
             <w:r>
@@ -7382,12 +7951,21 @@
                 <w:szCs w:val="24"/>
               </w:rPr>
             </w:pPr>
-            <w:r>
-              <w:rPr>
-                <w:rFonts w:ascii="Times New Roman" w:hAnsi="Times New Roman" w:cs="Times New Roman"/>
-                <w:szCs w:val="24"/>
-              </w:rPr>
-              <w:t>Na classe de conexão com o Banco de Dados e em todas as telas do sistema.</w:t>
+            <w:proofErr w:type="gramStart"/>
+            <w:r>
+              <w:rPr>
+                <w:rFonts w:ascii="Times New Roman" w:hAnsi="Times New Roman" w:cs="Times New Roman"/>
+                <w:szCs w:val="24"/>
+              </w:rPr>
+              <w:t>Implementou</w:t>
+            </w:r>
+            <w:proofErr w:type="gramEnd"/>
+            <w:r>
+              <w:rPr>
+                <w:rFonts w:ascii="Times New Roman" w:hAnsi="Times New Roman" w:cs="Times New Roman"/>
+                <w:szCs w:val="24"/>
+              </w:rPr>
+              <w:t>-se o método fábrica para facilitar a manutenção de classes DAO e de classes de Quantificação.</w:t>
             </w:r>
           </w:p>
         </w:tc>
@@ -7468,419 +8046,6 @@
           <w:szCs w:val="24"/>
           <w:lang w:eastAsia="pt-BR"/>
         </w:rPr>
-        <w:drawing>
-          <wp:inline distT="0" distB="0" distL="0" distR="0">
-            <wp:extent cx="5400040" cy="2540635"/>
-            <wp:effectExtent l="0" t="0" r="0" b="0"/>
-            <wp:docPr id="14" name="Imagem 14"/>
-            <wp:cNvGraphicFramePr>
-              <a:graphicFrameLocks xmlns:a="http://schemas.openxmlformats.org/drawingml/2006/main" noChangeAspect="1"/>
-            </wp:cNvGraphicFramePr>
-            <a:graphic xmlns:a="http://schemas.openxmlformats.org/drawingml/2006/main">
-              <a:graphicData uri="http://schemas.openxmlformats.org/drawingml/2006/picture">
-                <pic:pic xmlns:pic="http://schemas.openxmlformats.org/drawingml/2006/picture">
-                  <pic:nvPicPr>
-                    <pic:cNvPr id="0" name="Diagrama de Classe - DAO (Singleton).png"/>
-                    <pic:cNvPicPr/>
-                  </pic:nvPicPr>
-                  <pic:blipFill>
-                    <a:blip r:embed="rId19" cstate="print">
-                      <a:extLst>
-                        <a:ext uri="{28A0092B-C50C-407E-A947-70E740481C1C}">
-                          <a14:useLocalDpi xmlns:a14="http://schemas.microsoft.com/office/drawing/2010/main" val="0"/>
-                        </a:ext>
-                      </a:extLst>
-                    </a:blip>
-                    <a:stretch>
-                      <a:fillRect/>
-                    </a:stretch>
-                  </pic:blipFill>
-                  <pic:spPr>
-                    <a:xfrm>
-                      <a:off x="0" y="0"/>
-                      <a:ext cx="5400040" cy="2540635"/>
-                    </a:xfrm>
-                    <a:prstGeom prst="rect">
-                      <a:avLst/>
-                    </a:prstGeom>
-                  </pic:spPr>
-                </pic:pic>
-              </a:graphicData>
-            </a:graphic>
-          </wp:inline>
-        </w:drawing>
-      </w:r>
-    </w:p>
-    <w:p>
-      <w:pPr>
-        <w:jc w:val="both"/>
-        <w:rPr>
-          <w:rFonts w:ascii="Times New Roman" w:hAnsi="Times New Roman" w:cs="Times New Roman"/>
-          <w:szCs w:val="24"/>
-        </w:rPr>
-      </w:pPr>
-    </w:p>
-    <w:tbl>
-      <w:tblPr>
-        <w:tblStyle w:val="Tabelacomgrade"/>
-        <w:tblW w:w="0" w:type="auto"/>
-        <w:tblLook w:val="04A0" w:firstRow="1" w:lastRow="0" w:firstColumn="1" w:lastColumn="0" w:noHBand="0" w:noVBand="1"/>
-      </w:tblPr>
-      <w:tblGrid>
-        <w:gridCol w:w="4322"/>
-        <w:gridCol w:w="4322"/>
-      </w:tblGrid>
-      <w:tr>
-        <w:tc>
-          <w:tcPr>
-            <w:tcW w:w="4322" w:type="dxa"/>
-          </w:tcPr>
-          <w:p>
-            <w:pPr>
-              <w:jc w:val="both"/>
-              <w:rPr>
-                <w:rFonts w:ascii="Times New Roman" w:hAnsi="Times New Roman" w:cs="Times New Roman"/>
-                <w:b/>
-                <w:szCs w:val="24"/>
-              </w:rPr>
-            </w:pPr>
-            <w:r>
-              <w:rPr>
-                <w:rFonts w:ascii="Times New Roman" w:hAnsi="Times New Roman" w:cs="Times New Roman"/>
-                <w:b/>
-                <w:szCs w:val="24"/>
-              </w:rPr>
-              <w:t>Atividades</w:t>
-            </w:r>
-          </w:p>
-        </w:tc>
-        <w:tc>
-          <w:tcPr>
-            <w:tcW w:w="4322" w:type="dxa"/>
-          </w:tcPr>
-          <w:p>
-            <w:pPr>
-              <w:jc w:val="both"/>
-              <w:rPr>
-                <w:rFonts w:ascii="Times New Roman" w:hAnsi="Times New Roman" w:cs="Times New Roman"/>
-                <w:b/>
-                <w:szCs w:val="24"/>
-              </w:rPr>
-            </w:pPr>
-            <w:r>
-              <w:rPr>
-                <w:rFonts w:ascii="Times New Roman" w:hAnsi="Times New Roman" w:cs="Times New Roman"/>
-                <w:b/>
-                <w:szCs w:val="24"/>
-              </w:rPr>
-              <w:t>Descrição</w:t>
-            </w:r>
-          </w:p>
-        </w:tc>
-      </w:tr>
-      <w:tr>
-        <w:tc>
-          <w:tcPr>
-            <w:tcW w:w="4322" w:type="dxa"/>
-          </w:tcPr>
-          <w:p>
-            <w:pPr>
-              <w:jc w:val="both"/>
-              <w:rPr>
-                <w:rFonts w:ascii="Times New Roman" w:hAnsi="Times New Roman" w:cs="Times New Roman"/>
-                <w:szCs w:val="24"/>
-              </w:rPr>
-            </w:pPr>
-            <w:r>
-              <w:rPr>
-                <w:rFonts w:ascii="Times New Roman" w:hAnsi="Times New Roman" w:cs="Times New Roman"/>
-                <w:szCs w:val="24"/>
-              </w:rPr>
-              <w:t>Padrão escolhido</w:t>
-            </w:r>
-          </w:p>
-        </w:tc>
-        <w:tc>
-          <w:tcPr>
-            <w:tcW w:w="4322" w:type="dxa"/>
-          </w:tcPr>
-          <w:p>
-            <w:pPr>
-              <w:jc w:val="both"/>
-              <w:rPr>
-                <w:rFonts w:ascii="Times New Roman" w:hAnsi="Times New Roman" w:cs="Times New Roman"/>
-                <w:szCs w:val="24"/>
-              </w:rPr>
-            </w:pPr>
-            <w:proofErr w:type="spellStart"/>
-            <w:r>
-              <w:rPr>
-                <w:rFonts w:ascii="Times New Roman" w:hAnsi="Times New Roman" w:cs="Times New Roman"/>
-                <w:szCs w:val="24"/>
-              </w:rPr>
-              <w:t>Factory</w:t>
-            </w:r>
-            <w:proofErr w:type="spellEnd"/>
-            <w:r>
-              <w:rPr>
-                <w:rFonts w:ascii="Times New Roman" w:hAnsi="Times New Roman" w:cs="Times New Roman"/>
-                <w:szCs w:val="24"/>
-              </w:rPr>
-              <w:t xml:space="preserve"> </w:t>
-            </w:r>
-            <w:proofErr w:type="spellStart"/>
-            <w:r>
-              <w:rPr>
-                <w:rFonts w:ascii="Times New Roman" w:hAnsi="Times New Roman" w:cs="Times New Roman"/>
-                <w:szCs w:val="24"/>
-              </w:rPr>
-              <w:t>Method</w:t>
-            </w:r>
-            <w:proofErr w:type="spellEnd"/>
-          </w:p>
-        </w:tc>
-      </w:tr>
-      <w:tr>
-        <w:tc>
-          <w:tcPr>
-            <w:tcW w:w="4322" w:type="dxa"/>
-          </w:tcPr>
-          <w:p>
-            <w:pPr>
-              <w:jc w:val="both"/>
-              <w:rPr>
-                <w:rFonts w:ascii="Times New Roman" w:hAnsi="Times New Roman" w:cs="Times New Roman"/>
-                <w:szCs w:val="24"/>
-              </w:rPr>
-            </w:pPr>
-            <w:r>
-              <w:rPr>
-                <w:rFonts w:ascii="Times New Roman" w:hAnsi="Times New Roman" w:cs="Times New Roman"/>
-                <w:szCs w:val="24"/>
-              </w:rPr>
-              <w:t>Entendimento do padrão</w:t>
-            </w:r>
-          </w:p>
-        </w:tc>
-        <w:tc>
-          <w:tcPr>
-            <w:tcW w:w="4322" w:type="dxa"/>
-          </w:tcPr>
-          <w:p>
-            <w:pPr>
-              <w:jc w:val="both"/>
-              <w:rPr>
-                <w:rFonts w:ascii="Times New Roman" w:hAnsi="Times New Roman" w:cs="Times New Roman"/>
-                <w:szCs w:val="24"/>
-              </w:rPr>
-            </w:pPr>
-            <w:r>
-              <w:rPr>
-                <w:rFonts w:ascii="Times New Roman" w:hAnsi="Times New Roman" w:cs="Times New Roman"/>
-                <w:szCs w:val="24"/>
-              </w:rPr>
-              <w:t>Através de material fornecido pela professora.</w:t>
-            </w:r>
-          </w:p>
-        </w:tc>
-      </w:tr>
-      <w:tr>
-        <w:tc>
-          <w:tcPr>
-            <w:tcW w:w="4322" w:type="dxa"/>
-          </w:tcPr>
-          <w:p>
-            <w:pPr>
-              <w:jc w:val="both"/>
-              <w:rPr>
-                <w:rFonts w:ascii="Times New Roman" w:hAnsi="Times New Roman" w:cs="Times New Roman"/>
-                <w:szCs w:val="24"/>
-              </w:rPr>
-            </w:pPr>
-            <w:r>
-              <w:rPr>
-                <w:rFonts w:ascii="Times New Roman" w:hAnsi="Times New Roman" w:cs="Times New Roman"/>
-                <w:szCs w:val="24"/>
-              </w:rPr>
-              <w:t>Busca de um contexto</w:t>
-            </w:r>
-            <w:r>
-              <w:rPr>
-                <w:rFonts w:ascii="Times New Roman" w:hAnsi="Times New Roman" w:cs="Times New Roman"/>
-                <w:szCs w:val="24"/>
-              </w:rPr>
-              <w:t xml:space="preserve"> de aplicação</w:t>
-            </w:r>
-          </w:p>
-        </w:tc>
-        <w:tc>
-          <w:tcPr>
-            <w:tcW w:w="4322" w:type="dxa"/>
-          </w:tcPr>
-          <w:p>
-            <w:pPr>
-              <w:jc w:val="both"/>
-              <w:rPr>
-                <w:rFonts w:ascii="Times New Roman" w:hAnsi="Times New Roman" w:cs="Times New Roman"/>
-                <w:szCs w:val="24"/>
-              </w:rPr>
-            </w:pPr>
-            <w:r>
-              <w:rPr>
-                <w:rFonts w:ascii="Times New Roman" w:hAnsi="Times New Roman" w:cs="Times New Roman"/>
-                <w:szCs w:val="24"/>
-              </w:rPr>
-              <w:t>Através dos exemplos realizados em sala.</w:t>
-            </w:r>
-          </w:p>
-        </w:tc>
-      </w:tr>
-      <w:tr>
-        <w:tc>
-          <w:tcPr>
-            <w:tcW w:w="4322" w:type="dxa"/>
-          </w:tcPr>
-          <w:p>
-            <w:pPr>
-              <w:jc w:val="both"/>
-              <w:rPr>
-                <w:rFonts w:ascii="Times New Roman" w:hAnsi="Times New Roman" w:cs="Times New Roman"/>
-                <w:szCs w:val="24"/>
-              </w:rPr>
-            </w:pPr>
-            <w:proofErr w:type="gramStart"/>
-            <w:r>
-              <w:rPr>
-                <w:rFonts w:ascii="Times New Roman" w:hAnsi="Times New Roman" w:cs="Times New Roman"/>
-                <w:szCs w:val="24"/>
-              </w:rPr>
-              <w:t>Implementação</w:t>
-            </w:r>
-            <w:proofErr w:type="gramEnd"/>
-            <w:r>
-              <w:rPr>
-                <w:rFonts w:ascii="Times New Roman" w:hAnsi="Times New Roman" w:cs="Times New Roman"/>
-                <w:szCs w:val="24"/>
-              </w:rPr>
-              <w:t xml:space="preserve"> do </w:t>
-            </w:r>
-            <w:r>
-              <w:rPr>
-                <w:rFonts w:ascii="Times New Roman" w:hAnsi="Times New Roman" w:cs="Times New Roman"/>
-                <w:szCs w:val="24"/>
-              </w:rPr>
-              <w:t>padrão no contexto</w:t>
-            </w:r>
-          </w:p>
-        </w:tc>
-        <w:tc>
-          <w:tcPr>
-            <w:tcW w:w="4322" w:type="dxa"/>
-          </w:tcPr>
-          <w:p>
-            <w:pPr>
-              <w:jc w:val="both"/>
-              <w:rPr>
-                <w:rFonts w:ascii="Times New Roman" w:hAnsi="Times New Roman" w:cs="Times New Roman"/>
-                <w:szCs w:val="24"/>
-              </w:rPr>
-            </w:pPr>
-            <w:proofErr w:type="gramStart"/>
-            <w:r>
-              <w:rPr>
-                <w:rFonts w:ascii="Times New Roman" w:hAnsi="Times New Roman" w:cs="Times New Roman"/>
-                <w:szCs w:val="24"/>
-              </w:rPr>
-              <w:t>Implementou</w:t>
-            </w:r>
-            <w:proofErr w:type="gramEnd"/>
-            <w:r>
-              <w:rPr>
-                <w:rFonts w:ascii="Times New Roman" w:hAnsi="Times New Roman" w:cs="Times New Roman"/>
-                <w:szCs w:val="24"/>
-              </w:rPr>
-              <w:t>-se o método fábrica para facilitar a manutenção de classes DAO e de classes de Quantificação.</w:t>
-            </w:r>
-          </w:p>
-        </w:tc>
-      </w:tr>
-      <w:tr>
-        <w:tc>
-          <w:tcPr>
-            <w:tcW w:w="4322" w:type="dxa"/>
-          </w:tcPr>
-          <w:p>
-            <w:pPr>
-              <w:jc w:val="both"/>
-              <w:rPr>
-                <w:rFonts w:ascii="Times New Roman" w:hAnsi="Times New Roman" w:cs="Times New Roman"/>
-                <w:szCs w:val="24"/>
-              </w:rPr>
-            </w:pPr>
-            <w:r>
-              <w:rPr>
-                <w:rFonts w:ascii="Times New Roman" w:hAnsi="Times New Roman" w:cs="Times New Roman"/>
-                <w:szCs w:val="24"/>
-              </w:rPr>
-              <w:t xml:space="preserve">Catalogação do </w:t>
-            </w:r>
-            <w:r>
-              <w:rPr>
-                <w:rFonts w:ascii="Times New Roman" w:hAnsi="Times New Roman" w:cs="Times New Roman"/>
-                <w:szCs w:val="24"/>
-              </w:rPr>
-              <w:t>padrão</w:t>
-            </w:r>
-          </w:p>
-        </w:tc>
-        <w:tc>
-          <w:tcPr>
-            <w:tcW w:w="4322" w:type="dxa"/>
-          </w:tcPr>
-          <w:p>
-            <w:pPr>
-              <w:jc w:val="both"/>
-              <w:rPr>
-                <w:rFonts w:ascii="Times New Roman" w:hAnsi="Times New Roman" w:cs="Times New Roman"/>
-                <w:szCs w:val="24"/>
-              </w:rPr>
-            </w:pPr>
-            <w:r>
-              <w:rPr>
-                <w:rFonts w:ascii="Times New Roman" w:hAnsi="Times New Roman" w:cs="Times New Roman"/>
-                <w:szCs w:val="24"/>
-              </w:rPr>
-              <w:t>Padrão é documentado no diagrama a seguir.</w:t>
-            </w:r>
-          </w:p>
-        </w:tc>
-      </w:tr>
-    </w:tbl>
-    <w:p>
-      <w:pPr>
-        <w:jc w:val="both"/>
-        <w:rPr>
-          <w:rFonts w:ascii="Times New Roman" w:hAnsi="Times New Roman" w:cs="Times New Roman"/>
-          <w:szCs w:val="24"/>
-        </w:rPr>
-      </w:pPr>
-    </w:p>
-    <w:p>
-      <w:pPr>
-        <w:jc w:val="both"/>
-        <w:rPr>
-          <w:rFonts w:ascii="Times New Roman" w:hAnsi="Times New Roman" w:cs="Times New Roman"/>
-          <w:szCs w:val="24"/>
-        </w:rPr>
-      </w:pPr>
-      <w:r>
-        <w:rPr>
-          <w:rFonts w:ascii="Times New Roman" w:hAnsi="Times New Roman" w:cs="Times New Roman"/>
-          <w:noProof/>
-          <w:szCs w:val="24"/>
-          <w:lang w:eastAsia="pt-BR"/>
-        </w:rPr>
-        <w:lastRenderedPageBreak/>
         <w:drawing>
           <wp:inline distT="0" distB="0" distL="0" distR="0">
             <wp:extent cx="5400040" cy="2595880"/>
@@ -7897,7 +8062,7 @@
                     <pic:cNvPicPr/>
                   </pic:nvPicPr>
                   <pic:blipFill>
-                    <a:blip r:embed="rId20" cstate="print">
+                    <a:blip r:embed="rId19" cstate="print">
                       <a:extLst>
                         <a:ext uri="{28A0092B-C50C-407E-A947-70E740481C1C}">
                           <a14:useLocalDpi xmlns:a14="http://schemas.microsoft.com/office/drawing/2010/main" val="0"/>
@@ -7948,6 +8113,7 @@
           <w:szCs w:val="24"/>
           <w:lang w:eastAsia="pt-BR"/>
         </w:rPr>
+        <w:lastRenderedPageBreak/>
         <w:drawing>
           <wp:inline distT="0" distB="0" distL="0" distR="0">
             <wp:extent cx="5400040" cy="4305300"/>
@@ -7964,7 +8130,7 @@
                     <pic:cNvPicPr/>
                   </pic:nvPicPr>
                   <pic:blipFill>
-                    <a:blip r:embed="rId21" cstate="print">
+                    <a:blip r:embed="rId20" cstate="print">
                       <a:extLst>
                         <a:ext uri="{28A0092B-C50C-407E-A947-70E740481C1C}">
                           <a14:useLocalDpi xmlns:a14="http://schemas.microsoft.com/office/drawing/2010/main" val="0"/>
@@ -8275,15 +8441,7 @@
                 <w:rFonts w:ascii="Times New Roman" w:hAnsi="Times New Roman" w:cs="Times New Roman"/>
                 <w:szCs w:val="24"/>
               </w:rPr>
-              <w:t xml:space="preserve"> contextos de aplicação deste </w:t>
-            </w:r>
-            <w:r>
-              <w:rPr>
-                <w:rFonts w:ascii="Times New Roman" w:hAnsi="Times New Roman" w:cs="Times New Roman"/>
-                <w:szCs w:val="24"/>
-              </w:rPr>
-              <w:lastRenderedPageBreak/>
-              <w:t>padrão.</w:t>
+              <w:t xml:space="preserve"> contextos de aplicação deste padrão.</w:t>
             </w:r>
           </w:p>
         </w:tc>
@@ -8306,7 +8464,6 @@
                 <w:rFonts w:ascii="Times New Roman" w:hAnsi="Times New Roman" w:cs="Times New Roman"/>
                 <w:szCs w:val="24"/>
               </w:rPr>
-              <w:lastRenderedPageBreak/>
               <w:t xml:space="preserve">Catalogação do </w:t>
             </w:r>
             <w:r>
@@ -8827,7 +8984,15 @@
                 <w:rFonts w:ascii="Times New Roman" w:hAnsi="Times New Roman" w:cs="Times New Roman"/>
                 <w:szCs w:val="24"/>
               </w:rPr>
-              <w:t>Através de material fornecido pela professora.</w:t>
+              <w:t xml:space="preserve">Através de material fornecido pela </w:t>
+            </w:r>
+            <w:r>
+              <w:rPr>
+                <w:rFonts w:ascii="Times New Roman" w:hAnsi="Times New Roman" w:cs="Times New Roman"/>
+                <w:szCs w:val="24"/>
+              </w:rPr>
+              <w:lastRenderedPageBreak/>
+              <w:t>professora.</w:t>
             </w:r>
           </w:p>
         </w:tc>
@@ -8850,6 +9015,7 @@
                 <w:rFonts w:ascii="Times New Roman" w:hAnsi="Times New Roman" w:cs="Times New Roman"/>
                 <w:szCs w:val="24"/>
               </w:rPr>
+              <w:lastRenderedPageBreak/>
               <w:t>Busca de um contexto</w:t>
             </w:r>
             <w:r>
@@ -9720,7 +9886,7 @@
                     <pic:cNvPicPr/>
                   </pic:nvPicPr>
                   <pic:blipFill>
-                    <a:blip r:embed="rId22" cstate="print">
+                    <a:blip r:embed="rId21" cstate="print">
                       <a:extLst>
                         <a:ext uri="{28A0092B-C50C-407E-A947-70E740481C1C}">
                           <a14:useLocalDpi xmlns:a14="http://schemas.microsoft.com/office/drawing/2010/main" val="0"/>
@@ -11743,6 +11909,38 @@
       <w:r>
         <w:rPr>
           <w:rFonts w:ascii="Times New Roman" w:hAnsi="Times New Roman" w:cs="Times New Roman"/>
+          <w:szCs w:val="24"/>
+        </w:rPr>
+        <w:t xml:space="preserve">Fazer um </w:t>
+      </w:r>
+      <w:proofErr w:type="spellStart"/>
+      <w:r>
+        <w:rPr>
+          <w:rFonts w:ascii="Times New Roman" w:hAnsi="Times New Roman" w:cs="Times New Roman"/>
+          <w:szCs w:val="24"/>
+        </w:rPr>
+        <w:t>iterator</w:t>
+      </w:r>
+      <w:proofErr w:type="spellEnd"/>
+      <w:r>
+        <w:rPr>
+          <w:rFonts w:ascii="Times New Roman" w:hAnsi="Times New Roman" w:cs="Times New Roman"/>
+          <w:szCs w:val="24"/>
+        </w:rPr>
+        <w:t xml:space="preserve"> genérico</w:t>
+      </w:r>
+    </w:p>
+    <w:p>
+      <w:pPr>
+        <w:jc w:val="both"/>
+        <w:rPr>
+          <w:rFonts w:ascii="Times New Roman" w:hAnsi="Times New Roman" w:cs="Times New Roman"/>
+          <w:szCs w:val="24"/>
+        </w:rPr>
+      </w:pPr>
+      <w:r>
+        <w:rPr>
+          <w:rFonts w:ascii="Times New Roman" w:hAnsi="Times New Roman" w:cs="Times New Roman"/>
           <w:noProof/>
           <w:szCs w:val="24"/>
           <w:lang w:eastAsia="pt-BR"/>
@@ -11763,7 +11961,7 @@
                     <pic:cNvPicPr/>
                   </pic:nvPicPr>
                   <pic:blipFill>
-                    <a:blip r:embed="rId23" cstate="print">
+                    <a:blip r:embed="rId22" cstate="print">
                       <a:extLst>
                         <a:ext uri="{28A0092B-C50C-407E-A947-70E740481C1C}">
                           <a14:useLocalDpi xmlns:a14="http://schemas.microsoft.com/office/drawing/2010/main" val="0"/>
@@ -11829,6 +12027,7 @@
                 <w:b/>
                 <w:szCs w:val="24"/>
               </w:rPr>
+              <w:lastRenderedPageBreak/>
               <w:t>Atividades</w:t>
             </w:r>
           </w:p>
@@ -11921,7 +12120,6 @@
                 <w:rFonts w:ascii="Times New Roman" w:hAnsi="Times New Roman" w:cs="Times New Roman"/>
                 <w:szCs w:val="24"/>
               </w:rPr>
-              <w:lastRenderedPageBreak/>
               <w:t>Entendimento do padrão</w:t>
             </w:r>
           </w:p>
@@ -12506,7 +12704,7 @@
                     <pic:cNvPicPr/>
                   </pic:nvPicPr>
                   <pic:blipFill>
-                    <a:blip r:embed="rId24" cstate="print">
+                    <a:blip r:embed="rId23" cstate="print">
                       <a:extLst>
                         <a:ext uri="{28A0092B-C50C-407E-A947-70E740481C1C}">
                           <a14:useLocalDpi xmlns:a14="http://schemas.microsoft.com/office/drawing/2010/main" val="0"/>
@@ -12560,7 +12758,6 @@
           <w:szCs w:val="24"/>
           <w:lang w:eastAsia="pt-BR"/>
         </w:rPr>
-        <w:lastRenderedPageBreak/>
         <w:drawing>
           <wp:inline distT="0" distB="0" distL="0" distR="0">
             <wp:extent cx="5400040" cy="3093085"/>
@@ -12577,7 +12774,7 @@
                     <pic:cNvPicPr/>
                   </pic:nvPicPr>
                   <pic:blipFill>
-                    <a:blip r:embed="rId25" cstate="print">
+                    <a:blip r:embed="rId24" cstate="print">
                       <a:extLst>
                         <a:ext uri="{28A0092B-C50C-407E-A947-70E740481C1C}">
                           <a14:useLocalDpi xmlns:a14="http://schemas.microsoft.com/office/drawing/2010/main" val="0"/>
@@ -13323,10 +13520,7 @@
           <w:lang w:eastAsia="pt-BR"/>
         </w:rPr>
       </w:pPr>
-    </w:p>
-    <w:p>
-      <w:pPr>
-        <w:jc w:val="both"/>
+      <w:r>
         <w:rPr>
           <w:rFonts w:ascii="Times New Roman" w:hAnsi="Times New Roman" w:cs="Times New Roman"/>
           <w:b/>
@@ -13334,180 +13528,8 @@
           <w:szCs w:val="24"/>
           <w:lang w:eastAsia="pt-BR"/>
         </w:rPr>
-      </w:pPr>
-    </w:p>
-    <w:p>
-      <w:pPr>
-        <w:jc w:val="both"/>
-        <w:rPr>
-          <w:rFonts w:ascii="Times New Roman" w:hAnsi="Times New Roman" w:cs="Times New Roman"/>
-          <w:b/>
-          <w:noProof/>
-          <w:szCs w:val="24"/>
-          <w:lang w:eastAsia="pt-BR"/>
-        </w:rPr>
-      </w:pPr>
-    </w:p>
-    <w:p>
-      <w:pPr>
-        <w:jc w:val="center"/>
-        <w:rPr>
-          <w:rFonts w:ascii="Times New Roman" w:hAnsi="Times New Roman" w:cs="Times New Roman"/>
-          <w:b/>
-          <w:noProof/>
-          <w:szCs w:val="24"/>
-          <w:lang w:eastAsia="pt-BR"/>
-        </w:rPr>
-      </w:pPr>
-    </w:p>
-    <w:p>
-      <w:pPr>
-        <w:jc w:val="both"/>
-        <w:rPr>
-          <w:rFonts w:ascii="Times New Roman" w:hAnsi="Times New Roman" w:cs="Times New Roman"/>
-          <w:b/>
-          <w:noProof/>
-          <w:szCs w:val="24"/>
-          <w:lang w:eastAsia="pt-BR"/>
-        </w:rPr>
-      </w:pPr>
-    </w:p>
-    <w:p>
-      <w:pPr>
-        <w:rPr>
-          <w:rFonts w:ascii="Times New Roman" w:hAnsi="Times New Roman" w:cs="Times New Roman"/>
-          <w:b/>
-          <w:noProof/>
-          <w:szCs w:val="24"/>
-          <w:lang w:eastAsia="pt-BR"/>
-        </w:rPr>
-      </w:pPr>
-      <w:r>
-        <w:rPr>
-          <w:rFonts w:ascii="Times New Roman" w:hAnsi="Times New Roman" w:cs="Times New Roman"/>
-          <w:b/>
-          <w:noProof/>
-          <w:szCs w:val="24"/>
-          <w:lang w:eastAsia="pt-BR"/>
-        </w:rPr>
-        <w:drawing>
-          <wp:inline distT="0" distB="0" distL="0" distR="0">
-            <wp:extent cx="5400040" cy="4299585"/>
-            <wp:effectExtent l="0" t="0" r="0" b="5715"/>
-            <wp:docPr id="23" name="Imagem 23"/>
-            <wp:cNvGraphicFramePr>
-              <a:graphicFrameLocks xmlns:a="http://schemas.openxmlformats.org/drawingml/2006/main" noChangeAspect="1"/>
-            </wp:cNvGraphicFramePr>
-            <a:graphic xmlns:a="http://schemas.openxmlformats.org/drawingml/2006/main">
-              <a:graphicData uri="http://schemas.openxmlformats.org/drawingml/2006/picture">
-                <pic:pic xmlns:pic="http://schemas.openxmlformats.org/drawingml/2006/picture">
-                  <pic:nvPicPr>
-                    <pic:cNvPr id="0" name="Diagrama de Classe - Principal.png"/>
-                    <pic:cNvPicPr/>
-                  </pic:nvPicPr>
-                  <pic:blipFill>
-                    <a:blip r:embed="rId26" cstate="print">
-                      <a:extLst>
-                        <a:ext uri="{28A0092B-C50C-407E-A947-70E740481C1C}">
-                          <a14:useLocalDpi xmlns:a14="http://schemas.microsoft.com/office/drawing/2010/main" val="0"/>
-                        </a:ext>
-                      </a:extLst>
-                    </a:blip>
-                    <a:stretch>
-                      <a:fillRect/>
-                    </a:stretch>
-                  </pic:blipFill>
-                  <pic:spPr>
-                    <a:xfrm>
-                      <a:off x="0" y="0"/>
-                      <a:ext cx="5400040" cy="4299585"/>
-                    </a:xfrm>
-                    <a:prstGeom prst="rect">
-                      <a:avLst/>
-                    </a:prstGeom>
-                  </pic:spPr>
-                </pic:pic>
-              </a:graphicData>
-            </a:graphic>
-          </wp:inline>
-        </w:drawing>
-      </w:r>
-    </w:p>
-    <w:p>
-      <w:pPr>
-        <w:jc w:val="both"/>
-        <w:rPr>
-          <w:rFonts w:ascii="Times New Roman" w:hAnsi="Times New Roman" w:cs="Times New Roman"/>
-          <w:szCs w:val="24"/>
-        </w:rPr>
-      </w:pPr>
-    </w:p>
-    <w:p>
-      <w:pPr>
-        <w:jc w:val="both"/>
-        <w:rPr>
-          <w:rFonts w:ascii="Times New Roman" w:hAnsi="Times New Roman" w:cs="Times New Roman"/>
-          <w:szCs w:val="24"/>
-        </w:rPr>
-      </w:pPr>
-    </w:p>
-    <w:p>
-      <w:pPr>
-        <w:jc w:val="both"/>
-        <w:rPr>
-          <w:rFonts w:ascii="Times New Roman" w:hAnsi="Times New Roman" w:cs="Times New Roman"/>
-          <w:szCs w:val="24"/>
-        </w:rPr>
-      </w:pPr>
-      <w:r>
-        <w:rPr>
-          <w:rFonts w:ascii="Times New Roman" w:hAnsi="Times New Roman" w:cs="Times New Roman"/>
-          <w:noProof/>
-          <w:szCs w:val="24"/>
-          <w:lang w:eastAsia="pt-BR"/>
-        </w:rPr>
         <w:lastRenderedPageBreak/>
-        <w:drawing>
-          <wp:inline distT="0" distB="0" distL="0" distR="0">
-            <wp:extent cx="5400040" cy="3121025"/>
-            <wp:effectExtent l="0" t="0" r="0" b="3175"/>
-            <wp:docPr id="24" name="Imagem 24"/>
-            <wp:cNvGraphicFramePr>
-              <a:graphicFrameLocks xmlns:a="http://schemas.openxmlformats.org/drawingml/2006/main" noChangeAspect="1"/>
-            </wp:cNvGraphicFramePr>
-            <a:graphic xmlns:a="http://schemas.openxmlformats.org/drawingml/2006/main">
-              <a:graphicData uri="http://schemas.openxmlformats.org/drawingml/2006/picture">
-                <pic:pic xmlns:pic="http://schemas.openxmlformats.org/drawingml/2006/picture">
-                  <pic:nvPicPr>
-                    <pic:cNvPr id="0" name="Diagrama de Classe - Subsistema Imagem.png"/>
-                    <pic:cNvPicPr/>
-                  </pic:nvPicPr>
-                  <pic:blipFill>
-                    <a:blip r:embed="rId27" cstate="print">
-                      <a:extLst>
-                        <a:ext uri="{28A0092B-C50C-407E-A947-70E740481C1C}">
-                          <a14:useLocalDpi xmlns:a14="http://schemas.microsoft.com/office/drawing/2010/main" val="0"/>
-                        </a:ext>
-                      </a:extLst>
-                    </a:blip>
-                    <a:stretch>
-                      <a:fillRect/>
-                    </a:stretch>
-                  </pic:blipFill>
-                  <pic:spPr>
-                    <a:xfrm>
-                      <a:off x="0" y="0"/>
-                      <a:ext cx="5400040" cy="3121025"/>
-                    </a:xfrm>
-                    <a:prstGeom prst="rect">
-                      <a:avLst/>
-                    </a:prstGeom>
-                  </pic:spPr>
-                </pic:pic>
-              </a:graphicData>
-            </a:graphic>
-          </wp:inline>
-        </w:drawing>
+        <w:t>Diagramas finais</w:t>
       </w:r>
     </w:p>
     <w:p>
@@ -13535,7 +13557,7 @@
           <w:szCs w:val="24"/>
         </w:rPr>
       </w:pPr>
-      <w:bookmarkStart w:id="11" w:name="_Toc498976352"/>
+      <w:bookmarkStart w:id="12" w:name="_Toc499034853"/>
       <w:r>
         <w:rPr>
           <w:rFonts w:ascii="Times New Roman" w:hAnsi="Times New Roman" w:cs="Times New Roman"/>
@@ -13544,18 +13566,22 @@
         </w:rPr>
         <w:t>CONCLUSÃO</w:t>
       </w:r>
-      <w:bookmarkEnd w:id="11"/>
-    </w:p>
-    <w:p>
-      <w:pPr>
-        <w:jc w:val="both"/>
-        <w:outlineLvl w:val="0"/>
-        <w:rPr>
-          <w:rFonts w:ascii="Times New Roman" w:hAnsi="Times New Roman" w:cs="Times New Roman"/>
-          <w:b/>
-          <w:szCs w:val="24"/>
-        </w:rPr>
-      </w:pPr>
+      <w:bookmarkEnd w:id="12"/>
+    </w:p>
+    <w:p>
+      <w:pPr>
+        <w:rPr>
+          <w:rFonts w:ascii="Times New Roman" w:hAnsi="Times New Roman" w:cs="Times New Roman"/>
+          <w:szCs w:val="24"/>
+        </w:rPr>
+      </w:pPr>
+      <w:r>
+        <w:rPr>
+          <w:rFonts w:ascii="Times New Roman" w:hAnsi="Times New Roman" w:cs="Times New Roman"/>
+          <w:szCs w:val="24"/>
+        </w:rPr>
+        <w:t>O que aprendi com o trabalho.</w:t>
+      </w:r>
     </w:p>
     <w:p>
       <w:pPr>
@@ -13572,7 +13598,7 @@
           <w:szCs w:val="24"/>
         </w:rPr>
       </w:pPr>
-      <w:bookmarkStart w:id="12" w:name="_Toc498976353"/>
+      <w:bookmarkStart w:id="13" w:name="_Toc499034854"/>
       <w:r>
         <w:rPr>
           <w:rFonts w:ascii="Times New Roman" w:hAnsi="Times New Roman" w:cs="Times New Roman"/>
@@ -13581,7 +13607,7 @@
         </w:rPr>
         <w:t>REFERÊNCIAS</w:t>
       </w:r>
-      <w:bookmarkEnd w:id="12"/>
+      <w:bookmarkEnd w:id="13"/>
     </w:p>
     <w:p>
       <w:pPr>
@@ -13604,7 +13630,7 @@
       </w:pPr>
     </w:p>
     <w:sectPr>
-      <w:headerReference w:type="default" r:id="rId28"/>
+      <w:headerReference w:type="default" r:id="rId25"/>
       <w:pgSz w:w="11906" w:h="16838"/>
       <w:pgMar w:top="1417" w:right="1701" w:bottom="1417" w:left="1701" w:header="708" w:footer="708" w:gutter="0"/>
       <w:pgNumType w:start="3"/>
@@ -13712,7 +13738,7 @@
             <w:rFonts w:ascii="Times New Roman" w:hAnsi="Times New Roman" w:cs="Times New Roman"/>
             <w:noProof/>
           </w:rPr>
-          <w:t>21</w:t>
+          <w:t>8</w:t>
         </w:r>
         <w:r>
           <w:rPr>
@@ -16884,7 +16910,7 @@
   <a:extraClrSchemeLst/>
   <a:extLst>
     <a:ext uri="{05A4C25C-085E-4340-85A3-A5531E510DB2}">
-      <thm15:themeFamily xmlns="" xmlns:thm15="http://schemas.microsoft.com/office/thememl/2012/main" name="Office Theme" id="{62F939B6-93AF-4DB8-9C6B-D6C7DFDC589F}" vid="{4A3C46E8-61CC-4603-A589-7422A47A8E4A}"/>
+      <thm15:themeFamily xmlns:thm15="http://schemas.microsoft.com/office/thememl/2012/main" xmlns="" name="Office Theme" id="{62F939B6-93AF-4DB8-9C6B-D6C7DFDC589F}" vid="{4A3C46E8-61CC-4603-A589-7422A47A8E4A}"/>
     </a:ext>
   </a:extLst>
 </a:theme>
@@ -16895,7 +16921,7 @@
 </file>
 
 <file path=customXml/itemProps1.xml><?xml version="1.0" encoding="utf-8"?>
-<ds:datastoreItem xmlns:ds="http://schemas.openxmlformats.org/officeDocument/2006/customXml" ds:itemID="{B723E197-C612-41E4-B18D-A8537C0AFA5E}">
+<ds:datastoreItem xmlns:ds="http://schemas.openxmlformats.org/officeDocument/2006/customXml" ds:itemID="{BF300A34-676B-45F0-91E6-2977332D09F2}">
   <ds:schemaRefs>
     <ds:schemaRef ds:uri="http://schemas.openxmlformats.org/officeDocument/2006/bibliography"/>
   </ds:schemaRefs>

</xml_diff>

<commit_message>
Atualização Documento Parte Final
</commit_message>
<xml_diff>
--- a/documentos/Trabalho final.docx
+++ b/documentos/Trabalho final.docx
@@ -12,8 +12,6 @@
           <w:szCs w:val="24"/>
         </w:rPr>
       </w:pPr>
-      <w:bookmarkStart w:id="0" w:name="_GoBack"/>
-      <w:bookmarkEnd w:id="0"/>
       <w:r>
         <w:rPr>
           <w:rFonts w:ascii="Times New Roman" w:hAnsi="Times New Roman" w:cs="Times New Roman"/>
@@ -1331,7 +1329,6 @@
           <w:docPartUnique/>
         </w:docPartObj>
       </w:sdtPr>
-      <w:sdtEndPr/>
       <w:sdtContent>
         <w:p>
           <w:pPr>
@@ -1361,6 +1358,8 @@
             </w:rPr>
           </w:pPr>
         </w:p>
+        <w:bookmarkStart w:id="0" w:name="_GoBack"/>
+        <w:bookmarkEnd w:id="0"/>
         <w:p>
           <w:pPr>
             <w:pStyle w:val="Sumrio1"/>
@@ -1396,7 +1395,7 @@
             </w:rPr>
             <w:fldChar w:fldCharType="separate"/>
           </w:r>
-          <w:hyperlink w:anchor="_Toc499562858" w:history="1">
+          <w:hyperlink w:anchor="_Toc499565579" w:history="1">
             <w:r>
               <w:rPr>
                 <w:rStyle w:val="Hyperlink"/>
@@ -1443,7 +1442,7 @@
                 <w:noProof/>
                 <w:webHidden/>
               </w:rPr>
-              <w:instrText xml:space="preserve"> PAGEREF _Toc499562858 \h </w:instrText>
+              <w:instrText xml:space="preserve"> PAGEREF _Toc499565579 \h </w:instrText>
             </w:r>
             <w:r>
               <w:rPr>
@@ -1488,7 +1487,7 @@
               <w:lang w:eastAsia="pt-BR"/>
             </w:rPr>
           </w:pPr>
-          <w:hyperlink w:anchor="_Toc499562859" w:history="1">
+          <w:hyperlink w:anchor="_Toc499565580" w:history="1">
             <w:r>
               <w:rPr>
                 <w:rStyle w:val="Hyperlink"/>
@@ -1535,7 +1534,7 @@
                 <w:noProof/>
                 <w:webHidden/>
               </w:rPr>
-              <w:instrText xml:space="preserve"> PAGEREF _Toc499562859 \h </w:instrText>
+              <w:instrText xml:space="preserve"> PAGEREF _Toc499565580 \h </w:instrText>
             </w:r>
             <w:r>
               <w:rPr>
@@ -1580,7 +1579,7 @@
               <w:lang w:eastAsia="pt-BR"/>
             </w:rPr>
           </w:pPr>
-          <w:hyperlink w:anchor="_Toc499562860" w:history="1">
+          <w:hyperlink w:anchor="_Toc499565581" w:history="1">
             <w:r>
               <w:rPr>
                 <w:rStyle w:val="Hyperlink"/>
@@ -1627,7 +1626,7 @@
                 <w:noProof/>
                 <w:webHidden/>
               </w:rPr>
-              <w:instrText xml:space="preserve"> PAGEREF _Toc499562860 \h </w:instrText>
+              <w:instrText xml:space="preserve"> PAGEREF _Toc499565581 \h </w:instrText>
             </w:r>
             <w:r>
               <w:rPr>
@@ -1672,7 +1671,7 @@
               <w:lang w:eastAsia="pt-BR"/>
             </w:rPr>
           </w:pPr>
-          <w:hyperlink w:anchor="_Toc499562861" w:history="1">
+          <w:hyperlink w:anchor="_Toc499565582" w:history="1">
             <w:r>
               <w:rPr>
                 <w:rStyle w:val="Hyperlink"/>
@@ -1719,7 +1718,7 @@
                 <w:noProof/>
                 <w:webHidden/>
               </w:rPr>
-              <w:instrText xml:space="preserve"> PAGEREF _Toc499562861 \h </w:instrText>
+              <w:instrText xml:space="preserve"> PAGEREF _Toc499565582 \h </w:instrText>
             </w:r>
             <w:r>
               <w:rPr>
@@ -1764,7 +1763,7 @@
               <w:lang w:eastAsia="pt-BR"/>
             </w:rPr>
           </w:pPr>
-          <w:hyperlink w:anchor="_Toc499562862" w:history="1">
+          <w:hyperlink w:anchor="_Toc499565583" w:history="1">
             <w:r>
               <w:rPr>
                 <w:rStyle w:val="Hyperlink"/>
@@ -1811,7 +1810,7 @@
                 <w:noProof/>
                 <w:webHidden/>
               </w:rPr>
-              <w:instrText xml:space="preserve"> PAGEREF _Toc499562862 \h </w:instrText>
+              <w:instrText xml:space="preserve"> PAGEREF _Toc499565583 \h </w:instrText>
             </w:r>
             <w:r>
               <w:rPr>
@@ -1856,7 +1855,7 @@
               <w:lang w:eastAsia="pt-BR"/>
             </w:rPr>
           </w:pPr>
-          <w:hyperlink w:anchor="_Toc499562863" w:history="1">
+          <w:hyperlink w:anchor="_Toc499565584" w:history="1">
             <w:r>
               <w:rPr>
                 <w:rStyle w:val="Hyperlink"/>
@@ -1903,7 +1902,7 @@
                 <w:noProof/>
                 <w:webHidden/>
               </w:rPr>
-              <w:instrText xml:space="preserve"> PAGEREF _Toc499562863 \h </w:instrText>
+              <w:instrText xml:space="preserve"> PAGEREF _Toc499565584 \h </w:instrText>
             </w:r>
             <w:r>
               <w:rPr>
@@ -1948,7 +1947,7 @@
               <w:lang w:eastAsia="pt-BR"/>
             </w:rPr>
           </w:pPr>
-          <w:hyperlink w:anchor="_Toc499562864" w:history="1">
+          <w:hyperlink w:anchor="_Toc499565585" w:history="1">
             <w:r>
               <w:rPr>
                 <w:rStyle w:val="Hyperlink"/>
@@ -1995,7 +1994,7 @@
                 <w:noProof/>
                 <w:webHidden/>
               </w:rPr>
-              <w:instrText xml:space="preserve"> PAGEREF _Toc499562864 \h </w:instrText>
+              <w:instrText xml:space="preserve"> PAGEREF _Toc499565585 \h </w:instrText>
             </w:r>
             <w:r>
               <w:rPr>
@@ -2040,7 +2039,7 @@
               <w:lang w:eastAsia="pt-BR"/>
             </w:rPr>
           </w:pPr>
-          <w:hyperlink w:anchor="_Toc499562865" w:history="1">
+          <w:hyperlink w:anchor="_Toc499565586" w:history="1">
             <w:r>
               <w:rPr>
                 <w:rStyle w:val="Hyperlink"/>
@@ -2087,7 +2086,7 @@
                 <w:noProof/>
                 <w:webHidden/>
               </w:rPr>
-              <w:instrText xml:space="preserve"> PAGEREF _Toc499562865 \h </w:instrText>
+              <w:instrText xml:space="preserve"> PAGEREF _Toc499565586 \h </w:instrText>
             </w:r>
             <w:r>
               <w:rPr>
@@ -2132,7 +2131,7 @@
               <w:lang w:eastAsia="pt-BR"/>
             </w:rPr>
           </w:pPr>
-          <w:hyperlink w:anchor="_Toc499562866" w:history="1">
+          <w:hyperlink w:anchor="_Toc499565587" w:history="1">
             <w:r>
               <w:rPr>
                 <w:rStyle w:val="Hyperlink"/>
@@ -2179,7 +2178,7 @@
                 <w:noProof/>
                 <w:webHidden/>
               </w:rPr>
-              <w:instrText xml:space="preserve"> PAGEREF _Toc499562866 \h </w:instrText>
+              <w:instrText xml:space="preserve"> PAGEREF _Toc499565587 \h </w:instrText>
             </w:r>
             <w:r>
               <w:rPr>
@@ -2224,7 +2223,7 @@
               <w:lang w:eastAsia="pt-BR"/>
             </w:rPr>
           </w:pPr>
-          <w:hyperlink w:anchor="_Toc499562867" w:history="1">
+          <w:hyperlink w:anchor="_Toc499565588" w:history="1">
             <w:r>
               <w:rPr>
                 <w:rStyle w:val="Hyperlink"/>
@@ -2271,7 +2270,7 @@
                 <w:noProof/>
                 <w:webHidden/>
               </w:rPr>
-              <w:instrText xml:space="preserve"> PAGEREF _Toc499562867 \h </w:instrText>
+              <w:instrText xml:space="preserve"> PAGEREF _Toc499565588 \h </w:instrText>
             </w:r>
             <w:r>
               <w:rPr>
@@ -2316,7 +2315,7 @@
               <w:lang w:eastAsia="pt-BR"/>
             </w:rPr>
           </w:pPr>
-          <w:hyperlink w:anchor="_Toc499562868" w:history="1">
+          <w:hyperlink w:anchor="_Toc499565589" w:history="1">
             <w:r>
               <w:rPr>
                 <w:rStyle w:val="Hyperlink"/>
@@ -2363,7 +2362,7 @@
                 <w:noProof/>
                 <w:webHidden/>
               </w:rPr>
-              <w:instrText xml:space="preserve"> PAGEREF _Toc499562868 \h </w:instrText>
+              <w:instrText xml:space="preserve"> PAGEREF _Toc499565589 \h </w:instrText>
             </w:r>
             <w:r>
               <w:rPr>
@@ -2408,7 +2407,7 @@
               <w:lang w:eastAsia="pt-BR"/>
             </w:rPr>
           </w:pPr>
-          <w:hyperlink w:anchor="_Toc499562869" w:history="1">
+          <w:hyperlink w:anchor="_Toc499565590" w:history="1">
             <w:r>
               <w:rPr>
                 <w:rStyle w:val="Hyperlink"/>
@@ -2455,7 +2454,7 @@
                 <w:noProof/>
                 <w:webHidden/>
               </w:rPr>
-              <w:instrText xml:space="preserve"> PAGEREF _Toc499562869 \h </w:instrText>
+              <w:instrText xml:space="preserve"> PAGEREF _Toc499565590 \h </w:instrText>
             </w:r>
             <w:r>
               <w:rPr>
@@ -2500,7 +2499,7 @@
               <w:lang w:eastAsia="pt-BR"/>
             </w:rPr>
           </w:pPr>
-          <w:hyperlink w:anchor="_Toc499562870" w:history="1">
+          <w:hyperlink w:anchor="_Toc499565591" w:history="1">
             <w:r>
               <w:rPr>
                 <w:rStyle w:val="Hyperlink"/>
@@ -2547,7 +2546,7 @@
                 <w:noProof/>
                 <w:webHidden/>
               </w:rPr>
-              <w:instrText xml:space="preserve"> PAGEREF _Toc499562870 \h </w:instrText>
+              <w:instrText xml:space="preserve"> PAGEREF _Toc499565591 \h </w:instrText>
             </w:r>
             <w:r>
               <w:rPr>
@@ -2592,7 +2591,7 @@
               <w:lang w:eastAsia="pt-BR"/>
             </w:rPr>
           </w:pPr>
-          <w:hyperlink w:anchor="_Toc499562871" w:history="1">
+          <w:hyperlink w:anchor="_Toc499565592" w:history="1">
             <w:r>
               <w:rPr>
                 <w:rStyle w:val="Hyperlink"/>
@@ -2639,7 +2638,7 @@
                 <w:noProof/>
                 <w:webHidden/>
               </w:rPr>
-              <w:instrText xml:space="preserve"> PAGEREF _Toc499562871 \h </w:instrText>
+              <w:instrText xml:space="preserve"> PAGEREF _Toc499565592 \h </w:instrText>
             </w:r>
             <w:r>
               <w:rPr>
@@ -2684,7 +2683,7 @@
               <w:lang w:eastAsia="pt-BR"/>
             </w:rPr>
           </w:pPr>
-          <w:hyperlink w:anchor="_Toc499562872" w:history="1">
+          <w:hyperlink w:anchor="_Toc499565593" w:history="1">
             <w:r>
               <w:rPr>
                 <w:rStyle w:val="Hyperlink"/>
@@ -2731,7 +2730,7 @@
                 <w:noProof/>
                 <w:webHidden/>
               </w:rPr>
-              <w:instrText xml:space="preserve"> PAGEREF _Toc499562872 \h </w:instrText>
+              <w:instrText xml:space="preserve"> PAGEREF _Toc499565593 \h </w:instrText>
             </w:r>
             <w:r>
               <w:rPr>
@@ -2776,7 +2775,7 @@
               <w:lang w:eastAsia="pt-BR"/>
             </w:rPr>
           </w:pPr>
-          <w:hyperlink w:anchor="_Toc499562873" w:history="1">
+          <w:hyperlink w:anchor="_Toc499565594" w:history="1">
             <w:r>
               <w:rPr>
                 <w:rStyle w:val="Hyperlink"/>
@@ -2823,7 +2822,7 @@
                 <w:noProof/>
                 <w:webHidden/>
               </w:rPr>
-              <w:instrText xml:space="preserve"> PAGEREF _Toc499562873 \h </w:instrText>
+              <w:instrText xml:space="preserve"> PAGEREF _Toc499565594 \h </w:instrText>
             </w:r>
             <w:r>
               <w:rPr>
@@ -2868,7 +2867,7 @@
               <w:lang w:eastAsia="pt-BR"/>
             </w:rPr>
           </w:pPr>
-          <w:hyperlink w:anchor="_Toc499562874" w:history="1">
+          <w:hyperlink w:anchor="_Toc499565595" w:history="1">
             <w:r>
               <w:rPr>
                 <w:rStyle w:val="Hyperlink"/>
@@ -2915,7 +2914,7 @@
                 <w:noProof/>
                 <w:webHidden/>
               </w:rPr>
-              <w:instrText xml:space="preserve"> PAGEREF _Toc499562874 \h </w:instrText>
+              <w:instrText xml:space="preserve"> PAGEREF _Toc499565595 \h </w:instrText>
             </w:r>
             <w:r>
               <w:rPr>
@@ -2960,7 +2959,7 @@
               <w:lang w:eastAsia="pt-BR"/>
             </w:rPr>
           </w:pPr>
-          <w:hyperlink w:anchor="_Toc499562875" w:history="1">
+          <w:hyperlink w:anchor="_Toc499565596" w:history="1">
             <w:r>
               <w:rPr>
                 <w:rStyle w:val="Hyperlink"/>
@@ -3007,7 +3006,7 @@
                 <w:noProof/>
                 <w:webHidden/>
               </w:rPr>
-              <w:instrText xml:space="preserve"> PAGEREF _Toc499562875 \h </w:instrText>
+              <w:instrText xml:space="preserve"> PAGEREF _Toc499565596 \h </w:instrText>
             </w:r>
             <w:r>
               <w:rPr>
@@ -3052,7 +3051,7 @@
               <w:lang w:eastAsia="pt-BR"/>
             </w:rPr>
           </w:pPr>
-          <w:hyperlink w:anchor="_Toc499562876" w:history="1">
+          <w:hyperlink w:anchor="_Toc499565597" w:history="1">
             <w:r>
               <w:rPr>
                 <w:rStyle w:val="Hyperlink"/>
@@ -3099,7 +3098,7 @@
                 <w:noProof/>
                 <w:webHidden/>
               </w:rPr>
-              <w:instrText xml:space="preserve"> PAGEREF _Toc499562876 \h </w:instrText>
+              <w:instrText xml:space="preserve"> PAGEREF _Toc499565597 \h </w:instrText>
             </w:r>
             <w:r>
               <w:rPr>
@@ -3119,7 +3118,7 @@
                 <w:noProof/>
                 <w:webHidden/>
               </w:rPr>
-              <w:t>17</w:t>
+              <w:t>18</w:t>
             </w:r>
             <w:r>
               <w:rPr>
@@ -3144,7 +3143,7 @@
               <w:lang w:eastAsia="pt-BR"/>
             </w:rPr>
           </w:pPr>
-          <w:hyperlink w:anchor="_Toc499562877" w:history="1">
+          <w:hyperlink w:anchor="_Toc499565598" w:history="1">
             <w:r>
               <w:rPr>
                 <w:rStyle w:val="Hyperlink"/>
@@ -3191,7 +3190,7 @@
                 <w:noProof/>
                 <w:webHidden/>
               </w:rPr>
-              <w:instrText xml:space="preserve"> PAGEREF _Toc499562877 \h </w:instrText>
+              <w:instrText xml:space="preserve"> PAGEREF _Toc499565598 \h </w:instrText>
             </w:r>
             <w:r>
               <w:rPr>
@@ -3211,7 +3210,7 @@
                 <w:noProof/>
                 <w:webHidden/>
               </w:rPr>
-              <w:t>22</w:t>
+              <w:t>24</w:t>
             </w:r>
             <w:r>
               <w:rPr>
@@ -3236,7 +3235,7 @@
               <w:lang w:eastAsia="pt-BR"/>
             </w:rPr>
           </w:pPr>
-          <w:hyperlink w:anchor="_Toc499562878" w:history="1">
+          <w:hyperlink w:anchor="_Toc499565599" w:history="1">
             <w:r>
               <w:rPr>
                 <w:rStyle w:val="Hyperlink"/>
@@ -3283,7 +3282,7 @@
                 <w:noProof/>
                 <w:webHidden/>
               </w:rPr>
-              <w:instrText xml:space="preserve"> PAGEREF _Toc499562878 \h </w:instrText>
+              <w:instrText xml:space="preserve"> PAGEREF _Toc499565599 \h </w:instrText>
             </w:r>
             <w:r>
               <w:rPr>
@@ -3303,7 +3302,7 @@
                 <w:noProof/>
                 <w:webHidden/>
               </w:rPr>
-              <w:t>25</w:t>
+              <w:t>27</w:t>
             </w:r>
             <w:r>
               <w:rPr>
@@ -3328,7 +3327,7 @@
               <w:lang w:eastAsia="pt-BR"/>
             </w:rPr>
           </w:pPr>
-          <w:hyperlink w:anchor="_Toc499562879" w:history="1">
+          <w:hyperlink w:anchor="_Toc499565600" w:history="1">
             <w:r>
               <w:rPr>
                 <w:rStyle w:val="Hyperlink"/>
@@ -3377,7 +3376,7 @@
                 <w:noProof/>
                 <w:webHidden/>
               </w:rPr>
-              <w:instrText xml:space="preserve"> PAGEREF _Toc499562879 \h </w:instrText>
+              <w:instrText xml:space="preserve"> PAGEREF _Toc499565600 \h </w:instrText>
             </w:r>
             <w:r>
               <w:rPr>
@@ -3397,7 +3396,7 @@
                 <w:noProof/>
                 <w:webHidden/>
               </w:rPr>
-              <w:t>31</w:t>
+              <w:t>33</w:t>
             </w:r>
             <w:r>
               <w:rPr>
@@ -3422,7 +3421,7 @@
               <w:lang w:eastAsia="pt-BR"/>
             </w:rPr>
           </w:pPr>
-          <w:hyperlink w:anchor="_Toc499562880" w:history="1">
+          <w:hyperlink w:anchor="_Toc499565601" w:history="1">
             <w:r>
               <w:rPr>
                 <w:rStyle w:val="Hyperlink"/>
@@ -3471,7 +3470,7 @@
                 <w:noProof/>
                 <w:webHidden/>
               </w:rPr>
-              <w:instrText xml:space="preserve"> PAGEREF _Toc499562880 \h </w:instrText>
+              <w:instrText xml:space="preserve"> PAGEREF _Toc499565601 \h </w:instrText>
             </w:r>
             <w:r>
               <w:rPr>
@@ -3491,7 +3490,7 @@
                 <w:noProof/>
                 <w:webHidden/>
               </w:rPr>
-              <w:t>32</w:t>
+              <w:t>34</w:t>
             </w:r>
             <w:r>
               <w:rPr>
@@ -3516,7 +3515,7 @@
               <w:lang w:eastAsia="pt-BR"/>
             </w:rPr>
           </w:pPr>
-          <w:hyperlink w:anchor="_Toc499562881" w:history="1">
+          <w:hyperlink w:anchor="_Toc499565602" w:history="1">
             <w:r>
               <w:rPr>
                 <w:rStyle w:val="Hyperlink"/>
@@ -3563,7 +3562,7 @@
                 <w:noProof/>
                 <w:webHidden/>
               </w:rPr>
-              <w:instrText xml:space="preserve"> PAGEREF _Toc499562881 \h </w:instrText>
+              <w:instrText xml:space="preserve"> PAGEREF _Toc499565602 \h </w:instrText>
             </w:r>
             <w:r>
               <w:rPr>
@@ -3583,7 +3582,7 @@
                 <w:noProof/>
                 <w:webHidden/>
               </w:rPr>
-              <w:t>33</w:t>
+              <w:t>35</w:t>
             </w:r>
             <w:r>
               <w:rPr>
@@ -3608,7 +3607,7 @@
               <w:lang w:eastAsia="pt-BR"/>
             </w:rPr>
           </w:pPr>
-          <w:hyperlink w:anchor="_Toc499562882" w:history="1">
+          <w:hyperlink w:anchor="_Toc499565603" w:history="1">
             <w:r>
               <w:rPr>
                 <w:rStyle w:val="Hyperlink"/>
@@ -3655,7 +3654,7 @@
                 <w:noProof/>
                 <w:webHidden/>
               </w:rPr>
-              <w:instrText xml:space="preserve"> PAGEREF _Toc499562882 \h </w:instrText>
+              <w:instrText xml:space="preserve"> PAGEREF _Toc499565603 \h </w:instrText>
             </w:r>
             <w:r>
               <w:rPr>
@@ -3675,7 +3674,7 @@
                 <w:noProof/>
                 <w:webHidden/>
               </w:rPr>
-              <w:t>34</w:t>
+              <w:t>36</w:t>
             </w:r>
             <w:r>
               <w:rPr>
@@ -3726,7 +3725,7 @@
           <w:szCs w:val="24"/>
         </w:rPr>
       </w:pPr>
-      <w:bookmarkStart w:id="1" w:name="_Toc499562858"/>
+      <w:bookmarkStart w:id="1" w:name="_Toc499565579"/>
       <w:r>
         <w:rPr>
           <w:rFonts w:ascii="Times New Roman" w:hAnsi="Times New Roman" w:cs="Times New Roman"/>
@@ -3772,7 +3771,7 @@
         </w:rPr>
         <w:t xml:space="preserve"> </w:t>
       </w:r>
-      <w:bookmarkStart w:id="2" w:name="_Toc499562859"/>
+      <w:bookmarkStart w:id="2" w:name="_Toc499565580"/>
       <w:r>
         <w:rPr>
           <w:rFonts w:ascii="Times New Roman" w:hAnsi="Times New Roman" w:cs="Times New Roman"/>
@@ -3860,7 +3859,7 @@
       <w:r>
         <w:t xml:space="preserve"> </w:t>
       </w:r>
-      <w:bookmarkStart w:id="3" w:name="_Toc499562860"/>
+      <w:bookmarkStart w:id="3" w:name="_Toc499565581"/>
       <w:r>
         <w:rPr>
           <w:rFonts w:ascii="Times New Roman" w:hAnsi="Times New Roman" w:cs="Times New Roman"/>
@@ -3901,7 +3900,7 @@
           <w:b/>
         </w:rPr>
       </w:pPr>
-      <w:bookmarkStart w:id="4" w:name="_Toc499562861"/>
+      <w:bookmarkStart w:id="4" w:name="_Toc499565582"/>
       <w:r>
         <w:rPr>
           <w:rFonts w:ascii="Times New Roman" w:hAnsi="Times New Roman" w:cs="Times New Roman"/>
@@ -6004,7 +6003,7 @@
         </w:rPr>
         <w:t xml:space="preserve"> </w:t>
       </w:r>
-      <w:bookmarkStart w:id="5" w:name="_Toc499562862"/>
+      <w:bookmarkStart w:id="5" w:name="_Toc499565583"/>
       <w:r>
         <w:rPr>
           <w:rFonts w:ascii="Times New Roman" w:hAnsi="Times New Roman" w:cs="Times New Roman"/>
@@ -6188,7 +6187,7 @@
           <w:szCs w:val="24"/>
         </w:rPr>
       </w:pPr>
-      <w:bookmarkStart w:id="6" w:name="_Toc499562863"/>
+      <w:bookmarkStart w:id="6" w:name="_Toc499565584"/>
       <w:r>
         <w:rPr>
           <w:rFonts w:ascii="Times New Roman" w:hAnsi="Times New Roman" w:cs="Times New Roman"/>
@@ -6234,7 +6233,7 @@
         </w:rPr>
         <w:t xml:space="preserve"> </w:t>
       </w:r>
-      <w:bookmarkStart w:id="7" w:name="_Toc499562864"/>
+      <w:bookmarkStart w:id="7" w:name="_Toc499565585"/>
       <w:r>
         <w:rPr>
           <w:rFonts w:ascii="Times New Roman" w:hAnsi="Times New Roman" w:cs="Times New Roman"/>
@@ -6298,7 +6297,7 @@
         </w:rPr>
         <w:t xml:space="preserve"> </w:t>
       </w:r>
-      <w:bookmarkStart w:id="8" w:name="_Toc499562865"/>
+      <w:bookmarkStart w:id="8" w:name="_Toc499565586"/>
       <w:r>
         <w:rPr>
           <w:rFonts w:ascii="Times New Roman" w:hAnsi="Times New Roman" w:cs="Times New Roman"/>
@@ -6576,7 +6575,7 @@
           <w:szCs w:val="24"/>
         </w:rPr>
       </w:pPr>
-      <w:bookmarkStart w:id="9" w:name="_Toc499562866"/>
+      <w:bookmarkStart w:id="9" w:name="_Toc499565587"/>
       <w:r>
         <w:rPr>
           <w:rFonts w:ascii="Times New Roman" w:hAnsi="Times New Roman" w:cs="Times New Roman"/>
@@ -6636,7 +6635,7 @@
         </w:rPr>
         <w:t xml:space="preserve"> </w:t>
       </w:r>
-      <w:bookmarkStart w:id="10" w:name="_Toc499562867"/>
+      <w:bookmarkStart w:id="10" w:name="_Toc499565588"/>
       <w:r>
         <w:rPr>
           <w:rFonts w:ascii="Times New Roman" w:hAnsi="Times New Roman" w:cs="Times New Roman"/>
@@ -6896,7 +6895,7 @@
         </w:rPr>
         <w:t xml:space="preserve"> </w:t>
       </w:r>
-      <w:bookmarkStart w:id="11" w:name="_Toc499562868"/>
+      <w:bookmarkStart w:id="11" w:name="_Toc499565589"/>
       <w:r>
         <w:rPr>
           <w:rFonts w:ascii="Times New Roman" w:hAnsi="Times New Roman" w:cs="Times New Roman"/>
@@ -7118,7 +7117,7 @@
           <w:szCs w:val="24"/>
         </w:rPr>
       </w:pPr>
-      <w:bookmarkStart w:id="12" w:name="_Toc499562869"/>
+      <w:bookmarkStart w:id="12" w:name="_Toc499565590"/>
       <w:r>
         <w:rPr>
           <w:rFonts w:ascii="Times New Roman" w:hAnsi="Times New Roman" w:cs="Times New Roman"/>
@@ -7399,7 +7398,7 @@
         </w:rPr>
         <w:t xml:space="preserve"> </w:t>
       </w:r>
-      <w:bookmarkStart w:id="13" w:name="_Toc499562870"/>
+      <w:bookmarkStart w:id="13" w:name="_Toc499565591"/>
       <w:r>
         <w:rPr>
           <w:rFonts w:ascii="Times New Roman" w:hAnsi="Times New Roman" w:cs="Times New Roman"/>
@@ -7917,7 +7916,7 @@
         </w:rPr>
         <w:t xml:space="preserve"> </w:t>
       </w:r>
-      <w:bookmarkStart w:id="14" w:name="_Toc499562871"/>
+      <w:bookmarkStart w:id="14" w:name="_Toc499565592"/>
       <w:r>
         <w:rPr>
           <w:rFonts w:ascii="Times New Roman" w:hAnsi="Times New Roman" w:cs="Times New Roman"/>
@@ -8616,7 +8615,7 @@
           <w:szCs w:val="24"/>
         </w:rPr>
       </w:pPr>
-      <w:bookmarkStart w:id="15" w:name="_Toc499562872"/>
+      <w:bookmarkStart w:id="15" w:name="_Toc499565593"/>
       <w:r>
         <w:rPr>
           <w:rFonts w:ascii="Times New Roman" w:hAnsi="Times New Roman" w:cs="Times New Roman"/>
@@ -8762,7 +8761,7 @@
         </w:rPr>
         <w:t xml:space="preserve"> </w:t>
       </w:r>
-      <w:bookmarkStart w:id="16" w:name="_Toc499562873"/>
+      <w:bookmarkStart w:id="16" w:name="_Toc499565594"/>
       <w:r>
         <w:rPr>
           <w:rFonts w:ascii="Times New Roman" w:hAnsi="Times New Roman" w:cs="Times New Roman"/>
@@ -9403,7 +9402,7 @@
         </w:rPr>
         <w:t xml:space="preserve"> </w:t>
       </w:r>
-      <w:bookmarkStart w:id="17" w:name="_Toc499562874"/>
+      <w:bookmarkStart w:id="17" w:name="_Toc499565595"/>
       <w:r>
         <w:rPr>
           <w:rFonts w:ascii="Times New Roman" w:hAnsi="Times New Roman" w:cs="Times New Roman"/>
@@ -9466,7 +9465,7 @@
           <w:szCs w:val="24"/>
         </w:rPr>
       </w:pPr>
-      <w:bookmarkStart w:id="18" w:name="_Toc499562875"/>
+      <w:bookmarkStart w:id="18" w:name="_Toc499565596"/>
       <w:r>
         <w:rPr>
           <w:rFonts w:ascii="Times New Roman" w:hAnsi="Times New Roman" w:cs="Times New Roman"/>
@@ -9928,7 +9927,7 @@
           <wp:inline distT="0" distB="0" distL="0" distR="0">
             <wp:extent cx="5400040" cy="2157730"/>
             <wp:effectExtent l="0" t="0" r="0" b="0"/>
-            <wp:docPr id="10" name="Imagem 10"/>
+            <wp:docPr id="14" name="Imagem 14"/>
             <wp:cNvGraphicFramePr>
               <a:graphicFrameLocks xmlns:a="http://schemas.openxmlformats.org/drawingml/2006/main" noChangeAspect="1"/>
             </wp:cNvGraphicFramePr>
@@ -9979,6 +9978,7 @@
     <w:p>
       <w:pPr>
         <w:ind w:firstLine="708"/>
+        <w:jc w:val="both"/>
         <w:rPr>
           <w:rFonts w:ascii="Times New Roman" w:hAnsi="Times New Roman" w:cs="Times New Roman"/>
           <w:szCs w:val="24"/>
@@ -10045,7 +10045,7 @@
           <w:rFonts w:ascii="Times New Roman" w:hAnsi="Times New Roman" w:cs="Times New Roman"/>
           <w:szCs w:val="24"/>
         </w:rPr>
-        <w:t xml:space="preserve"> no Banco de Dados. Para as outras entidades e operações suportadas pelo sistema o processo é similar, não necessitando ser ilustrado por outros diagramas de sequência.</w:t>
+        <w:t xml:space="preserve"> no Banco de Dados. Para outras entidades, o processo é similar a este.</w:t>
       </w:r>
     </w:p>
     <w:p>
@@ -10066,9 +10066,9 @@
         <w:lastRenderedPageBreak/>
         <w:drawing>
           <wp:inline distT="0" distB="0" distL="0" distR="0">
-            <wp:extent cx="5400040" cy="2861310"/>
+            <wp:extent cx="5400040" cy="2725420"/>
             <wp:effectExtent l="0" t="0" r="0" b="0"/>
-            <wp:docPr id="23" name="Imagem 23"/>
+            <wp:docPr id="16" name="Imagem 16"/>
             <wp:cNvGraphicFramePr>
               <a:graphicFrameLocks xmlns:a="http://schemas.openxmlformats.org/drawingml/2006/main" noChangeAspect="1"/>
             </wp:cNvGraphicFramePr>
@@ -10076,7 +10076,7 @@
               <a:graphicData uri="http://schemas.openxmlformats.org/drawingml/2006/picture">
                 <pic:pic xmlns:pic="http://schemas.openxmlformats.org/drawingml/2006/picture">
                   <pic:nvPicPr>
-                    <pic:cNvPr id="0" name="Diagrama de Sequência - DAO.png"/>
+                    <pic:cNvPr id="0" name="Diagrama de Sequência - DAO - Inserir.png"/>
                     <pic:cNvPicPr/>
                   </pic:nvPicPr>
                   <pic:blipFill>
@@ -10094,7 +10094,7 @@
                   <pic:spPr>
                     <a:xfrm>
                       <a:off x="0" y="0"/>
-                      <a:ext cx="5400040" cy="2861310"/>
+                      <a:ext cx="5400040" cy="2725420"/>
                     </a:xfrm>
                     <a:prstGeom prst="rect">
                       <a:avLst/>
@@ -10118,6 +10118,264 @@
     </w:p>
     <w:p>
       <w:pPr>
+        <w:ind w:firstLine="708"/>
+        <w:jc w:val="both"/>
+        <w:rPr>
+          <w:rFonts w:ascii="Times New Roman" w:hAnsi="Times New Roman" w:cs="Times New Roman"/>
+          <w:szCs w:val="24"/>
+        </w:rPr>
+      </w:pPr>
+      <w:r>
+        <w:rPr>
+          <w:rFonts w:ascii="Times New Roman" w:hAnsi="Times New Roman" w:cs="Times New Roman"/>
+          <w:szCs w:val="24"/>
+        </w:rPr>
+        <w:t xml:space="preserve">O diagrama de sequência abaixo ilustra a troca de mensagens entre as classes envolvidas para </w:t>
+      </w:r>
+      <w:r>
+        <w:rPr>
+          <w:rFonts w:ascii="Times New Roman" w:hAnsi="Times New Roman" w:cs="Times New Roman"/>
+          <w:szCs w:val="24"/>
+        </w:rPr>
+        <w:t>alteração</w:t>
+      </w:r>
+      <w:r>
+        <w:rPr>
+          <w:rFonts w:ascii="Times New Roman" w:hAnsi="Times New Roman" w:cs="Times New Roman"/>
+          <w:szCs w:val="24"/>
+        </w:rPr>
+        <w:t xml:space="preserve"> de uma entidade (doença) no Banco de Dados. Para outras entidades, o processo é similar a este.</w:t>
+      </w:r>
+    </w:p>
+    <w:p>
+      <w:pPr>
+        <w:jc w:val="both"/>
+        <w:rPr>
+          <w:rFonts w:ascii="Times New Roman" w:hAnsi="Times New Roman" w:cs="Times New Roman"/>
+          <w:szCs w:val="24"/>
+        </w:rPr>
+      </w:pPr>
+      <w:r>
+        <w:rPr>
+          <w:rFonts w:ascii="Times New Roman" w:hAnsi="Times New Roman" w:cs="Times New Roman"/>
+          <w:noProof/>
+          <w:szCs w:val="24"/>
+          <w:lang w:eastAsia="pt-BR"/>
+        </w:rPr>
+        <w:drawing>
+          <wp:inline distT="0" distB="0" distL="0" distR="0">
+            <wp:extent cx="5400040" cy="3699510"/>
+            <wp:effectExtent l="0" t="0" r="0" b="0"/>
+            <wp:docPr id="17" name="Imagem 17"/>
+            <wp:cNvGraphicFramePr>
+              <a:graphicFrameLocks xmlns:a="http://schemas.openxmlformats.org/drawingml/2006/main" noChangeAspect="1"/>
+            </wp:cNvGraphicFramePr>
+            <a:graphic xmlns:a="http://schemas.openxmlformats.org/drawingml/2006/main">
+              <a:graphicData uri="http://schemas.openxmlformats.org/drawingml/2006/picture">
+                <pic:pic xmlns:pic="http://schemas.openxmlformats.org/drawingml/2006/picture">
+                  <pic:nvPicPr>
+                    <pic:cNvPr id="0" name="Diagrama de Sequência - DAO - Alterar.png"/>
+                    <pic:cNvPicPr/>
+                  </pic:nvPicPr>
+                  <pic:blipFill>
+                    <a:blip r:embed="rId19">
+                      <a:extLst>
+                        <a:ext uri="{28A0092B-C50C-407E-A947-70E740481C1C}">
+                          <a14:useLocalDpi xmlns:a14="http://schemas.microsoft.com/office/drawing/2010/main" val="0"/>
+                        </a:ext>
+                      </a:extLst>
+                    </a:blip>
+                    <a:stretch>
+                      <a:fillRect/>
+                    </a:stretch>
+                  </pic:blipFill>
+                  <pic:spPr>
+                    <a:xfrm>
+                      <a:off x="0" y="0"/>
+                      <a:ext cx="5400040" cy="3699510"/>
+                    </a:xfrm>
+                    <a:prstGeom prst="rect">
+                      <a:avLst/>
+                    </a:prstGeom>
+                  </pic:spPr>
+                </pic:pic>
+              </a:graphicData>
+            </a:graphic>
+          </wp:inline>
+        </w:drawing>
+      </w:r>
+    </w:p>
+    <w:p>
+      <w:pPr>
+        <w:jc w:val="both"/>
+        <w:rPr>
+          <w:rFonts w:ascii="Times New Roman" w:hAnsi="Times New Roman" w:cs="Times New Roman"/>
+          <w:szCs w:val="24"/>
+        </w:rPr>
+      </w:pPr>
+    </w:p>
+    <w:p>
+      <w:pPr>
+        <w:ind w:firstLine="708"/>
+        <w:jc w:val="both"/>
+        <w:rPr>
+          <w:rFonts w:ascii="Times New Roman" w:hAnsi="Times New Roman" w:cs="Times New Roman"/>
+          <w:szCs w:val="24"/>
+        </w:rPr>
+      </w:pPr>
+      <w:r>
+        <w:rPr>
+          <w:rFonts w:ascii="Times New Roman" w:hAnsi="Times New Roman" w:cs="Times New Roman"/>
+          <w:szCs w:val="24"/>
+        </w:rPr>
+        <w:t>O diagrama de sequência abaixo ilustra a troca de mensagens entre as classes envolvidas para exclusão de uma entidade (doença) no Banco de Dados. Para outras entidades, o processo é similar a este.</w:t>
+      </w:r>
+    </w:p>
+    <w:p>
+      <w:pPr>
+        <w:jc w:val="both"/>
+        <w:rPr>
+          <w:rFonts w:ascii="Times New Roman" w:hAnsi="Times New Roman" w:cs="Times New Roman"/>
+          <w:szCs w:val="24"/>
+        </w:rPr>
+      </w:pPr>
+      <w:r>
+        <w:rPr>
+          <w:rFonts w:ascii="Times New Roman" w:hAnsi="Times New Roman" w:cs="Times New Roman"/>
+          <w:noProof/>
+          <w:szCs w:val="24"/>
+          <w:lang w:eastAsia="pt-BR"/>
+        </w:rPr>
+        <w:lastRenderedPageBreak/>
+        <w:drawing>
+          <wp:inline distT="0" distB="0" distL="0" distR="0">
+            <wp:extent cx="5400040" cy="2725420"/>
+            <wp:effectExtent l="0" t="0" r="0" b="0"/>
+            <wp:docPr id="18" name="Imagem 18"/>
+            <wp:cNvGraphicFramePr>
+              <a:graphicFrameLocks xmlns:a="http://schemas.openxmlformats.org/drawingml/2006/main" noChangeAspect="1"/>
+            </wp:cNvGraphicFramePr>
+            <a:graphic xmlns:a="http://schemas.openxmlformats.org/drawingml/2006/main">
+              <a:graphicData uri="http://schemas.openxmlformats.org/drawingml/2006/picture">
+                <pic:pic xmlns:pic="http://schemas.openxmlformats.org/drawingml/2006/picture">
+                  <pic:nvPicPr>
+                    <pic:cNvPr id="0" name="Diagrama de Sequência - DAO - Excluir.png"/>
+                    <pic:cNvPicPr/>
+                  </pic:nvPicPr>
+                  <pic:blipFill>
+                    <a:blip r:embed="rId20">
+                      <a:extLst>
+                        <a:ext uri="{28A0092B-C50C-407E-A947-70E740481C1C}">
+                          <a14:useLocalDpi xmlns:a14="http://schemas.microsoft.com/office/drawing/2010/main" val="0"/>
+                        </a:ext>
+                      </a:extLst>
+                    </a:blip>
+                    <a:stretch>
+                      <a:fillRect/>
+                    </a:stretch>
+                  </pic:blipFill>
+                  <pic:spPr>
+                    <a:xfrm>
+                      <a:off x="0" y="0"/>
+                      <a:ext cx="5400040" cy="2725420"/>
+                    </a:xfrm>
+                    <a:prstGeom prst="rect">
+                      <a:avLst/>
+                    </a:prstGeom>
+                  </pic:spPr>
+                </pic:pic>
+              </a:graphicData>
+            </a:graphic>
+          </wp:inline>
+        </w:drawing>
+      </w:r>
+    </w:p>
+    <w:p>
+      <w:pPr>
+        <w:jc w:val="both"/>
+        <w:rPr>
+          <w:rFonts w:ascii="Times New Roman" w:hAnsi="Times New Roman" w:cs="Times New Roman"/>
+          <w:szCs w:val="24"/>
+        </w:rPr>
+      </w:pPr>
+    </w:p>
+    <w:p>
+      <w:pPr>
+        <w:ind w:firstLine="708"/>
+        <w:jc w:val="both"/>
+        <w:rPr>
+          <w:rFonts w:ascii="Times New Roman" w:hAnsi="Times New Roman" w:cs="Times New Roman"/>
+          <w:szCs w:val="24"/>
+        </w:rPr>
+      </w:pPr>
+      <w:r>
+        <w:rPr>
+          <w:rFonts w:ascii="Times New Roman" w:hAnsi="Times New Roman" w:cs="Times New Roman"/>
+          <w:szCs w:val="24"/>
+        </w:rPr>
+        <w:t>O diagrama de sequência abaixo ilustra a troca de mensagens entre as classes envolvidas para realizar a pesquisa de uma entidade (doença) no Banco de Dados. Para outras entidades, o processo é similar a este.</w:t>
+      </w:r>
+    </w:p>
+    <w:p>
+      <w:pPr>
+        <w:jc w:val="both"/>
+        <w:rPr>
+          <w:rFonts w:ascii="Times New Roman" w:hAnsi="Times New Roman" w:cs="Times New Roman"/>
+          <w:szCs w:val="24"/>
+        </w:rPr>
+      </w:pPr>
+      <w:r>
+        <w:rPr>
+          <w:rFonts w:ascii="Times New Roman" w:hAnsi="Times New Roman" w:cs="Times New Roman"/>
+          <w:noProof/>
+          <w:szCs w:val="24"/>
+          <w:lang w:eastAsia="pt-BR"/>
+        </w:rPr>
+        <w:drawing>
+          <wp:inline distT="0" distB="0" distL="0" distR="0">
+            <wp:extent cx="5400040" cy="2763520"/>
+            <wp:effectExtent l="0" t="0" r="0" b="0"/>
+            <wp:docPr id="20" name="Imagem 20"/>
+            <wp:cNvGraphicFramePr>
+              <a:graphicFrameLocks xmlns:a="http://schemas.openxmlformats.org/drawingml/2006/main" noChangeAspect="1"/>
+            </wp:cNvGraphicFramePr>
+            <a:graphic xmlns:a="http://schemas.openxmlformats.org/drawingml/2006/main">
+              <a:graphicData uri="http://schemas.openxmlformats.org/drawingml/2006/picture">
+                <pic:pic xmlns:pic="http://schemas.openxmlformats.org/drawingml/2006/picture">
+                  <pic:nvPicPr>
+                    <pic:cNvPr id="0" name="Diagrama de Sequência - DAO - Pesquisar.png"/>
+                    <pic:cNvPicPr/>
+                  </pic:nvPicPr>
+                  <pic:blipFill>
+                    <a:blip r:embed="rId21">
+                      <a:extLst>
+                        <a:ext uri="{28A0092B-C50C-407E-A947-70E740481C1C}">
+                          <a14:useLocalDpi xmlns:a14="http://schemas.microsoft.com/office/drawing/2010/main" val="0"/>
+                        </a:ext>
+                      </a:extLst>
+                    </a:blip>
+                    <a:stretch>
+                      <a:fillRect/>
+                    </a:stretch>
+                  </pic:blipFill>
+                  <pic:spPr>
+                    <a:xfrm>
+                      <a:off x="0" y="0"/>
+                      <a:ext cx="5400040" cy="2763520"/>
+                    </a:xfrm>
+                    <a:prstGeom prst="rect">
+                      <a:avLst/>
+                    </a:prstGeom>
+                  </pic:spPr>
+                </pic:pic>
+              </a:graphicData>
+            </a:graphic>
+          </wp:inline>
+        </w:drawing>
+      </w:r>
+    </w:p>
+    <w:p>
+      <w:pPr>
         <w:pStyle w:val="PargrafodaLista"/>
         <w:numPr>
           <w:ilvl w:val="2"/>
@@ -10131,7 +10389,7 @@
           <w:szCs w:val="24"/>
         </w:rPr>
       </w:pPr>
-      <w:bookmarkStart w:id="19" w:name="_Toc499562876"/>
+      <w:bookmarkStart w:id="19" w:name="_Toc499565597"/>
       <w:proofErr w:type="spellStart"/>
       <w:r>
         <w:rPr>
@@ -10507,7 +10765,15 @@
                 <w:rFonts w:ascii="Times New Roman" w:hAnsi="Times New Roman" w:cs="Times New Roman"/>
                 <w:szCs w:val="24"/>
               </w:rPr>
-              <w:t>Padrão é documentado no diagrama a seguir.</w:t>
+              <w:t xml:space="preserve">Padrão é documentado no diagrama a </w:t>
+            </w:r>
+            <w:r>
+              <w:rPr>
+                <w:rFonts w:ascii="Times New Roman" w:hAnsi="Times New Roman" w:cs="Times New Roman"/>
+                <w:szCs w:val="24"/>
+              </w:rPr>
+              <w:lastRenderedPageBreak/>
+              <w:t>seguir.</w:t>
             </w:r>
           </w:p>
         </w:tc>
@@ -10657,12 +10923,11 @@
           <w:szCs w:val="24"/>
           <w:lang w:eastAsia="pt-BR"/>
         </w:rPr>
-        <w:lastRenderedPageBreak/>
         <w:drawing>
           <wp:inline distT="0" distB="0" distL="0" distR="0">
             <wp:extent cx="5400040" cy="2283460"/>
             <wp:effectExtent l="0" t="0" r="0" b="2540"/>
-            <wp:docPr id="24" name="Imagem 24"/>
+            <wp:docPr id="21" name="Imagem 21"/>
             <wp:cNvGraphicFramePr>
               <a:graphicFrameLocks xmlns:a="http://schemas.openxmlformats.org/drawingml/2006/main" noChangeAspect="1"/>
             </wp:cNvGraphicFramePr>
@@ -10674,7 +10939,7 @@
                     <pic:cNvPicPr/>
                   </pic:nvPicPr>
                   <pic:blipFill>
-                    <a:blip r:embed="rId19" cstate="print">
+                    <a:blip r:embed="rId22" cstate="print">
                       <a:extLst>
                         <a:ext uri="{28A0092B-C50C-407E-A947-70E740481C1C}">
                           <a14:useLocalDpi xmlns:a14="http://schemas.microsoft.com/office/drawing/2010/main" val="0"/>
@@ -10735,9 +11000,9 @@
         </w:rPr>
         <w:drawing>
           <wp:inline distT="0" distB="0" distL="0" distR="0">
-            <wp:extent cx="4165615" cy="1733550"/>
-            <wp:effectExtent l="0" t="0" r="6350" b="0"/>
-            <wp:docPr id="25" name="Imagem 25"/>
+            <wp:extent cx="4152900" cy="1728259"/>
+            <wp:effectExtent l="0" t="0" r="0" b="5715"/>
+            <wp:docPr id="22" name="Imagem 22"/>
             <wp:cNvGraphicFramePr>
               <a:graphicFrameLocks xmlns:a="http://schemas.openxmlformats.org/drawingml/2006/main" noChangeAspect="1"/>
             </wp:cNvGraphicFramePr>
@@ -10749,7 +11014,7 @@
                     <pic:cNvPicPr/>
                   </pic:nvPicPr>
                   <pic:blipFill>
-                    <a:blip r:embed="rId20">
+                    <a:blip r:embed="rId23">
                       <a:extLst>
                         <a:ext uri="{28A0092B-C50C-407E-A947-70E740481C1C}">
                           <a14:useLocalDpi xmlns:a14="http://schemas.microsoft.com/office/drawing/2010/main" val="0"/>
@@ -10763,7 +11028,7 @@
                   <pic:spPr>
                     <a:xfrm>
                       <a:off x="0" y="0"/>
-                      <a:ext cx="4172484" cy="1736409"/>
+                      <a:ext cx="4159748" cy="1731109"/>
                     </a:xfrm>
                     <a:prstGeom prst="rect">
                       <a:avLst/>
@@ -10963,7 +11228,15 @@
                 <w:rFonts w:ascii="Times New Roman" w:hAnsi="Times New Roman" w:cs="Times New Roman"/>
                 <w:szCs w:val="24"/>
               </w:rPr>
-              <w:t>Através de material disponibilizado por Matos (2017</w:t>
+              <w:t xml:space="preserve">Através de material disponibilizado por </w:t>
+            </w:r>
+            <w:r>
+              <w:rPr>
+                <w:rFonts w:ascii="Times New Roman" w:hAnsi="Times New Roman" w:cs="Times New Roman"/>
+                <w:szCs w:val="24"/>
+              </w:rPr>
+              <w:lastRenderedPageBreak/>
+              <w:t>Matos (2017</w:t>
             </w:r>
             <w:r>
               <w:rPr>
@@ -11000,6 +11273,7 @@
                 <w:rFonts w:ascii="Times New Roman" w:hAnsi="Times New Roman" w:cs="Times New Roman"/>
                 <w:szCs w:val="24"/>
               </w:rPr>
+              <w:lastRenderedPageBreak/>
               <w:t>Busca de um contexto</w:t>
             </w:r>
             <w:r>
@@ -11336,15 +11610,7 @@
           <w:rFonts w:ascii="Times New Roman" w:hAnsi="Times New Roman" w:cs="Times New Roman"/>
           <w:szCs w:val="24"/>
         </w:rPr>
-        <w:t xml:space="preserve">, entre outras). A classe DAO </w:t>
-      </w:r>
-      <w:r>
-        <w:rPr>
-          <w:rFonts w:ascii="Times New Roman" w:hAnsi="Times New Roman" w:cs="Times New Roman"/>
-          <w:szCs w:val="24"/>
-        </w:rPr>
-        <w:lastRenderedPageBreak/>
-        <w:t xml:space="preserve">no padrão </w:t>
+        <w:t xml:space="preserve">, entre outras). A classe DAO no padrão </w:t>
       </w:r>
       <w:proofErr w:type="spellStart"/>
       <w:r>
@@ -11430,7 +11696,7 @@
           <wp:inline distT="0" distB="0" distL="0" distR="0">
             <wp:extent cx="5400040" cy="2104390"/>
             <wp:effectExtent l="0" t="0" r="0" b="0"/>
-            <wp:docPr id="26" name="Imagem 26"/>
+            <wp:docPr id="28" name="Imagem 28"/>
             <wp:cNvGraphicFramePr>
               <a:graphicFrameLocks xmlns:a="http://schemas.openxmlformats.org/drawingml/2006/main" noChangeAspect="1"/>
             </wp:cNvGraphicFramePr>
@@ -11442,7 +11708,7 @@
                     <pic:cNvPicPr/>
                   </pic:nvPicPr>
                   <pic:blipFill>
-                    <a:blip r:embed="rId21" cstate="print">
+                    <a:blip r:embed="rId24" cstate="print">
                       <a:extLst>
                         <a:ext uri="{28A0092B-C50C-407E-A947-70E740481C1C}">
                           <a14:useLocalDpi xmlns:a14="http://schemas.microsoft.com/office/drawing/2010/main" val="0"/>
@@ -11510,6 +11776,7 @@
           <w:szCs w:val="24"/>
           <w:lang w:eastAsia="pt-BR"/>
         </w:rPr>
+        <w:lastRenderedPageBreak/>
         <w:drawing>
           <wp:inline distT="0" distB="0" distL="0" distR="0">
             <wp:extent cx="5400040" cy="3712845"/>
@@ -11526,7 +11793,7 @@
                     <pic:cNvPicPr/>
                   </pic:nvPicPr>
                   <pic:blipFill>
-                    <a:blip r:embed="rId22" cstate="print">
+                    <a:blip r:embed="rId25" cstate="print">
                       <a:extLst>
                         <a:ext uri="{28A0092B-C50C-407E-A947-70E740481C1C}">
                           <a14:useLocalDpi xmlns:a14="http://schemas.microsoft.com/office/drawing/2010/main" val="0"/>
@@ -11803,78 +12070,71 @@
           <w:rFonts w:ascii="Times New Roman" w:hAnsi="Times New Roman" w:cs="Times New Roman"/>
           <w:szCs w:val="24"/>
         </w:rPr>
-        <w:t xml:space="preserve">, </w:t>
-      </w:r>
-      <w:r>
-        <w:rPr>
-          <w:rFonts w:ascii="Times New Roman" w:hAnsi="Times New Roman" w:cs="Times New Roman"/>
-          <w:szCs w:val="24"/>
+        <w:t>, permitindo retornar qualquer classe concreta</w:t>
+      </w:r>
+      <w:r>
+        <w:rPr>
+          <w:rFonts w:ascii="Times New Roman" w:hAnsi="Times New Roman" w:cs="Times New Roman"/>
+          <w:szCs w:val="24"/>
+        </w:rPr>
+        <w:t xml:space="preserve"> (</w:t>
+      </w:r>
+      <w:proofErr w:type="spellStart"/>
+      <w:r>
+        <w:rPr>
+          <w:rFonts w:ascii="Times New Roman" w:hAnsi="Times New Roman" w:cs="Times New Roman"/>
+          <w:szCs w:val="24"/>
+        </w:rPr>
+        <w:t>ConcreteProduct</w:t>
+      </w:r>
+      <w:proofErr w:type="spellEnd"/>
+      <w:r>
+        <w:rPr>
+          <w:rFonts w:ascii="Times New Roman" w:hAnsi="Times New Roman" w:cs="Times New Roman"/>
+          <w:szCs w:val="24"/>
+        </w:rPr>
+        <w:t>)</w:t>
+      </w:r>
+      <w:r>
+        <w:rPr>
+          <w:rFonts w:ascii="Times New Roman" w:hAnsi="Times New Roman" w:cs="Times New Roman"/>
+          <w:szCs w:val="24"/>
+        </w:rPr>
+        <w:t xml:space="preserve"> que herde da classe </w:t>
+      </w:r>
+      <w:proofErr w:type="spellStart"/>
+      <w:r>
+        <w:rPr>
+          <w:rFonts w:ascii="Times New Roman" w:hAnsi="Times New Roman" w:cs="Times New Roman"/>
+          <w:szCs w:val="24"/>
+        </w:rPr>
+        <w:t>Product</w:t>
+      </w:r>
+      <w:proofErr w:type="spellEnd"/>
+      <w:r>
+        <w:rPr>
+          <w:rFonts w:ascii="Times New Roman" w:hAnsi="Times New Roman" w:cs="Times New Roman"/>
+          <w:szCs w:val="24"/>
+        </w:rPr>
+        <w:t>.</w:t>
+      </w:r>
+    </w:p>
+    <w:p>
+      <w:pPr>
+        <w:jc w:val="both"/>
+        <w:rPr>
+          <w:rFonts w:ascii="Times New Roman" w:hAnsi="Times New Roman" w:cs="Times New Roman"/>
+          <w:szCs w:val="24"/>
+        </w:rPr>
+      </w:pPr>
+      <w:r>
+        <w:rPr>
+          <w:rFonts w:ascii="Times New Roman" w:hAnsi="Times New Roman" w:cs="Times New Roman"/>
+          <w:noProof/>
+          <w:szCs w:val="24"/>
+          <w:lang w:eastAsia="pt-BR"/>
         </w:rPr>
         <w:lastRenderedPageBreak/>
-        <w:t>permitindo retornar qualquer classe concreta</w:t>
-      </w:r>
-      <w:r>
-        <w:rPr>
-          <w:rFonts w:ascii="Times New Roman" w:hAnsi="Times New Roman" w:cs="Times New Roman"/>
-          <w:szCs w:val="24"/>
-        </w:rPr>
-        <w:t xml:space="preserve"> (</w:t>
-      </w:r>
-      <w:proofErr w:type="spellStart"/>
-      <w:r>
-        <w:rPr>
-          <w:rFonts w:ascii="Times New Roman" w:hAnsi="Times New Roman" w:cs="Times New Roman"/>
-          <w:szCs w:val="24"/>
-        </w:rPr>
-        <w:t>ConcreteProduct</w:t>
-      </w:r>
-      <w:proofErr w:type="spellEnd"/>
-      <w:r>
-        <w:rPr>
-          <w:rFonts w:ascii="Times New Roman" w:hAnsi="Times New Roman" w:cs="Times New Roman"/>
-          <w:szCs w:val="24"/>
-        </w:rPr>
-        <w:t>)</w:t>
-      </w:r>
-      <w:r>
-        <w:rPr>
-          <w:rFonts w:ascii="Times New Roman" w:hAnsi="Times New Roman" w:cs="Times New Roman"/>
-          <w:szCs w:val="24"/>
-        </w:rPr>
-        <w:t xml:space="preserve"> que herde da classe </w:t>
-      </w:r>
-      <w:proofErr w:type="spellStart"/>
-      <w:r>
-        <w:rPr>
-          <w:rFonts w:ascii="Times New Roman" w:hAnsi="Times New Roman" w:cs="Times New Roman"/>
-          <w:szCs w:val="24"/>
-        </w:rPr>
-        <w:t>Product</w:t>
-      </w:r>
-      <w:proofErr w:type="spellEnd"/>
-      <w:r>
-        <w:rPr>
-          <w:rFonts w:ascii="Times New Roman" w:hAnsi="Times New Roman" w:cs="Times New Roman"/>
-          <w:szCs w:val="24"/>
-        </w:rPr>
-        <w:t>.</w:t>
-      </w:r>
-    </w:p>
-    <w:p>
-      <w:pPr>
-        <w:jc w:val="both"/>
-        <w:rPr>
-          <w:rFonts w:ascii="Times New Roman" w:hAnsi="Times New Roman" w:cs="Times New Roman"/>
-          <w:szCs w:val="24"/>
-        </w:rPr>
-      </w:pPr>
-      <w:r>
-        <w:rPr>
-          <w:rFonts w:ascii="Times New Roman" w:hAnsi="Times New Roman" w:cs="Times New Roman"/>
-          <w:noProof/>
-          <w:szCs w:val="24"/>
-          <w:lang w:eastAsia="pt-BR"/>
-        </w:rPr>
         <w:drawing>
           <wp:inline distT="0" distB="0" distL="0" distR="0">
             <wp:extent cx="8296372" cy="5543272"/>
@@ -11891,7 +12151,7 @@
                     <pic:cNvPicPr/>
                   </pic:nvPicPr>
                   <pic:blipFill>
-                    <a:blip r:embed="rId23" cstate="print">
+                    <a:blip r:embed="rId26" cstate="print">
                       <a:extLst>
                         <a:ext uri="{28A0092B-C50C-407E-A947-70E740481C1C}">
                           <a14:useLocalDpi xmlns:a14="http://schemas.microsoft.com/office/drawing/2010/main" val="0"/>
@@ -11932,41 +12192,41 @@
           <w:rFonts w:ascii="Times New Roman" w:hAnsi="Times New Roman" w:cs="Times New Roman"/>
           <w:szCs w:val="24"/>
         </w:rPr>
+        <w:t xml:space="preserve">O diagrama de sequência mostra a sequência de operações necessárias para a criação das classes concretas de </w:t>
+      </w:r>
+      <w:proofErr w:type="spellStart"/>
+      <w:r>
+        <w:rPr>
+          <w:rFonts w:ascii="Times New Roman" w:hAnsi="Times New Roman" w:cs="Times New Roman"/>
+          <w:szCs w:val="24"/>
+        </w:rPr>
+        <w:t>Quantificacao</w:t>
+      </w:r>
+      <w:proofErr w:type="spellEnd"/>
+      <w:r>
+        <w:rPr>
+          <w:rFonts w:ascii="Times New Roman" w:hAnsi="Times New Roman" w:cs="Times New Roman"/>
+          <w:szCs w:val="24"/>
+        </w:rPr>
+        <w:t xml:space="preserve">. </w:t>
+      </w:r>
+    </w:p>
+    <w:p>
+      <w:pPr>
+        <w:jc w:val="both"/>
+        <w:rPr>
+          <w:rFonts w:ascii="Times New Roman" w:hAnsi="Times New Roman" w:cs="Times New Roman"/>
+          <w:szCs w:val="24"/>
+        </w:rPr>
+      </w:pPr>
+      <w:r>
+        <w:rPr>
+          <w:rFonts w:ascii="Times New Roman" w:hAnsi="Times New Roman" w:cs="Times New Roman"/>
+          <w:noProof/>
+          <w:szCs w:val="24"/>
+          <w:lang w:eastAsia="pt-BR"/>
+        </w:rPr>
         <w:lastRenderedPageBreak/>
-        <w:t xml:space="preserve">O diagrama de sequência mostra a sequência de operações necessárias para a criação das classes concretas de </w:t>
-      </w:r>
-      <w:proofErr w:type="spellStart"/>
-      <w:r>
-        <w:rPr>
-          <w:rFonts w:ascii="Times New Roman" w:hAnsi="Times New Roman" w:cs="Times New Roman"/>
-          <w:szCs w:val="24"/>
-        </w:rPr>
-        <w:t>Quantificacao</w:t>
-      </w:r>
-      <w:proofErr w:type="spellEnd"/>
-      <w:r>
-        <w:rPr>
-          <w:rFonts w:ascii="Times New Roman" w:hAnsi="Times New Roman" w:cs="Times New Roman"/>
-          <w:szCs w:val="24"/>
-        </w:rPr>
-        <w:t xml:space="preserve">. </w:t>
-      </w:r>
-    </w:p>
-    <w:p>
-      <w:pPr>
-        <w:jc w:val="both"/>
-        <w:rPr>
-          <w:rFonts w:ascii="Times New Roman" w:hAnsi="Times New Roman" w:cs="Times New Roman"/>
-          <w:szCs w:val="24"/>
-        </w:rPr>
-      </w:pPr>
-      <w:r>
-        <w:rPr>
-          <w:rFonts w:ascii="Times New Roman" w:hAnsi="Times New Roman" w:cs="Times New Roman"/>
-          <w:noProof/>
-          <w:szCs w:val="24"/>
-          <w:lang w:eastAsia="pt-BR"/>
-        </w:rPr>
         <w:drawing>
           <wp:inline distT="0" distB="0" distL="0" distR="0">
             <wp:extent cx="5400040" cy="3717925"/>
@@ -11983,7 +12243,7 @@
                     <pic:cNvPicPr/>
                   </pic:nvPicPr>
                   <pic:blipFill>
-                    <a:blip r:embed="rId24" cstate="print">
+                    <a:blip r:embed="rId27" cstate="print">
                       <a:extLst>
                         <a:ext uri="{28A0092B-C50C-407E-A947-70E740481C1C}">
                           <a14:useLocalDpi xmlns:a14="http://schemas.microsoft.com/office/drawing/2010/main" val="0"/>
@@ -12683,7 +12943,7 @@
                 <w:rFonts w:ascii="Times New Roman" w:hAnsi="Times New Roman" w:cs="Times New Roman"/>
                 <w:szCs w:val="24"/>
               </w:rPr>
-              <w:t xml:space="preserve">Como não existem carregamentos </w:t>
+              <w:t xml:space="preserve">Como não existem carregamentos dinâmicos de classes e as todas as classes do sistema possuem grandes combinações de estado, não é possível haver a aplicação </w:t>
             </w:r>
             <w:r>
               <w:rPr>
@@ -12691,7 +12951,7 @@
                 <w:szCs w:val="24"/>
               </w:rPr>
               <w:lastRenderedPageBreak/>
-              <w:t>dinâmicos de classes e as todas as classes do sistema possuem grandes combinações de estado, não é possível haver a aplicação deste padrão.</w:t>
+              <w:t>deste padrão.</w:t>
             </w:r>
           </w:p>
         </w:tc>
@@ -13178,7 +13438,7 @@
           <w:szCs w:val="24"/>
         </w:rPr>
       </w:pPr>
-      <w:bookmarkStart w:id="20" w:name="_Toc499562877"/>
+      <w:bookmarkStart w:id="20" w:name="_Toc499565598"/>
       <w:r>
         <w:rPr>
           <w:rFonts w:ascii="Times New Roman" w:hAnsi="Times New Roman" w:cs="Times New Roman"/>
@@ -13952,15 +14212,7 @@
                 <w:rFonts w:ascii="Times New Roman" w:hAnsi="Times New Roman" w:cs="Times New Roman"/>
                 <w:szCs w:val="24"/>
               </w:rPr>
-              <w:t xml:space="preserve">Padrão é documentado no diagrama a </w:t>
-            </w:r>
-            <w:r>
-              <w:rPr>
-                <w:rFonts w:ascii="Times New Roman" w:hAnsi="Times New Roman" w:cs="Times New Roman"/>
-                <w:szCs w:val="24"/>
-              </w:rPr>
-              <w:lastRenderedPageBreak/>
-              <w:t>seguir.</w:t>
+              <w:t>Padrão é documentado no diagrama a seguir.</w:t>
             </w:r>
           </w:p>
         </w:tc>
@@ -13989,6 +14241,7 @@
           <w:rFonts w:ascii="Times New Roman" w:hAnsi="Times New Roman" w:cs="Times New Roman"/>
           <w:szCs w:val="24"/>
         </w:rPr>
+        <w:lastRenderedPageBreak/>
         <w:t xml:space="preserve">O padrão de projeto Proxy, mais precisamente o Virtual Proxy foi aplicado no subsistema Imagem. Assim, as imagens previamente carregadas no sistema não precisarão ser recarregadas novamente. A estrutura é ilustrada no diagrama de classes a seguir, onde a interface </w:t>
       </w:r>
       <w:proofErr w:type="spellStart"/>
@@ -14135,7 +14388,7 @@
                     <pic:cNvPicPr/>
                   </pic:nvPicPr>
                   <pic:blipFill>
-                    <a:blip r:embed="rId25" cstate="print">
+                    <a:blip r:embed="rId28" cstate="print">
                       <a:extLst>
                         <a:ext uri="{28A0092B-C50C-407E-A947-70E740481C1C}">
                           <a14:useLocalDpi xmlns:a14="http://schemas.microsoft.com/office/drawing/2010/main" val="0"/>
@@ -14219,7 +14472,7 @@
                     <pic:cNvPicPr/>
                   </pic:nvPicPr>
                   <pic:blipFill>
-                    <a:blip r:embed="rId26">
+                    <a:blip r:embed="rId29">
                       <a:extLst>
                         <a:ext uri="{28A0092B-C50C-407E-A947-70E740481C1C}">
                           <a14:useLocalDpi xmlns:a14="http://schemas.microsoft.com/office/drawing/2010/main" val="0"/>
@@ -14270,7 +14523,6 @@
           <w:b/>
           <w:szCs w:val="24"/>
         </w:rPr>
-        <w:lastRenderedPageBreak/>
         <w:t>9ª Iteração</w:t>
       </w:r>
     </w:p>
@@ -14350,6 +14602,7 @@
                 <w:rFonts w:ascii="Times New Roman" w:hAnsi="Times New Roman" w:cs="Times New Roman"/>
                 <w:szCs w:val="24"/>
               </w:rPr>
+              <w:lastRenderedPageBreak/>
               <w:t>Padrão escolhido</w:t>
             </w:r>
           </w:p>
@@ -15515,7 +15768,6 @@
                 <w:b/>
                 <w:szCs w:val="24"/>
               </w:rPr>
-              <w:lastRenderedPageBreak/>
               <w:t>Atividades</w:t>
             </w:r>
           </w:p>
@@ -15562,6 +15814,7 @@
                 <w:rFonts w:ascii="Times New Roman" w:hAnsi="Times New Roman" w:cs="Times New Roman"/>
                 <w:szCs w:val="24"/>
               </w:rPr>
+              <w:lastRenderedPageBreak/>
               <w:t>Padrão escolhido</w:t>
             </w:r>
           </w:p>
@@ -15860,7 +16113,7 @@
           <w:szCs w:val="24"/>
         </w:rPr>
       </w:pPr>
-      <w:bookmarkStart w:id="21" w:name="_Toc499562878"/>
+      <w:bookmarkStart w:id="21" w:name="_Toc499565599"/>
       <w:r>
         <w:rPr>
           <w:rFonts w:ascii="Times New Roman" w:hAnsi="Times New Roman" w:cs="Times New Roman"/>
@@ -16751,7 +17004,7 @@
           <w:szCs w:val="24"/>
           <w:lang w:eastAsia="pt-BR"/>
         </w:rPr>
-        <w:t xml:space="preserve">-la </w:t>
+        <w:t>-la da forma mais genérica possível, com o iterador retornando um objeto da classe Object.</w:t>
       </w:r>
       <w:r>
         <w:rPr>
@@ -16760,17 +17013,17 @@
           <w:szCs w:val="24"/>
           <w:lang w:eastAsia="pt-BR"/>
         </w:rPr>
+        <w:t xml:space="preserve"> </w:t>
+      </w:r>
+      <w:r>
+        <w:rPr>
+          <w:rFonts w:ascii="Times New Roman" w:hAnsi="Times New Roman" w:cs="Times New Roman"/>
+          <w:noProof/>
+          <w:szCs w:val="24"/>
+          <w:lang w:eastAsia="pt-BR"/>
+        </w:rPr>
         <w:lastRenderedPageBreak/>
-        <w:t>da forma mais genérica possível, com o iterador retornando um objeto da classe Object.</w:t>
-      </w:r>
-      <w:r>
-        <w:rPr>
-          <w:rFonts w:ascii="Times New Roman" w:hAnsi="Times New Roman" w:cs="Times New Roman"/>
-          <w:noProof/>
-          <w:szCs w:val="24"/>
-          <w:lang w:eastAsia="pt-BR"/>
-        </w:rPr>
-        <w:t xml:space="preserve"> A estrutura das classes é composta pela interface Iterator que declara as operações realizadas pelo ConcreteIterator, a fim de percorrer a coleção de objetos. A classe Aggregator declara um</w:t>
+        <w:t>A estrutura das classes é composta pela interface Iterator que declara as operações realizadas pelo ConcreteIterator, a fim de percorrer a coleção de objetos. A classe Aggregator declara um</w:t>
       </w:r>
       <w:r>
         <w:rPr>
@@ -16849,7 +17102,7 @@
                     <pic:cNvPicPr/>
                   </pic:nvPicPr>
                   <pic:blipFill>
-                    <a:blip r:embed="rId27">
+                    <a:blip r:embed="rId30">
                       <a:extLst>
                         <a:ext uri="{28A0092B-C50C-407E-A947-70E740481C1C}">
                           <a14:useLocalDpi xmlns:a14="http://schemas.microsoft.com/office/drawing/2010/main" val="0"/>
@@ -16949,7 +17202,7 @@
                     <pic:cNvPicPr/>
                   </pic:nvPicPr>
                   <pic:blipFill>
-                    <a:blip r:embed="rId28">
+                    <a:blip r:embed="rId31">
                       <a:extLst>
                         <a:ext uri="{28A0092B-C50C-407E-A947-70E740481C1C}">
                           <a14:useLocalDpi xmlns:a14="http://schemas.microsoft.com/office/drawing/2010/main" val="0"/>
@@ -18122,7 +18375,7 @@
                     <pic:cNvPicPr/>
                   </pic:nvPicPr>
                   <pic:blipFill>
-                    <a:blip r:embed="rId29" cstate="print">
+                    <a:blip r:embed="rId32" cstate="print">
                       <a:extLst>
                         <a:ext uri="{28A0092B-C50C-407E-A947-70E740481C1C}">
                           <a14:useLocalDpi xmlns:a14="http://schemas.microsoft.com/office/drawing/2010/main" val="0"/>
@@ -18225,7 +18478,7 @@
                     <pic:cNvPicPr/>
                   </pic:nvPicPr>
                   <pic:blipFill>
-                    <a:blip r:embed="rId30">
+                    <a:blip r:embed="rId33">
                       <a:extLst>
                         <a:ext uri="{28A0092B-C50C-407E-A947-70E740481C1C}">
                           <a14:useLocalDpi xmlns:a14="http://schemas.microsoft.com/office/drawing/2010/main" val="0"/>
@@ -18471,7 +18724,7 @@
                     <pic:cNvPicPr/>
                   </pic:nvPicPr>
                   <pic:blipFill>
-                    <a:blip r:embed="rId31" cstate="print">
+                    <a:blip r:embed="rId34" cstate="print">
                       <a:extLst>
                         <a:ext uri="{28A0092B-C50C-407E-A947-70E740481C1C}">
                           <a14:useLocalDpi xmlns:a14="http://schemas.microsoft.com/office/drawing/2010/main" val="0"/>
@@ -18572,7 +18825,7 @@
                     <pic:cNvPicPr/>
                   </pic:nvPicPr>
                   <pic:blipFill>
-                    <a:blip r:embed="rId32">
+                    <a:blip r:embed="rId35">
                       <a:extLst>
                         <a:ext uri="{28A0092B-C50C-407E-A947-70E740481C1C}">
                           <a14:useLocalDpi xmlns:a14="http://schemas.microsoft.com/office/drawing/2010/main" val="0"/>
@@ -19433,7 +19686,7 @@
           <w:lang w:eastAsia="pt-BR"/>
         </w:rPr>
       </w:pPr>
-      <w:bookmarkStart w:id="22" w:name="_Toc499562879"/>
+      <w:bookmarkStart w:id="22" w:name="_Toc499565600"/>
       <w:r>
         <w:rPr>
           <w:rFonts w:ascii="Times New Roman" w:hAnsi="Times New Roman" w:cs="Times New Roman"/>
@@ -19569,7 +19822,7 @@
         </w:rPr>
         <w:t xml:space="preserve"> </w:t>
       </w:r>
-      <w:bookmarkStart w:id="23" w:name="_Toc499562880"/>
+      <w:bookmarkStart w:id="23" w:name="_Toc499565601"/>
       <w:r>
         <w:rPr>
           <w:rFonts w:ascii="Times New Roman" w:hAnsi="Times New Roman" w:cs="Times New Roman"/>
@@ -20046,7 +20299,7 @@
           <w:szCs w:val="24"/>
         </w:rPr>
       </w:pPr>
-      <w:bookmarkStart w:id="24" w:name="_Toc499562881"/>
+      <w:bookmarkStart w:id="24" w:name="_Toc499565602"/>
       <w:r>
         <w:rPr>
           <w:rFonts w:ascii="Times New Roman" w:hAnsi="Times New Roman" w:cs="Times New Roman"/>
@@ -20473,7 +20726,7 @@
           <w:szCs w:val="24"/>
         </w:rPr>
       </w:pPr>
-      <w:bookmarkStart w:id="25" w:name="_Toc499562882"/>
+      <w:bookmarkStart w:id="25" w:name="_Toc499565603"/>
       <w:r>
         <w:rPr>
           <w:rFonts w:ascii="Times New Roman" w:hAnsi="Times New Roman" w:cs="Times New Roman"/>
@@ -22169,7 +22422,7 @@
       </w:r>
     </w:p>
     <w:sectPr>
-      <w:headerReference w:type="default" r:id="rId33"/>
+      <w:headerReference w:type="default" r:id="rId36"/>
       <w:pgSz w:w="11906" w:h="16838"/>
       <w:pgMar w:top="1417" w:right="1701" w:bottom="1417" w:left="1701" w:header="708" w:footer="708" w:gutter="0"/>
       <w:pgNumType w:start="3"/>
@@ -22277,7 +22530,7 @@
             <w:rFonts w:ascii="Times New Roman" w:hAnsi="Times New Roman" w:cs="Times New Roman"/>
             <w:noProof/>
           </w:rPr>
-          <w:t>35</w:t>
+          <w:t>3</w:t>
         </w:r>
         <w:r>
           <w:rPr>
@@ -25449,7 +25702,7 @@
   <a:extraClrSchemeLst/>
   <a:extLst>
     <a:ext uri="{05A4C25C-085E-4340-85A3-A5531E510DB2}">
-      <thm15:themeFamily xmlns:thm15="http://schemas.microsoft.com/office/thememl/2012/main" xmlns="" name="Office Theme" id="{62F939B6-93AF-4DB8-9C6B-D6C7DFDC589F}" vid="{4A3C46E8-61CC-4603-A589-7422A47A8E4A}"/>
+      <thm15:themeFamily xmlns="" xmlns:thm15="http://schemas.microsoft.com/office/thememl/2012/main" name="Office Theme" id="{62F939B6-93AF-4DB8-9C6B-D6C7DFDC589F}" vid="{4A3C46E8-61CC-4603-A589-7422A47A8E4A}"/>
     </a:ext>
   </a:extLst>
 </a:theme>
@@ -25460,7 +25713,7 @@
 </file>
 
 <file path=customXml/itemProps1.xml><?xml version="1.0" encoding="utf-8"?>
-<ds:datastoreItem xmlns:ds="http://schemas.openxmlformats.org/officeDocument/2006/customXml" ds:itemID="{0C114982-5E53-4DB3-86A5-F115E4DBB120}">
+<ds:datastoreItem xmlns:ds="http://schemas.openxmlformats.org/officeDocument/2006/customXml" ds:itemID="{8A8D9CE3-102B-4E83-BDDF-C8515A7D3AFE}">
   <ds:schemaRefs>
     <ds:schemaRef ds:uri="http://schemas.openxmlformats.org/officeDocument/2006/bibliography"/>
   </ds:schemaRefs>

</xml_diff>